<commit_message>
Documentation updates (requirements especification)
</commit_message>
<xml_diff>
--- a/Documentation/Documentation.docx
+++ b/Documentation/Documentation.docx
@@ -1371,7 +1371,7 @@
             </w:rPr>
             <w:fldChar w:fldCharType="separate"/>
           </w:r>
-          <w:hyperlink w:anchor="_Toc83231633" w:history="1">
+          <w:hyperlink w:anchor="_Toc83631258" w:history="1">
             <w:r>
               <w:rPr>
                 <w:rStyle w:val="Hyperlink"/>
@@ -1414,7 +1414,7 @@
                 <w:noProof/>
                 <w:webHidden/>
               </w:rPr>
-              <w:instrText xml:space="preserve"> PAGEREF _Toc83231633 \h </w:instrText>
+              <w:instrText xml:space="preserve"> PAGEREF _Toc83631258 \h </w:instrText>
             </w:r>
             <w:r>
               <w:rPr>
@@ -1459,7 +1459,7 @@
               <w:lang w:eastAsia="pt-BR"/>
             </w:rPr>
           </w:pPr>
-          <w:hyperlink w:anchor="_Toc83231634" w:history="1">
+          <w:hyperlink w:anchor="_Toc83631259" w:history="1">
             <w:r>
               <w:rPr>
                 <w:rStyle w:val="Hyperlink"/>
@@ -1502,7 +1502,7 @@
                 <w:noProof/>
                 <w:webHidden/>
               </w:rPr>
-              <w:instrText xml:space="preserve"> PAGEREF _Toc83231634 \h </w:instrText>
+              <w:instrText xml:space="preserve"> PAGEREF _Toc83631259 \h </w:instrText>
             </w:r>
             <w:r>
               <w:rPr>
@@ -1547,7 +1547,7 @@
               <w:lang w:eastAsia="pt-BR"/>
             </w:rPr>
           </w:pPr>
-          <w:hyperlink w:anchor="_Toc83231635" w:history="1">
+          <w:hyperlink w:anchor="_Toc83631260" w:history="1">
             <w:r>
               <w:rPr>
                 <w:rStyle w:val="Hyperlink"/>
@@ -1590,7 +1590,7 @@
                 <w:noProof/>
                 <w:webHidden/>
               </w:rPr>
-              <w:instrText xml:space="preserve"> PAGEREF _Toc83231635 \h </w:instrText>
+              <w:instrText xml:space="preserve"> PAGEREF _Toc83631260 \h </w:instrText>
             </w:r>
             <w:r>
               <w:rPr>
@@ -1635,7 +1635,7 @@
               <w:lang w:eastAsia="pt-BR"/>
             </w:rPr>
           </w:pPr>
-          <w:hyperlink w:anchor="_Toc83231636" w:history="1">
+          <w:hyperlink w:anchor="_Toc83631261" w:history="1">
             <w:r>
               <w:rPr>
                 <w:rStyle w:val="Hyperlink"/>
@@ -1678,7 +1678,7 @@
                 <w:noProof/>
                 <w:webHidden/>
               </w:rPr>
-              <w:instrText xml:space="preserve"> PAGEREF _Toc83231636 \h </w:instrText>
+              <w:instrText xml:space="preserve"> PAGEREF _Toc83631261 \h </w:instrText>
             </w:r>
             <w:r>
               <w:rPr>
@@ -1723,7 +1723,7 @@
               <w:lang w:eastAsia="pt-BR"/>
             </w:rPr>
           </w:pPr>
-          <w:hyperlink w:anchor="_Toc83231637" w:history="1">
+          <w:hyperlink w:anchor="_Toc83631262" w:history="1">
             <w:r>
               <w:rPr>
                 <w:rStyle w:val="Hyperlink"/>
@@ -1766,7 +1766,7 @@
                 <w:noProof/>
                 <w:webHidden/>
               </w:rPr>
-              <w:instrText xml:space="preserve"> PAGEREF _Toc83231637 \h </w:instrText>
+              <w:instrText xml:space="preserve"> PAGEREF _Toc83631262 \h </w:instrText>
             </w:r>
             <w:r>
               <w:rPr>
@@ -1811,7 +1811,7 @@
               <w:lang w:eastAsia="pt-BR"/>
             </w:rPr>
           </w:pPr>
-          <w:hyperlink w:anchor="_Toc83231638" w:history="1">
+          <w:hyperlink w:anchor="_Toc83631263" w:history="1">
             <w:r>
               <w:rPr>
                 <w:rStyle w:val="Hyperlink"/>
@@ -1854,7 +1854,7 @@
                 <w:noProof/>
                 <w:webHidden/>
               </w:rPr>
-              <w:instrText xml:space="preserve"> PAGEREF _Toc83231638 \h </w:instrText>
+              <w:instrText xml:space="preserve"> PAGEREF _Toc83631263 \h </w:instrText>
             </w:r>
             <w:r>
               <w:rPr>
@@ -1899,7 +1899,7 @@
               <w:lang w:eastAsia="pt-BR"/>
             </w:rPr>
           </w:pPr>
-          <w:hyperlink w:anchor="_Toc83231639" w:history="1">
+          <w:hyperlink w:anchor="_Toc83631264" w:history="1">
             <w:r>
               <w:rPr>
                 <w:rStyle w:val="Hyperlink"/>
@@ -1942,7 +1942,7 @@
                 <w:noProof/>
                 <w:webHidden/>
               </w:rPr>
-              <w:instrText xml:space="preserve"> PAGEREF _Toc83231639 \h </w:instrText>
+              <w:instrText xml:space="preserve"> PAGEREF _Toc83631264 \h </w:instrText>
             </w:r>
             <w:r>
               <w:rPr>
@@ -1987,7 +1987,7 @@
               <w:lang w:eastAsia="pt-BR"/>
             </w:rPr>
           </w:pPr>
-          <w:hyperlink w:anchor="_Toc83231640" w:history="1">
+          <w:hyperlink w:anchor="_Toc83631265" w:history="1">
             <w:r>
               <w:rPr>
                 <w:rStyle w:val="Hyperlink"/>
@@ -2030,7 +2030,7 @@
                 <w:noProof/>
                 <w:webHidden/>
               </w:rPr>
-              <w:instrText xml:space="preserve"> PAGEREF _Toc83231640 \h </w:instrText>
+              <w:instrText xml:space="preserve"> PAGEREF _Toc83631265 \h </w:instrText>
             </w:r>
             <w:r>
               <w:rPr>
@@ -2075,7 +2075,7 @@
               <w:lang w:eastAsia="pt-BR"/>
             </w:rPr>
           </w:pPr>
-          <w:hyperlink w:anchor="_Toc83231641" w:history="1">
+          <w:hyperlink w:anchor="_Toc83631266" w:history="1">
             <w:r>
               <w:rPr>
                 <w:rStyle w:val="Hyperlink"/>
@@ -2119,7 +2119,7 @@
                 <w:noProof/>
                 <w:webHidden/>
               </w:rPr>
-              <w:instrText xml:space="preserve"> PAGEREF _Toc83231641 \h </w:instrText>
+              <w:instrText xml:space="preserve"> PAGEREF _Toc83631266 \h </w:instrText>
             </w:r>
             <w:r>
               <w:rPr>
@@ -2164,7 +2164,7 @@
               <w:lang w:eastAsia="pt-BR"/>
             </w:rPr>
           </w:pPr>
-          <w:hyperlink w:anchor="_Toc83231642" w:history="1">
+          <w:hyperlink w:anchor="_Toc83631267" w:history="1">
             <w:r>
               <w:rPr>
                 <w:rStyle w:val="Hyperlink"/>
@@ -2207,7 +2207,7 @@
                 <w:noProof/>
                 <w:webHidden/>
               </w:rPr>
-              <w:instrText xml:space="preserve"> PAGEREF _Toc83231642 \h </w:instrText>
+              <w:instrText xml:space="preserve"> PAGEREF _Toc83631267 \h </w:instrText>
             </w:r>
             <w:r>
               <w:rPr>
@@ -2252,7 +2252,7 @@
               <w:lang w:eastAsia="pt-BR"/>
             </w:rPr>
           </w:pPr>
-          <w:hyperlink w:anchor="_Toc83231643" w:history="1">
+          <w:hyperlink w:anchor="_Toc83631268" w:history="1">
             <w:r>
               <w:rPr>
                 <w:rStyle w:val="Hyperlink"/>
@@ -2295,7 +2295,7 @@
                 <w:noProof/>
                 <w:webHidden/>
               </w:rPr>
-              <w:instrText xml:space="preserve"> PAGEREF _Toc83231643 \h </w:instrText>
+              <w:instrText xml:space="preserve"> PAGEREF _Toc83631268 \h </w:instrText>
             </w:r>
             <w:r>
               <w:rPr>
@@ -2340,7 +2340,7 @@
               <w:lang w:eastAsia="pt-BR"/>
             </w:rPr>
           </w:pPr>
-          <w:hyperlink w:anchor="_Toc83231644" w:history="1">
+          <w:hyperlink w:anchor="_Toc83631269" w:history="1">
             <w:r>
               <w:rPr>
                 <w:rStyle w:val="Hyperlink"/>
@@ -2383,7 +2383,7 @@
                 <w:noProof/>
                 <w:webHidden/>
               </w:rPr>
-              <w:instrText xml:space="preserve"> PAGEREF _Toc83231644 \h </w:instrText>
+              <w:instrText xml:space="preserve"> PAGEREF _Toc83631269 \h </w:instrText>
             </w:r>
             <w:r>
               <w:rPr>
@@ -2428,7 +2428,7 @@
               <w:lang w:eastAsia="pt-BR"/>
             </w:rPr>
           </w:pPr>
-          <w:hyperlink w:anchor="_Toc83231645" w:history="1">
+          <w:hyperlink w:anchor="_Toc83631270" w:history="1">
             <w:r>
               <w:rPr>
                 <w:rStyle w:val="Hyperlink"/>
@@ -2471,7 +2471,7 @@
                 <w:noProof/>
                 <w:webHidden/>
               </w:rPr>
-              <w:instrText xml:space="preserve"> PAGEREF _Toc83231645 \h </w:instrText>
+              <w:instrText xml:space="preserve"> PAGEREF _Toc83631270 \h </w:instrText>
             </w:r>
             <w:r>
               <w:rPr>
@@ -2516,7 +2516,7 @@
               <w:lang w:eastAsia="pt-BR"/>
             </w:rPr>
           </w:pPr>
-          <w:hyperlink w:anchor="_Toc83231646" w:history="1">
+          <w:hyperlink w:anchor="_Toc83631271" w:history="1">
             <w:r>
               <w:rPr>
                 <w:rStyle w:val="Hyperlink"/>
@@ -2538,7 +2538,7 @@
                 <w:rStyle w:val="Hyperlink"/>
                 <w:noProof/>
               </w:rPr>
-              <w:t>REQUISITOS FUNCIONAIS</w:t>
+              <w:t>REQUISITOS NÃO-FUNCIONAIS</w:t>
             </w:r>
             <w:r>
               <w:rPr>
@@ -2559,7 +2559,7 @@
                 <w:noProof/>
                 <w:webHidden/>
               </w:rPr>
-              <w:instrText xml:space="preserve"> PAGEREF _Toc83231646 \h </w:instrText>
+              <w:instrText xml:space="preserve"> PAGEREF _Toc83631271 \h </w:instrText>
             </w:r>
             <w:r>
               <w:rPr>
@@ -2604,7 +2604,7 @@
               <w:lang w:eastAsia="pt-BR"/>
             </w:rPr>
           </w:pPr>
-          <w:hyperlink w:anchor="_Toc83231647" w:history="1">
+          <w:hyperlink w:anchor="_Toc83631272" w:history="1">
             <w:r>
               <w:rPr>
                 <w:rStyle w:val="Hyperlink"/>
@@ -2647,7 +2647,7 @@
                 <w:noProof/>
                 <w:webHidden/>
               </w:rPr>
-              <w:instrText xml:space="preserve"> PAGEREF _Toc83231647 \h </w:instrText>
+              <w:instrText xml:space="preserve"> PAGEREF _Toc83631272 \h </w:instrText>
             </w:r>
             <w:r>
               <w:rPr>
@@ -2667,7 +2667,7 @@
                 <w:noProof/>
                 <w:webHidden/>
               </w:rPr>
-              <w:t>22</w:t>
+              <w:t>28</w:t>
             </w:r>
             <w:r>
               <w:rPr>
@@ -2732,7 +2732,7 @@
         <w:spacing w:line="360" w:lineRule="auto"/>
         <w:ind w:left="357" w:hanging="357"/>
       </w:pPr>
-      <w:bookmarkStart w:id="0" w:name="_Toc83231633"/>
+      <w:bookmarkStart w:id="0" w:name="_Toc83631258"/>
       <w:r>
         <w:t>INTRODUÇÃO</w:t>
       </w:r>
@@ -2779,7 +2779,7 @@
         </w:numPr>
         <w:ind w:left="720"/>
       </w:pPr>
-      <w:bookmarkStart w:id="1" w:name="_Toc83231634"/>
+      <w:bookmarkStart w:id="1" w:name="_Toc83631259"/>
       <w:r>
         <w:t>APRESENTAÇÃO DO TEMA</w:t>
       </w:r>
@@ -2819,7 +2819,7 @@
         </w:numPr>
         <w:ind w:left="720"/>
       </w:pPr>
-      <w:bookmarkStart w:id="2" w:name="_Toc83231635"/>
+      <w:bookmarkStart w:id="2" w:name="_Toc83631260"/>
       <w:r>
         <w:t>PROBLEMAS A SOLUCIONAR</w:t>
       </w:r>
@@ -2844,7 +2844,7 @@
         </w:numPr>
         <w:ind w:left="720"/>
       </w:pPr>
-      <w:bookmarkStart w:id="3" w:name="_Toc83231636"/>
+      <w:bookmarkStart w:id="3" w:name="_Toc83631261"/>
       <w:r>
         <w:t>JUSTIFICATIVA</w:t>
       </w:r>
@@ -2876,7 +2876,7 @@
         </w:numPr>
         <w:ind w:left="720"/>
       </w:pPr>
-      <w:bookmarkStart w:id="4" w:name="_Toc83231637"/>
+      <w:bookmarkStart w:id="4" w:name="_Toc83631262"/>
       <w:r>
         <w:t>OBJETIVO GERAL</w:t>
       </w:r>
@@ -2909,7 +2909,7 @@
         </w:numPr>
         <w:ind w:left="720"/>
       </w:pPr>
-      <w:bookmarkStart w:id="5" w:name="_Toc83231638"/>
+      <w:bookmarkStart w:id="5" w:name="_Toc83631263"/>
       <w:r>
         <w:t>OBJETIVOS ESPECÍFICOS</w:t>
       </w:r>
@@ -3030,7 +3030,7 @@
         <w:spacing w:line="360" w:lineRule="auto"/>
         <w:ind w:left="357" w:hanging="357"/>
       </w:pPr>
-      <w:bookmarkStart w:id="6" w:name="_Toc83231639"/>
+      <w:bookmarkStart w:id="6" w:name="_Toc83631264"/>
       <w:r>
         <w:lastRenderedPageBreak/>
         <w:t>DEFINIÇ</w:t>
@@ -3134,7 +3134,21 @@
           <w:rFonts w:cs="Arial"/>
           <w:szCs w:val="24"/>
         </w:rPr>
-        <w:t xml:space="preserve"> – aplicativo de chamadas de voz e texto em grupo – para demarcar dúvidas e impedimentos na realização de tarefas. Concluindo o planejamento de requisitos funcionais e não funcionais, obtive-se os seguintes itens:</w:t>
+        <w:t xml:space="preserve"> – aplicativo de chamadas de voz e texto em grupo – para demarcar dúvidas e impedimentos na realização de tarefas. Concluindo o planejamento de requisitos funcionais e não funcionais, obt</w:t>
+      </w:r>
+      <w:r>
+        <w:rPr>
+          <w:rFonts w:cs="Arial"/>
+          <w:szCs w:val="24"/>
+        </w:rPr>
+        <w:t>e</w:t>
+      </w:r>
+      <w:r>
+        <w:rPr>
+          <w:rFonts w:cs="Arial"/>
+          <w:szCs w:val="24"/>
+        </w:rPr>
+        <w:t>ve-se os seguintes itens:</w:t>
       </w:r>
     </w:p>
     <w:p>
@@ -3146,7 +3160,7 @@
         </w:numPr>
         <w:ind w:left="720"/>
       </w:pPr>
-      <w:bookmarkStart w:id="7" w:name="_Toc83231640"/>
+      <w:bookmarkStart w:id="7" w:name="_Toc83631265"/>
       <w:r>
         <w:t>REQUISITOS FUNCIONAIS</w:t>
       </w:r>
@@ -3422,7 +3436,7 @@
           <w:szCs w:val="24"/>
         </w:rPr>
       </w:pPr>
-      <w:bookmarkStart w:id="8" w:name="_Toc83231641"/>
+      <w:bookmarkStart w:id="8" w:name="_Toc83631266"/>
       <w:r>
         <w:t>REQUISITOS NÃO-FUNCIONAIS</w:t>
       </w:r>
@@ -3599,7 +3613,7 @@
         <w:spacing w:line="360" w:lineRule="auto"/>
         <w:ind w:left="357" w:hanging="357"/>
       </w:pPr>
-      <w:bookmarkStart w:id="9" w:name="_Toc83231642"/>
+      <w:bookmarkStart w:id="9" w:name="_Toc83631267"/>
       <w:r>
         <w:t>ARQUITETURA DO SISTEMA</w:t>
       </w:r>
@@ -3624,7 +3638,7 @@
         </w:numPr>
         <w:ind w:left="720"/>
       </w:pPr>
-      <w:bookmarkStart w:id="10" w:name="_Toc83231643"/>
+      <w:bookmarkStart w:id="10" w:name="_Toc83631268"/>
       <w:r>
         <w:lastRenderedPageBreak/>
         <w:t>DIAGRAMAS BPMN</w:t>
@@ -4167,7 +4181,7 @@
         <w:spacing w:line="360" w:lineRule="auto"/>
         <w:ind w:left="357" w:hanging="357"/>
       </w:pPr>
-      <w:bookmarkStart w:id="14" w:name="_Toc83231644"/>
+      <w:bookmarkStart w:id="14" w:name="_Toc83631269"/>
       <w:r>
         <w:lastRenderedPageBreak/>
         <w:t>ESPECIFICAÇÃO DOS REQUISITOS DE SISTEMA</w:t>
@@ -4183,7 +4197,7 @@
         </w:numPr>
         <w:ind w:left="720"/>
       </w:pPr>
-      <w:bookmarkStart w:id="15" w:name="_Toc83231645"/>
+      <w:bookmarkStart w:id="15" w:name="_Toc83631270"/>
       <w:r>
         <w:t>REQUISITOS FUNCIONAIS</w:t>
       </w:r>
@@ -11728,11 +11742,2676 @@
         </w:numPr>
         <w:ind w:left="720"/>
       </w:pPr>
-      <w:bookmarkStart w:id="20" w:name="_Toc83231646"/>
-      <w:r>
-        <w:t>REQUISITOS FUNCIONAIS</w:t>
+      <w:bookmarkStart w:id="20" w:name="_Toc83631271"/>
+      <w:r>
+        <w:t xml:space="preserve">REQUISITOS </w:t>
+      </w:r>
+      <w:r>
+        <w:t>NÃO-</w:t>
+      </w:r>
+      <w:r>
+        <w:t>FUNCIONAIS</w:t>
       </w:r>
       <w:bookmarkEnd w:id="20"/>
+    </w:p>
+    <w:p>
+      <w:pPr>
+        <w:pStyle w:val="PargrafodaLista"/>
+        <w:numPr>
+          <w:ilvl w:val="0"/>
+          <w:numId w:val="10"/>
+        </w:numPr>
+        <w:spacing w:line="360" w:lineRule="auto"/>
+        <w:jc w:val="both"/>
+      </w:pPr>
+      <w:r>
+        <w:t>A base de dados deve ser protegida para acesso apenas de usuários autorizados, e esses, devem ser alunos da Universidade detentora do sistema;</w:t>
+      </w:r>
+    </w:p>
+    <w:p>
+      <w:pPr>
+        <w:pStyle w:val="PargrafodaLista"/>
+        <w:numPr>
+          <w:ilvl w:val="1"/>
+          <w:numId w:val="9"/>
+        </w:numPr>
+        <w:spacing w:line="360" w:lineRule="auto"/>
+        <w:jc w:val="both"/>
+      </w:pPr>
+      <w:bookmarkStart w:id="21" w:name="_Hlk83628768"/>
+      <w:r>
+        <w:t>F</w:t>
+      </w:r>
+      <w:r>
+        <w:t>inalidade</w:t>
+      </w:r>
+    </w:p>
+    <w:p>
+      <w:pPr>
+        <w:pStyle w:val="PargrafodaLista"/>
+        <w:spacing w:line="360" w:lineRule="auto"/>
+        <w:ind w:left="1440"/>
+        <w:jc w:val="both"/>
+      </w:pPr>
+      <w:r>
+        <w:t>Proteção e autorização.</w:t>
+      </w:r>
+    </w:p>
+    <w:p>
+      <w:pPr>
+        <w:pStyle w:val="PargrafodaLista"/>
+        <w:numPr>
+          <w:ilvl w:val="1"/>
+          <w:numId w:val="9"/>
+        </w:numPr>
+        <w:spacing w:line="360" w:lineRule="auto"/>
+        <w:jc w:val="both"/>
+      </w:pPr>
+      <w:r>
+        <w:t>Usabilidade</w:t>
+      </w:r>
+    </w:p>
+    <w:p>
+      <w:pPr>
+        <w:pStyle w:val="PargrafodaLista"/>
+        <w:spacing w:line="360" w:lineRule="auto"/>
+        <w:ind w:left="1440"/>
+        <w:jc w:val="both"/>
+      </w:pPr>
+      <w:r>
+        <w:t>Rápido de implementar.</w:t>
+      </w:r>
+    </w:p>
+    <w:p>
+      <w:pPr>
+        <w:pStyle w:val="PargrafodaLista"/>
+        <w:numPr>
+          <w:ilvl w:val="1"/>
+          <w:numId w:val="9"/>
+        </w:numPr>
+        <w:spacing w:line="360" w:lineRule="auto"/>
+        <w:jc w:val="both"/>
+      </w:pPr>
+      <w:r>
+        <w:t>Confiabilidade</w:t>
+      </w:r>
+    </w:p>
+    <w:p>
+      <w:pPr>
+        <w:pStyle w:val="PargrafodaLista"/>
+        <w:spacing w:line="360" w:lineRule="auto"/>
+        <w:ind w:left="1440"/>
+        <w:jc w:val="both"/>
+      </w:pPr>
+      <w:r>
+        <w:t>Falhas apenas em desenvolvimento.</w:t>
+      </w:r>
+    </w:p>
+    <w:p>
+      <w:pPr>
+        <w:pStyle w:val="PargrafodaLista"/>
+        <w:numPr>
+          <w:ilvl w:val="1"/>
+          <w:numId w:val="9"/>
+        </w:numPr>
+        <w:spacing w:line="360" w:lineRule="auto"/>
+        <w:jc w:val="both"/>
+      </w:pPr>
+      <w:r>
+        <w:t>Eficiência</w:t>
+      </w:r>
+    </w:p>
+    <w:p>
+      <w:pPr>
+        <w:pStyle w:val="PargrafodaLista"/>
+        <w:spacing w:line="360" w:lineRule="auto"/>
+        <w:ind w:left="1440"/>
+        <w:jc w:val="both"/>
+      </w:pPr>
+      <w:r>
+        <w:t>Alta chance de escalabilidade e confiança no projeto.</w:t>
+      </w:r>
+    </w:p>
+    <w:p>
+      <w:pPr>
+        <w:pStyle w:val="PargrafodaLista"/>
+        <w:numPr>
+          <w:ilvl w:val="1"/>
+          <w:numId w:val="9"/>
+        </w:numPr>
+        <w:spacing w:line="360" w:lineRule="auto"/>
+        <w:jc w:val="both"/>
+      </w:pPr>
+      <w:r>
+        <w:t>Manutenibilidade</w:t>
+      </w:r>
+    </w:p>
+    <w:p>
+      <w:pPr>
+        <w:pStyle w:val="PargrafodaLista"/>
+        <w:spacing w:line="360" w:lineRule="auto"/>
+        <w:ind w:left="1440"/>
+        <w:jc w:val="both"/>
+      </w:pPr>
+      <w:r>
+        <w:t>Esforço moderado para alteração seguindo os requisitos.</w:t>
+      </w:r>
+    </w:p>
+    <w:p>
+      <w:pPr>
+        <w:pStyle w:val="PargrafodaLista"/>
+        <w:numPr>
+          <w:ilvl w:val="1"/>
+          <w:numId w:val="9"/>
+        </w:numPr>
+        <w:spacing w:line="360" w:lineRule="auto"/>
+        <w:jc w:val="both"/>
+      </w:pPr>
+      <w:r>
+        <w:t>Portabilidade</w:t>
+      </w:r>
+    </w:p>
+    <w:p>
+      <w:pPr>
+        <w:pStyle w:val="PargrafodaLista"/>
+        <w:spacing w:line="360" w:lineRule="auto"/>
+        <w:ind w:left="1440"/>
+        <w:jc w:val="both"/>
+      </w:pPr>
+      <w:r>
+        <w:t xml:space="preserve">Demanda </w:t>
+      </w:r>
+      <w:r>
+        <w:t>uma certa dificuldade para se adequar a outros ambientes.</w:t>
+      </w:r>
+    </w:p>
+    <w:p>
+      <w:pPr>
+        <w:pStyle w:val="PargrafodaLista"/>
+        <w:numPr>
+          <w:ilvl w:val="1"/>
+          <w:numId w:val="9"/>
+        </w:numPr>
+        <w:spacing w:line="360" w:lineRule="auto"/>
+        <w:jc w:val="both"/>
+      </w:pPr>
+      <w:r>
+        <w:t>Segurança</w:t>
+      </w:r>
+    </w:p>
+    <w:p>
+      <w:pPr>
+        <w:pStyle w:val="PargrafodaLista"/>
+        <w:spacing w:line="360" w:lineRule="auto"/>
+        <w:ind w:left="1440"/>
+        <w:jc w:val="both"/>
+      </w:pPr>
+      <w:r>
+        <w:t>Extremamente alta.</w:t>
+      </w:r>
+    </w:p>
+    <w:p>
+      <w:pPr>
+        <w:pStyle w:val="PargrafodaLista"/>
+        <w:numPr>
+          <w:ilvl w:val="1"/>
+          <w:numId w:val="9"/>
+        </w:numPr>
+        <w:spacing w:line="360" w:lineRule="auto"/>
+        <w:jc w:val="both"/>
+      </w:pPr>
+      <w:r>
+        <w:t>Compatibilidade</w:t>
+      </w:r>
+    </w:p>
+    <w:p>
+      <w:pPr>
+        <w:pStyle w:val="PargrafodaLista"/>
+        <w:spacing w:line="360" w:lineRule="auto"/>
+        <w:ind w:left="1440"/>
+        <w:jc w:val="both"/>
+      </w:pPr>
+      <w:r>
+        <w:t>Normal.</w:t>
+      </w:r>
+    </w:p>
+    <w:bookmarkEnd w:id="21"/>
+    <w:p>
+      <w:pPr>
+        <w:pStyle w:val="PargrafodaLista"/>
+        <w:numPr>
+          <w:ilvl w:val="0"/>
+          <w:numId w:val="10"/>
+        </w:numPr>
+        <w:spacing w:line="360" w:lineRule="auto"/>
+        <w:jc w:val="both"/>
+      </w:pPr>
+      <w:r>
+        <w:t>O sistema precisa ser compatível com todos os sistemas operacionais e navegadores;</w:t>
+      </w:r>
+    </w:p>
+    <w:p>
+      <w:pPr>
+        <w:pStyle w:val="PargrafodaLista"/>
+        <w:numPr>
+          <w:ilvl w:val="1"/>
+          <w:numId w:val="9"/>
+        </w:numPr>
+        <w:spacing w:line="360" w:lineRule="auto"/>
+        <w:jc w:val="both"/>
+      </w:pPr>
+      <w:r>
+        <w:t>Finalidade</w:t>
+      </w:r>
+    </w:p>
+    <w:p>
+      <w:pPr>
+        <w:pStyle w:val="PargrafodaLista"/>
+        <w:spacing w:line="360" w:lineRule="auto"/>
+        <w:ind w:left="1440"/>
+        <w:jc w:val="both"/>
+      </w:pPr>
+      <w:r>
+        <w:t>Compatibilidade</w:t>
+      </w:r>
+      <w:r>
+        <w:t>.</w:t>
+      </w:r>
+    </w:p>
+    <w:p>
+      <w:pPr>
+        <w:pStyle w:val="PargrafodaLista"/>
+        <w:numPr>
+          <w:ilvl w:val="1"/>
+          <w:numId w:val="9"/>
+        </w:numPr>
+        <w:spacing w:line="360" w:lineRule="auto"/>
+        <w:jc w:val="both"/>
+      </w:pPr>
+      <w:r>
+        <w:t>Usabilidade</w:t>
+      </w:r>
+    </w:p>
+    <w:p>
+      <w:pPr>
+        <w:pStyle w:val="PargrafodaLista"/>
+        <w:spacing w:line="360" w:lineRule="auto"/>
+        <w:ind w:left="1440"/>
+        <w:jc w:val="both"/>
+      </w:pPr>
+      <w:r>
+        <w:lastRenderedPageBreak/>
+        <w:t>Rápido de implementar.</w:t>
+      </w:r>
+    </w:p>
+    <w:p>
+      <w:pPr>
+        <w:pStyle w:val="PargrafodaLista"/>
+        <w:numPr>
+          <w:ilvl w:val="1"/>
+          <w:numId w:val="9"/>
+        </w:numPr>
+        <w:spacing w:line="360" w:lineRule="auto"/>
+        <w:jc w:val="both"/>
+      </w:pPr>
+      <w:r>
+        <w:t>Confiabilidade</w:t>
+      </w:r>
+    </w:p>
+    <w:p>
+      <w:pPr>
+        <w:pStyle w:val="PargrafodaLista"/>
+        <w:spacing w:line="360" w:lineRule="auto"/>
+        <w:ind w:left="1440"/>
+        <w:jc w:val="both"/>
+      </w:pPr>
+      <w:r>
+        <w:t>Falh</w:t>
+      </w:r>
+      <w:r>
+        <w:t>as podem ser mais fáceis de existir</w:t>
+      </w:r>
+      <w:r>
+        <w:t>.</w:t>
+      </w:r>
+    </w:p>
+    <w:p>
+      <w:pPr>
+        <w:pStyle w:val="PargrafodaLista"/>
+        <w:numPr>
+          <w:ilvl w:val="1"/>
+          <w:numId w:val="9"/>
+        </w:numPr>
+        <w:spacing w:line="360" w:lineRule="auto"/>
+        <w:jc w:val="both"/>
+      </w:pPr>
+      <w:r>
+        <w:t>Eficiência</w:t>
+      </w:r>
+    </w:p>
+    <w:p>
+      <w:pPr>
+        <w:pStyle w:val="PargrafodaLista"/>
+        <w:spacing w:line="360" w:lineRule="auto"/>
+        <w:ind w:left="1440"/>
+        <w:jc w:val="both"/>
+      </w:pPr>
+      <w:r>
+        <w:t>Alta chance de escalabilidade</w:t>
+      </w:r>
+    </w:p>
+    <w:p>
+      <w:pPr>
+        <w:pStyle w:val="PargrafodaLista"/>
+        <w:numPr>
+          <w:ilvl w:val="1"/>
+          <w:numId w:val="9"/>
+        </w:numPr>
+        <w:spacing w:line="360" w:lineRule="auto"/>
+        <w:jc w:val="both"/>
+      </w:pPr>
+      <w:r>
+        <w:t>Manutenibilidade</w:t>
+      </w:r>
+    </w:p>
+    <w:p>
+      <w:pPr>
+        <w:pStyle w:val="PargrafodaLista"/>
+        <w:spacing w:line="360" w:lineRule="auto"/>
+        <w:ind w:left="1440"/>
+        <w:jc w:val="both"/>
+      </w:pPr>
+      <w:r>
+        <w:t>Esforço</w:t>
+      </w:r>
+      <w:r>
+        <w:t xml:space="preserve"> alto-moderado para alteração</w:t>
+      </w:r>
+      <w:r>
+        <w:t>.</w:t>
+      </w:r>
+    </w:p>
+    <w:p>
+      <w:pPr>
+        <w:pStyle w:val="PargrafodaLista"/>
+        <w:numPr>
+          <w:ilvl w:val="1"/>
+          <w:numId w:val="9"/>
+        </w:numPr>
+        <w:spacing w:line="360" w:lineRule="auto"/>
+        <w:jc w:val="both"/>
+      </w:pPr>
+      <w:r>
+        <w:t>Portabilidade</w:t>
+      </w:r>
+    </w:p>
+    <w:p>
+      <w:pPr>
+        <w:pStyle w:val="PargrafodaLista"/>
+        <w:spacing w:line="360" w:lineRule="auto"/>
+        <w:ind w:left="1440"/>
+        <w:jc w:val="both"/>
+      </w:pPr>
+      <w:r>
+        <w:t>Demanda uma certa dificuldade para se adequar a outros ambientes.</w:t>
+      </w:r>
+    </w:p>
+    <w:p>
+      <w:pPr>
+        <w:pStyle w:val="PargrafodaLista"/>
+        <w:numPr>
+          <w:ilvl w:val="1"/>
+          <w:numId w:val="9"/>
+        </w:numPr>
+        <w:spacing w:line="360" w:lineRule="auto"/>
+        <w:jc w:val="both"/>
+      </w:pPr>
+      <w:r>
+        <w:t>Segurança</w:t>
+      </w:r>
+    </w:p>
+    <w:p>
+      <w:pPr>
+        <w:pStyle w:val="PargrafodaLista"/>
+        <w:spacing w:line="360" w:lineRule="auto"/>
+        <w:ind w:left="1440"/>
+        <w:jc w:val="both"/>
+      </w:pPr>
+      <w:r>
+        <w:t>Média.</w:t>
+      </w:r>
+    </w:p>
+    <w:p>
+      <w:pPr>
+        <w:pStyle w:val="PargrafodaLista"/>
+        <w:numPr>
+          <w:ilvl w:val="1"/>
+          <w:numId w:val="9"/>
+        </w:numPr>
+        <w:spacing w:line="360" w:lineRule="auto"/>
+        <w:jc w:val="both"/>
+      </w:pPr>
+      <w:r>
+        <w:t>Compatibilidade</w:t>
+      </w:r>
+    </w:p>
+    <w:p>
+      <w:pPr>
+        <w:pStyle w:val="PargrafodaLista"/>
+        <w:spacing w:line="360" w:lineRule="auto"/>
+        <w:ind w:left="1440"/>
+        <w:jc w:val="both"/>
+      </w:pPr>
+      <w:r>
+        <w:t>Extrema</w:t>
+      </w:r>
+      <w:r>
+        <w:t>.</w:t>
+      </w:r>
+    </w:p>
+    <w:p>
+      <w:pPr>
+        <w:pStyle w:val="PargrafodaLista"/>
+        <w:spacing w:line="360" w:lineRule="auto"/>
+        <w:jc w:val="both"/>
+      </w:pPr>
+    </w:p>
+    <w:p>
+      <w:pPr>
+        <w:pStyle w:val="PargrafodaLista"/>
+        <w:numPr>
+          <w:ilvl w:val="0"/>
+          <w:numId w:val="10"/>
+        </w:numPr>
+        <w:spacing w:line="360" w:lineRule="auto"/>
+        <w:jc w:val="both"/>
+      </w:pPr>
+      <w:r>
+        <w:t>O tempo de desenvolvimento não pode ultrapassar 6 meses;</w:t>
+      </w:r>
+    </w:p>
+    <w:p>
+      <w:pPr>
+        <w:pStyle w:val="PargrafodaLista"/>
+        <w:numPr>
+          <w:ilvl w:val="1"/>
+          <w:numId w:val="9"/>
+        </w:numPr>
+        <w:spacing w:line="360" w:lineRule="auto"/>
+        <w:jc w:val="both"/>
+      </w:pPr>
+      <w:r>
+        <w:t>Finalidade</w:t>
+      </w:r>
+    </w:p>
+    <w:p>
+      <w:pPr>
+        <w:pStyle w:val="PargrafodaLista"/>
+        <w:spacing w:line="360" w:lineRule="auto"/>
+        <w:ind w:left="1440"/>
+        <w:jc w:val="both"/>
+      </w:pPr>
+      <w:r>
+        <w:t>Agilidade e execução eficaz</w:t>
+      </w:r>
+      <w:r>
+        <w:t>.</w:t>
+      </w:r>
+    </w:p>
+    <w:p>
+      <w:pPr>
+        <w:pStyle w:val="PargrafodaLista"/>
+        <w:numPr>
+          <w:ilvl w:val="1"/>
+          <w:numId w:val="9"/>
+        </w:numPr>
+        <w:spacing w:line="360" w:lineRule="auto"/>
+        <w:jc w:val="both"/>
+      </w:pPr>
+      <w:r>
+        <w:t>Usabilidade</w:t>
+      </w:r>
+    </w:p>
+    <w:p>
+      <w:pPr>
+        <w:pStyle w:val="PargrafodaLista"/>
+        <w:spacing w:line="360" w:lineRule="auto"/>
+        <w:ind w:left="1440"/>
+        <w:jc w:val="both"/>
+      </w:pPr>
+      <w:r>
+        <w:t>Exaustivo</w:t>
+      </w:r>
+      <w:r>
+        <w:t>.</w:t>
+      </w:r>
+    </w:p>
+    <w:p>
+      <w:pPr>
+        <w:pStyle w:val="PargrafodaLista"/>
+        <w:numPr>
+          <w:ilvl w:val="1"/>
+          <w:numId w:val="9"/>
+        </w:numPr>
+        <w:spacing w:line="360" w:lineRule="auto"/>
+        <w:jc w:val="both"/>
+      </w:pPr>
+      <w:r>
+        <w:t>Confiabilidade</w:t>
+      </w:r>
+    </w:p>
+    <w:p>
+      <w:pPr>
+        <w:pStyle w:val="PargrafodaLista"/>
+        <w:spacing w:line="360" w:lineRule="auto"/>
+        <w:ind w:left="1440"/>
+        <w:jc w:val="both"/>
+      </w:pPr>
+      <w:r>
+        <w:t xml:space="preserve">Falhas </w:t>
+      </w:r>
+      <w:r>
+        <w:t>são solucionadas mais rapidamente</w:t>
+      </w:r>
+      <w:r>
+        <w:t>.</w:t>
+      </w:r>
+    </w:p>
+    <w:p>
+      <w:pPr>
+        <w:pStyle w:val="PargrafodaLista"/>
+        <w:numPr>
+          <w:ilvl w:val="1"/>
+          <w:numId w:val="9"/>
+        </w:numPr>
+        <w:spacing w:line="360" w:lineRule="auto"/>
+        <w:jc w:val="both"/>
+      </w:pPr>
+      <w:r>
+        <w:t>Eficiência</w:t>
+      </w:r>
+    </w:p>
+    <w:p>
+      <w:pPr>
+        <w:pStyle w:val="PargrafodaLista"/>
+        <w:spacing w:line="360" w:lineRule="auto"/>
+        <w:ind w:left="1440"/>
+        <w:jc w:val="both"/>
+      </w:pPr>
+      <w:r>
+        <w:t>Alta confiança</w:t>
+      </w:r>
+      <w:r>
+        <w:t>.</w:t>
+      </w:r>
+    </w:p>
+    <w:p>
+      <w:pPr>
+        <w:pStyle w:val="PargrafodaLista"/>
+        <w:numPr>
+          <w:ilvl w:val="1"/>
+          <w:numId w:val="9"/>
+        </w:numPr>
+        <w:spacing w:line="360" w:lineRule="auto"/>
+        <w:jc w:val="both"/>
+      </w:pPr>
+      <w:r>
+        <w:t>Manutenibilidade</w:t>
+      </w:r>
+    </w:p>
+    <w:p>
+      <w:pPr>
+        <w:pStyle w:val="PargrafodaLista"/>
+        <w:spacing w:line="360" w:lineRule="auto"/>
+        <w:ind w:left="1440"/>
+        <w:jc w:val="both"/>
+      </w:pPr>
+      <w:r>
+        <w:t xml:space="preserve">Esforço </w:t>
+      </w:r>
+      <w:r>
+        <w:t>inicial extremo</w:t>
+      </w:r>
+      <w:r>
+        <w:t>.</w:t>
+      </w:r>
+    </w:p>
+    <w:p>
+      <w:pPr>
+        <w:pStyle w:val="PargrafodaLista"/>
+        <w:numPr>
+          <w:ilvl w:val="1"/>
+          <w:numId w:val="9"/>
+        </w:numPr>
+        <w:spacing w:line="360" w:lineRule="auto"/>
+        <w:jc w:val="both"/>
+      </w:pPr>
+      <w:r>
+        <w:t>Portabilidade</w:t>
+      </w:r>
+    </w:p>
+    <w:p>
+      <w:pPr>
+        <w:pStyle w:val="PargrafodaLista"/>
+        <w:spacing w:line="360" w:lineRule="auto"/>
+        <w:ind w:left="1440"/>
+        <w:jc w:val="both"/>
+      </w:pPr>
+      <w:r>
+        <w:t xml:space="preserve">Demanda </w:t>
+      </w:r>
+      <w:r>
+        <w:t>alta dificuldade inicial</w:t>
+      </w:r>
+      <w:r>
+        <w:t>.</w:t>
+      </w:r>
+    </w:p>
+    <w:p>
+      <w:pPr>
+        <w:pStyle w:val="PargrafodaLista"/>
+        <w:numPr>
+          <w:ilvl w:val="1"/>
+          <w:numId w:val="9"/>
+        </w:numPr>
+        <w:spacing w:line="360" w:lineRule="auto"/>
+        <w:jc w:val="both"/>
+      </w:pPr>
+      <w:r>
+        <w:t>Segurança</w:t>
+      </w:r>
+    </w:p>
+    <w:p>
+      <w:pPr>
+        <w:pStyle w:val="PargrafodaLista"/>
+        <w:spacing w:line="360" w:lineRule="auto"/>
+        <w:ind w:left="1440"/>
+        <w:jc w:val="both"/>
+      </w:pPr>
+      <w:r>
+        <w:t>Extremamente alta.</w:t>
+      </w:r>
+    </w:p>
+    <w:p>
+      <w:pPr>
+        <w:pStyle w:val="PargrafodaLista"/>
+        <w:numPr>
+          <w:ilvl w:val="1"/>
+          <w:numId w:val="9"/>
+        </w:numPr>
+        <w:spacing w:line="360" w:lineRule="auto"/>
+        <w:jc w:val="both"/>
+      </w:pPr>
+      <w:r>
+        <w:t>Compatibilidade</w:t>
+      </w:r>
+    </w:p>
+    <w:p>
+      <w:pPr>
+        <w:pStyle w:val="PargrafodaLista"/>
+        <w:spacing w:line="360" w:lineRule="auto"/>
+        <w:ind w:left="1440"/>
+        <w:jc w:val="both"/>
+      </w:pPr>
+      <w:r>
+        <w:t>Dificuldade extrema</w:t>
+      </w:r>
+      <w:r>
+        <w:t>.</w:t>
+      </w:r>
+    </w:p>
+    <w:p>
+      <w:pPr>
+        <w:pStyle w:val="PargrafodaLista"/>
+        <w:spacing w:line="360" w:lineRule="auto"/>
+        <w:jc w:val="both"/>
+      </w:pPr>
+    </w:p>
+    <w:p>
+      <w:pPr>
+        <w:pStyle w:val="PargrafodaLista"/>
+        <w:numPr>
+          <w:ilvl w:val="0"/>
+          <w:numId w:val="10"/>
+        </w:numPr>
+        <w:spacing w:line="360" w:lineRule="auto"/>
+        <w:jc w:val="both"/>
+      </w:pPr>
+      <w:r>
+        <w:lastRenderedPageBreak/>
+        <w:t>O sistema deve haver um cadastro seguro na validação de dados de acordo com a base de dados da Universidade;</w:t>
+      </w:r>
+    </w:p>
+    <w:p>
+      <w:pPr>
+        <w:pStyle w:val="PargrafodaLista"/>
+        <w:numPr>
+          <w:ilvl w:val="1"/>
+          <w:numId w:val="9"/>
+        </w:numPr>
+        <w:spacing w:line="360" w:lineRule="auto"/>
+        <w:jc w:val="both"/>
+      </w:pPr>
+      <w:r>
+        <w:t>Finalidade</w:t>
+      </w:r>
+    </w:p>
+    <w:p>
+      <w:pPr>
+        <w:pStyle w:val="PargrafodaLista"/>
+        <w:spacing w:line="360" w:lineRule="auto"/>
+        <w:ind w:left="1440"/>
+        <w:jc w:val="both"/>
+      </w:pPr>
+      <w:r>
+        <w:t>Proteção e autorização.</w:t>
+      </w:r>
+    </w:p>
+    <w:p>
+      <w:pPr>
+        <w:pStyle w:val="PargrafodaLista"/>
+        <w:numPr>
+          <w:ilvl w:val="1"/>
+          <w:numId w:val="9"/>
+        </w:numPr>
+        <w:spacing w:line="360" w:lineRule="auto"/>
+        <w:jc w:val="both"/>
+      </w:pPr>
+      <w:r>
+        <w:t>Usabilidade</w:t>
+      </w:r>
+    </w:p>
+    <w:p>
+      <w:pPr>
+        <w:pStyle w:val="PargrafodaLista"/>
+        <w:spacing w:line="360" w:lineRule="auto"/>
+        <w:ind w:left="1440"/>
+        <w:jc w:val="both"/>
+      </w:pPr>
+      <w:r>
+        <w:t>Rápido de implementar.</w:t>
+      </w:r>
+    </w:p>
+    <w:p>
+      <w:pPr>
+        <w:pStyle w:val="PargrafodaLista"/>
+        <w:numPr>
+          <w:ilvl w:val="1"/>
+          <w:numId w:val="9"/>
+        </w:numPr>
+        <w:spacing w:line="360" w:lineRule="auto"/>
+        <w:jc w:val="both"/>
+      </w:pPr>
+      <w:r>
+        <w:t>Confiabilidade</w:t>
+      </w:r>
+    </w:p>
+    <w:p>
+      <w:pPr>
+        <w:pStyle w:val="PargrafodaLista"/>
+        <w:spacing w:line="360" w:lineRule="auto"/>
+        <w:ind w:left="1440"/>
+        <w:jc w:val="both"/>
+      </w:pPr>
+      <w:r>
+        <w:t>Poucas falhas</w:t>
+      </w:r>
+      <w:r>
+        <w:t>.</w:t>
+      </w:r>
+    </w:p>
+    <w:p>
+      <w:pPr>
+        <w:pStyle w:val="PargrafodaLista"/>
+        <w:numPr>
+          <w:ilvl w:val="1"/>
+          <w:numId w:val="9"/>
+        </w:numPr>
+        <w:spacing w:line="360" w:lineRule="auto"/>
+        <w:jc w:val="both"/>
+      </w:pPr>
+      <w:r>
+        <w:t>Eficiência</w:t>
+      </w:r>
+    </w:p>
+    <w:p>
+      <w:pPr>
+        <w:pStyle w:val="PargrafodaLista"/>
+        <w:spacing w:line="360" w:lineRule="auto"/>
+        <w:ind w:left="1440"/>
+        <w:jc w:val="both"/>
+      </w:pPr>
+      <w:r>
+        <w:t>Confiança no projeto</w:t>
+      </w:r>
+      <w:r>
+        <w:t>.</w:t>
+      </w:r>
+    </w:p>
+    <w:p>
+      <w:pPr>
+        <w:pStyle w:val="PargrafodaLista"/>
+        <w:numPr>
+          <w:ilvl w:val="1"/>
+          <w:numId w:val="9"/>
+        </w:numPr>
+        <w:spacing w:line="360" w:lineRule="auto"/>
+        <w:jc w:val="both"/>
+      </w:pPr>
+      <w:r>
+        <w:t>Manutenibilidade</w:t>
+      </w:r>
+    </w:p>
+    <w:p>
+      <w:pPr>
+        <w:pStyle w:val="PargrafodaLista"/>
+        <w:spacing w:line="360" w:lineRule="auto"/>
+        <w:ind w:left="1440"/>
+        <w:jc w:val="both"/>
+      </w:pPr>
+      <w:r>
+        <w:t>Baixo esforço para alteração</w:t>
+      </w:r>
+      <w:r>
+        <w:t>.</w:t>
+      </w:r>
+    </w:p>
+    <w:p>
+      <w:pPr>
+        <w:pStyle w:val="PargrafodaLista"/>
+        <w:numPr>
+          <w:ilvl w:val="1"/>
+          <w:numId w:val="9"/>
+        </w:numPr>
+        <w:spacing w:line="360" w:lineRule="auto"/>
+        <w:jc w:val="both"/>
+      </w:pPr>
+      <w:r>
+        <w:t>Portabilidade</w:t>
+      </w:r>
+    </w:p>
+    <w:p>
+      <w:pPr>
+        <w:pStyle w:val="PargrafodaLista"/>
+        <w:spacing w:line="360" w:lineRule="auto"/>
+        <w:ind w:left="1440"/>
+        <w:jc w:val="both"/>
+      </w:pPr>
+      <w:r>
+        <w:t>Baixa dificuldade</w:t>
+      </w:r>
+      <w:r>
+        <w:t>.</w:t>
+      </w:r>
+    </w:p>
+    <w:p>
+      <w:pPr>
+        <w:pStyle w:val="PargrafodaLista"/>
+        <w:numPr>
+          <w:ilvl w:val="1"/>
+          <w:numId w:val="9"/>
+        </w:numPr>
+        <w:spacing w:line="360" w:lineRule="auto"/>
+        <w:jc w:val="both"/>
+      </w:pPr>
+      <w:r>
+        <w:t>Segurança</w:t>
+      </w:r>
+    </w:p>
+    <w:p>
+      <w:pPr>
+        <w:pStyle w:val="PargrafodaLista"/>
+        <w:spacing w:line="360" w:lineRule="auto"/>
+        <w:ind w:left="1440"/>
+        <w:jc w:val="both"/>
+      </w:pPr>
+      <w:r>
+        <w:t>Extremamente alta.</w:t>
+      </w:r>
+    </w:p>
+    <w:p>
+      <w:pPr>
+        <w:pStyle w:val="PargrafodaLista"/>
+        <w:numPr>
+          <w:ilvl w:val="1"/>
+          <w:numId w:val="9"/>
+        </w:numPr>
+        <w:spacing w:line="360" w:lineRule="auto"/>
+        <w:jc w:val="both"/>
+      </w:pPr>
+      <w:r>
+        <w:t>Compatibilidade</w:t>
+      </w:r>
+    </w:p>
+    <w:p>
+      <w:pPr>
+        <w:pStyle w:val="PargrafodaLista"/>
+        <w:spacing w:line="360" w:lineRule="auto"/>
+        <w:ind w:left="1440"/>
+        <w:jc w:val="both"/>
+      </w:pPr>
+      <w:r>
+        <w:t>Normal.</w:t>
+      </w:r>
+    </w:p>
+    <w:p>
+      <w:pPr>
+        <w:pStyle w:val="PargrafodaLista"/>
+        <w:spacing w:line="360" w:lineRule="auto"/>
+        <w:jc w:val="both"/>
+      </w:pPr>
+    </w:p>
+    <w:p>
+      <w:pPr>
+        <w:pStyle w:val="PargrafodaLista"/>
+        <w:numPr>
+          <w:ilvl w:val="0"/>
+          <w:numId w:val="10"/>
+        </w:numPr>
+        <w:spacing w:line="360" w:lineRule="auto"/>
+        <w:jc w:val="both"/>
+      </w:pPr>
+      <w:r>
+        <w:t>Deve haver um script diário para verificar mudança no cadastro dos usuários ou no cancelamento dos mesmos;</w:t>
+      </w:r>
+    </w:p>
+    <w:p>
+      <w:pPr>
+        <w:pStyle w:val="PargrafodaLista"/>
+        <w:numPr>
+          <w:ilvl w:val="1"/>
+          <w:numId w:val="9"/>
+        </w:numPr>
+        <w:spacing w:line="360" w:lineRule="auto"/>
+        <w:jc w:val="both"/>
+      </w:pPr>
+      <w:r>
+        <w:t>Finalidade</w:t>
+      </w:r>
+    </w:p>
+    <w:p>
+      <w:pPr>
+        <w:pStyle w:val="PargrafodaLista"/>
+        <w:spacing w:line="360" w:lineRule="auto"/>
+        <w:ind w:left="1440"/>
+        <w:jc w:val="both"/>
+      </w:pPr>
+      <w:r>
+        <w:t>Automatização</w:t>
+      </w:r>
+      <w:r>
+        <w:t>.</w:t>
+      </w:r>
+    </w:p>
+    <w:p>
+      <w:pPr>
+        <w:pStyle w:val="PargrafodaLista"/>
+        <w:numPr>
+          <w:ilvl w:val="1"/>
+          <w:numId w:val="9"/>
+        </w:numPr>
+        <w:spacing w:line="360" w:lineRule="auto"/>
+        <w:jc w:val="both"/>
+      </w:pPr>
+      <w:r>
+        <w:t>Usabilidade</w:t>
+      </w:r>
+    </w:p>
+    <w:p>
+      <w:pPr>
+        <w:pStyle w:val="PargrafodaLista"/>
+        <w:spacing w:line="360" w:lineRule="auto"/>
+        <w:ind w:left="1440"/>
+        <w:jc w:val="both"/>
+      </w:pPr>
+      <w:r>
+        <w:t>Dificuldade média de implementar</w:t>
+      </w:r>
+      <w:r>
+        <w:t>.</w:t>
+      </w:r>
+    </w:p>
+    <w:p>
+      <w:pPr>
+        <w:pStyle w:val="PargrafodaLista"/>
+        <w:numPr>
+          <w:ilvl w:val="1"/>
+          <w:numId w:val="9"/>
+        </w:numPr>
+        <w:spacing w:line="360" w:lineRule="auto"/>
+        <w:jc w:val="both"/>
+      </w:pPr>
+      <w:r>
+        <w:t>Confiabilidade</w:t>
+      </w:r>
+    </w:p>
+    <w:p>
+      <w:pPr>
+        <w:pStyle w:val="PargrafodaLista"/>
+        <w:spacing w:line="360" w:lineRule="auto"/>
+        <w:ind w:left="1440"/>
+        <w:jc w:val="both"/>
+      </w:pPr>
+      <w:r>
+        <w:t>Probabilidade de falhas na produção</w:t>
+      </w:r>
+      <w:r>
+        <w:t>.</w:t>
+      </w:r>
+    </w:p>
+    <w:p>
+      <w:pPr>
+        <w:pStyle w:val="PargrafodaLista"/>
+        <w:numPr>
+          <w:ilvl w:val="1"/>
+          <w:numId w:val="9"/>
+        </w:numPr>
+        <w:spacing w:line="360" w:lineRule="auto"/>
+        <w:jc w:val="both"/>
+      </w:pPr>
+      <w:r>
+        <w:t>Eficiência</w:t>
+      </w:r>
+    </w:p>
+    <w:p>
+      <w:pPr>
+        <w:pStyle w:val="PargrafodaLista"/>
+        <w:spacing w:line="360" w:lineRule="auto"/>
+        <w:ind w:left="1440"/>
+        <w:jc w:val="both"/>
+      </w:pPr>
+      <w:r>
+        <w:t xml:space="preserve">Alta chance de </w:t>
+      </w:r>
+      <w:r>
+        <w:t>escalabilidade, rapidez e praticidade do projeto</w:t>
+      </w:r>
+      <w:r>
+        <w:t>.</w:t>
+      </w:r>
+    </w:p>
+    <w:p>
+      <w:pPr>
+        <w:pStyle w:val="PargrafodaLista"/>
+        <w:numPr>
+          <w:ilvl w:val="1"/>
+          <w:numId w:val="9"/>
+        </w:numPr>
+        <w:spacing w:line="360" w:lineRule="auto"/>
+        <w:jc w:val="both"/>
+      </w:pPr>
+      <w:r>
+        <w:t>Manutenibilidade</w:t>
+      </w:r>
+    </w:p>
+    <w:p>
+      <w:pPr>
+        <w:pStyle w:val="PargrafodaLista"/>
+        <w:spacing w:line="360" w:lineRule="auto"/>
+        <w:ind w:left="1440"/>
+        <w:jc w:val="both"/>
+      </w:pPr>
+      <w:r>
+        <w:t>Esforço demasiado para manutenção do projeto</w:t>
+      </w:r>
+      <w:r>
+        <w:t>.</w:t>
+      </w:r>
+    </w:p>
+    <w:p>
+      <w:pPr>
+        <w:pStyle w:val="PargrafodaLista"/>
+        <w:numPr>
+          <w:ilvl w:val="1"/>
+          <w:numId w:val="9"/>
+        </w:numPr>
+        <w:spacing w:line="360" w:lineRule="auto"/>
+        <w:jc w:val="both"/>
+      </w:pPr>
+      <w:r>
+        <w:t>Portabilidade</w:t>
+      </w:r>
+    </w:p>
+    <w:p>
+      <w:pPr>
+        <w:pStyle w:val="PargrafodaLista"/>
+        <w:spacing w:line="360" w:lineRule="auto"/>
+        <w:ind w:left="1440"/>
+        <w:jc w:val="both"/>
+      </w:pPr>
+      <w:r>
+        <w:lastRenderedPageBreak/>
+        <w:t>Demanda uma certa dificuldade para se adequar a outros ambientes.</w:t>
+      </w:r>
+    </w:p>
+    <w:p>
+      <w:pPr>
+        <w:pStyle w:val="PargrafodaLista"/>
+        <w:numPr>
+          <w:ilvl w:val="1"/>
+          <w:numId w:val="9"/>
+        </w:numPr>
+        <w:spacing w:line="360" w:lineRule="auto"/>
+        <w:jc w:val="both"/>
+      </w:pPr>
+      <w:r>
+        <w:t>Segurança</w:t>
+      </w:r>
+    </w:p>
+    <w:p>
+      <w:pPr>
+        <w:pStyle w:val="PargrafodaLista"/>
+        <w:spacing w:line="360" w:lineRule="auto"/>
+        <w:ind w:left="1440"/>
+        <w:jc w:val="both"/>
+      </w:pPr>
+      <w:r>
+        <w:t>Média</w:t>
+      </w:r>
+      <w:r>
+        <w:t>.</w:t>
+      </w:r>
+    </w:p>
+    <w:p>
+      <w:pPr>
+        <w:pStyle w:val="PargrafodaLista"/>
+        <w:numPr>
+          <w:ilvl w:val="1"/>
+          <w:numId w:val="9"/>
+        </w:numPr>
+        <w:spacing w:line="360" w:lineRule="auto"/>
+        <w:jc w:val="both"/>
+      </w:pPr>
+      <w:r>
+        <w:t>Compatibilidade</w:t>
+      </w:r>
+    </w:p>
+    <w:p>
+      <w:pPr>
+        <w:pStyle w:val="PargrafodaLista"/>
+        <w:spacing w:line="360" w:lineRule="auto"/>
+        <w:ind w:left="1440"/>
+        <w:jc w:val="both"/>
+      </w:pPr>
+      <w:r>
+        <w:t>Normal.</w:t>
+      </w:r>
+    </w:p>
+    <w:p>
+      <w:pPr>
+        <w:pStyle w:val="PargrafodaLista"/>
+        <w:spacing w:line="360" w:lineRule="auto"/>
+        <w:jc w:val="both"/>
+      </w:pPr>
+    </w:p>
+    <w:p>
+      <w:pPr>
+        <w:pStyle w:val="PargrafodaLista"/>
+        <w:numPr>
+          <w:ilvl w:val="0"/>
+          <w:numId w:val="10"/>
+        </w:numPr>
+        <w:spacing w:line="360" w:lineRule="auto"/>
+        <w:jc w:val="both"/>
+      </w:pPr>
+      <w:r>
+        <w:t>O sistema deve conter respostas automáticas sem falhas na execução;</w:t>
+      </w:r>
+    </w:p>
+    <w:p>
+      <w:pPr>
+        <w:pStyle w:val="PargrafodaLista"/>
+        <w:numPr>
+          <w:ilvl w:val="1"/>
+          <w:numId w:val="9"/>
+        </w:numPr>
+        <w:spacing w:line="360" w:lineRule="auto"/>
+        <w:jc w:val="both"/>
+      </w:pPr>
+      <w:bookmarkStart w:id="22" w:name="_Hlk83630662"/>
+      <w:r>
+        <w:t>Finalidade</w:t>
+      </w:r>
+    </w:p>
+    <w:p>
+      <w:pPr>
+        <w:pStyle w:val="PargrafodaLista"/>
+        <w:spacing w:line="360" w:lineRule="auto"/>
+        <w:ind w:left="1440"/>
+        <w:jc w:val="both"/>
+      </w:pPr>
+      <w:r>
+        <w:t>Automatização e segurança</w:t>
+      </w:r>
+      <w:r>
+        <w:t>.</w:t>
+      </w:r>
+    </w:p>
+    <w:p>
+      <w:pPr>
+        <w:pStyle w:val="PargrafodaLista"/>
+        <w:numPr>
+          <w:ilvl w:val="1"/>
+          <w:numId w:val="9"/>
+        </w:numPr>
+        <w:spacing w:line="360" w:lineRule="auto"/>
+        <w:jc w:val="both"/>
+      </w:pPr>
+      <w:r>
+        <w:t>Usabilidade</w:t>
+      </w:r>
+    </w:p>
+    <w:p>
+      <w:pPr>
+        <w:pStyle w:val="PargrafodaLista"/>
+        <w:spacing w:line="360" w:lineRule="auto"/>
+        <w:ind w:left="1440"/>
+        <w:jc w:val="both"/>
+      </w:pPr>
+      <w:r>
+        <w:t>Dificuldade extrema de implementação</w:t>
+      </w:r>
+      <w:r>
+        <w:t>.</w:t>
+      </w:r>
+    </w:p>
+    <w:p>
+      <w:pPr>
+        <w:pStyle w:val="PargrafodaLista"/>
+        <w:numPr>
+          <w:ilvl w:val="1"/>
+          <w:numId w:val="9"/>
+        </w:numPr>
+        <w:spacing w:line="360" w:lineRule="auto"/>
+        <w:jc w:val="both"/>
+      </w:pPr>
+      <w:r>
+        <w:t>Confiabilidade</w:t>
+      </w:r>
+    </w:p>
+    <w:p>
+      <w:pPr>
+        <w:pStyle w:val="PargrafodaLista"/>
+        <w:spacing w:line="360" w:lineRule="auto"/>
+        <w:ind w:left="1440"/>
+        <w:jc w:val="both"/>
+      </w:pPr>
+      <w:r>
+        <w:t>Probabilidade de falhas na produção.</w:t>
+      </w:r>
+    </w:p>
+    <w:p>
+      <w:pPr>
+        <w:pStyle w:val="PargrafodaLista"/>
+        <w:numPr>
+          <w:ilvl w:val="1"/>
+          <w:numId w:val="9"/>
+        </w:numPr>
+        <w:spacing w:line="360" w:lineRule="auto"/>
+        <w:jc w:val="both"/>
+      </w:pPr>
+      <w:r>
+        <w:t>Eficiência</w:t>
+      </w:r>
+    </w:p>
+    <w:p>
+      <w:pPr>
+        <w:pStyle w:val="PargrafodaLista"/>
+        <w:spacing w:line="360" w:lineRule="auto"/>
+        <w:ind w:left="1440"/>
+        <w:jc w:val="both"/>
+      </w:pPr>
+      <w:r>
+        <w:t>Alta chance de escalabilidade e confiança no projeto.</w:t>
+      </w:r>
+    </w:p>
+    <w:p>
+      <w:pPr>
+        <w:pStyle w:val="PargrafodaLista"/>
+        <w:numPr>
+          <w:ilvl w:val="1"/>
+          <w:numId w:val="9"/>
+        </w:numPr>
+        <w:spacing w:line="360" w:lineRule="auto"/>
+        <w:jc w:val="both"/>
+      </w:pPr>
+      <w:r>
+        <w:t>Manutenibilidade</w:t>
+      </w:r>
+    </w:p>
+    <w:p>
+      <w:pPr>
+        <w:pStyle w:val="PargrafodaLista"/>
+        <w:spacing w:line="360" w:lineRule="auto"/>
+        <w:ind w:left="1440"/>
+        <w:jc w:val="both"/>
+      </w:pPr>
+      <w:r>
+        <w:t xml:space="preserve">Esforço moderado para </w:t>
+      </w:r>
+      <w:r>
+        <w:t>manutenção</w:t>
+      </w:r>
+      <w:r>
+        <w:t>.</w:t>
+      </w:r>
+    </w:p>
+    <w:p>
+      <w:pPr>
+        <w:pStyle w:val="PargrafodaLista"/>
+        <w:numPr>
+          <w:ilvl w:val="1"/>
+          <w:numId w:val="9"/>
+        </w:numPr>
+        <w:spacing w:line="360" w:lineRule="auto"/>
+        <w:jc w:val="both"/>
+      </w:pPr>
+      <w:r>
+        <w:t>Portabilidade</w:t>
+      </w:r>
+    </w:p>
+    <w:p>
+      <w:pPr>
+        <w:pStyle w:val="PargrafodaLista"/>
+        <w:spacing w:line="360" w:lineRule="auto"/>
+        <w:ind w:left="1440"/>
+        <w:jc w:val="both"/>
+      </w:pPr>
+      <w:r>
+        <w:t>Demanda uma certa dificuldade para se adequar a outros ambientes.</w:t>
+      </w:r>
+    </w:p>
+    <w:p>
+      <w:pPr>
+        <w:pStyle w:val="PargrafodaLista"/>
+        <w:numPr>
+          <w:ilvl w:val="1"/>
+          <w:numId w:val="9"/>
+        </w:numPr>
+        <w:spacing w:line="360" w:lineRule="auto"/>
+        <w:jc w:val="both"/>
+      </w:pPr>
+      <w:r>
+        <w:t>Segurança</w:t>
+      </w:r>
+    </w:p>
+    <w:p>
+      <w:pPr>
+        <w:pStyle w:val="PargrafodaLista"/>
+        <w:spacing w:line="360" w:lineRule="auto"/>
+        <w:ind w:left="1440"/>
+        <w:jc w:val="both"/>
+      </w:pPr>
+      <w:r>
+        <w:t>Extremamente alta.</w:t>
+      </w:r>
+    </w:p>
+    <w:p>
+      <w:pPr>
+        <w:pStyle w:val="PargrafodaLista"/>
+        <w:numPr>
+          <w:ilvl w:val="1"/>
+          <w:numId w:val="9"/>
+        </w:numPr>
+        <w:spacing w:line="360" w:lineRule="auto"/>
+        <w:jc w:val="both"/>
+      </w:pPr>
+      <w:r>
+        <w:t>Compatibilidade</w:t>
+      </w:r>
+    </w:p>
+    <w:p>
+      <w:pPr>
+        <w:pStyle w:val="PargrafodaLista"/>
+        <w:spacing w:line="360" w:lineRule="auto"/>
+        <w:ind w:left="1440"/>
+        <w:jc w:val="both"/>
+      </w:pPr>
+      <w:r>
+        <w:t>Extrema</w:t>
+      </w:r>
+      <w:r>
+        <w:t>.</w:t>
+      </w:r>
+    </w:p>
+    <w:bookmarkEnd w:id="22"/>
+    <w:p>
+      <w:pPr>
+        <w:pStyle w:val="PargrafodaLista"/>
+        <w:spacing w:line="360" w:lineRule="auto"/>
+        <w:jc w:val="both"/>
+      </w:pPr>
+    </w:p>
+    <w:p>
+      <w:pPr>
+        <w:pStyle w:val="PargrafodaLista"/>
+        <w:numPr>
+          <w:ilvl w:val="0"/>
+          <w:numId w:val="10"/>
+        </w:numPr>
+        <w:spacing w:line="360" w:lineRule="auto"/>
+        <w:jc w:val="both"/>
+      </w:pPr>
+      <w:r>
+        <w:t>A administração do sistema precisa ser ágil e ter tempo de solução de problemas curto;</w:t>
+      </w:r>
+    </w:p>
+    <w:p>
+      <w:pPr>
+        <w:pStyle w:val="PargrafodaLista"/>
+        <w:numPr>
+          <w:ilvl w:val="1"/>
+          <w:numId w:val="9"/>
+        </w:numPr>
+        <w:spacing w:line="360" w:lineRule="auto"/>
+        <w:jc w:val="both"/>
+      </w:pPr>
+      <w:r>
+        <w:t>Finalidade</w:t>
+      </w:r>
+    </w:p>
+    <w:p>
+      <w:pPr>
+        <w:pStyle w:val="PargrafodaLista"/>
+        <w:spacing w:line="360" w:lineRule="auto"/>
+        <w:ind w:left="1440"/>
+        <w:jc w:val="both"/>
+      </w:pPr>
+      <w:r>
+        <w:t>Administração e coordenação</w:t>
+      </w:r>
+      <w:r>
+        <w:t>.</w:t>
+      </w:r>
+    </w:p>
+    <w:p>
+      <w:pPr>
+        <w:pStyle w:val="PargrafodaLista"/>
+        <w:numPr>
+          <w:ilvl w:val="1"/>
+          <w:numId w:val="9"/>
+        </w:numPr>
+        <w:spacing w:line="360" w:lineRule="auto"/>
+        <w:jc w:val="both"/>
+      </w:pPr>
+      <w:r>
+        <w:t>Usabilidade</w:t>
+      </w:r>
+    </w:p>
+    <w:p>
+      <w:pPr>
+        <w:pStyle w:val="PargrafodaLista"/>
+        <w:spacing w:line="360" w:lineRule="auto"/>
+        <w:ind w:left="1440"/>
+        <w:jc w:val="both"/>
+      </w:pPr>
+      <w:r>
+        <w:t>Dificuldade moderada</w:t>
+      </w:r>
+      <w:r>
+        <w:t>.</w:t>
+      </w:r>
+    </w:p>
+    <w:p>
+      <w:pPr>
+        <w:pStyle w:val="PargrafodaLista"/>
+        <w:numPr>
+          <w:ilvl w:val="1"/>
+          <w:numId w:val="9"/>
+        </w:numPr>
+        <w:spacing w:line="360" w:lineRule="auto"/>
+        <w:jc w:val="both"/>
+      </w:pPr>
+      <w:r>
+        <w:t>Confiabilidade</w:t>
+      </w:r>
+    </w:p>
+    <w:p>
+      <w:pPr>
+        <w:pStyle w:val="PargrafodaLista"/>
+        <w:spacing w:line="360" w:lineRule="auto"/>
+        <w:ind w:left="1440"/>
+        <w:jc w:val="both"/>
+      </w:pPr>
+      <w:r>
+        <w:lastRenderedPageBreak/>
+        <w:t>Erro humano não padronizado</w:t>
+      </w:r>
+      <w:r>
+        <w:t>.</w:t>
+      </w:r>
+    </w:p>
+    <w:p>
+      <w:pPr>
+        <w:pStyle w:val="PargrafodaLista"/>
+        <w:numPr>
+          <w:ilvl w:val="1"/>
+          <w:numId w:val="9"/>
+        </w:numPr>
+        <w:spacing w:line="360" w:lineRule="auto"/>
+        <w:jc w:val="both"/>
+      </w:pPr>
+      <w:r>
+        <w:t>Eficiência</w:t>
+      </w:r>
+    </w:p>
+    <w:p>
+      <w:pPr>
+        <w:pStyle w:val="PargrafodaLista"/>
+        <w:spacing w:line="360" w:lineRule="auto"/>
+        <w:ind w:left="1440"/>
+        <w:jc w:val="both"/>
+      </w:pPr>
+      <w:r>
+        <w:t>Alta-moderada</w:t>
+      </w:r>
+      <w:r>
+        <w:t>.</w:t>
+      </w:r>
+    </w:p>
+    <w:p>
+      <w:pPr>
+        <w:pStyle w:val="PargrafodaLista"/>
+        <w:numPr>
+          <w:ilvl w:val="1"/>
+          <w:numId w:val="9"/>
+        </w:numPr>
+        <w:spacing w:line="360" w:lineRule="auto"/>
+        <w:jc w:val="both"/>
+      </w:pPr>
+      <w:r>
+        <w:t>Manutenibilidade</w:t>
+      </w:r>
+    </w:p>
+    <w:p>
+      <w:pPr>
+        <w:pStyle w:val="PargrafodaLista"/>
+        <w:spacing w:line="360" w:lineRule="auto"/>
+        <w:ind w:left="1440"/>
+        <w:jc w:val="both"/>
+      </w:pPr>
+      <w:r>
+        <w:t>Baixo esforço</w:t>
+      </w:r>
+      <w:r>
+        <w:t>.</w:t>
+      </w:r>
+    </w:p>
+    <w:p>
+      <w:pPr>
+        <w:pStyle w:val="PargrafodaLista"/>
+        <w:numPr>
+          <w:ilvl w:val="1"/>
+          <w:numId w:val="9"/>
+        </w:numPr>
+        <w:spacing w:line="360" w:lineRule="auto"/>
+        <w:jc w:val="both"/>
+      </w:pPr>
+      <w:r>
+        <w:t>Portabilidade</w:t>
+      </w:r>
+    </w:p>
+    <w:p>
+      <w:pPr>
+        <w:pStyle w:val="PargrafodaLista"/>
+        <w:spacing w:line="360" w:lineRule="auto"/>
+        <w:ind w:left="1440"/>
+        <w:jc w:val="both"/>
+      </w:pPr>
+      <w:r>
+        <w:t>Dificuldade inexistente</w:t>
+      </w:r>
+      <w:r>
+        <w:t>.</w:t>
+      </w:r>
+    </w:p>
+    <w:p>
+      <w:pPr>
+        <w:pStyle w:val="PargrafodaLista"/>
+        <w:numPr>
+          <w:ilvl w:val="1"/>
+          <w:numId w:val="9"/>
+        </w:numPr>
+        <w:spacing w:line="360" w:lineRule="auto"/>
+        <w:jc w:val="both"/>
+      </w:pPr>
+      <w:r>
+        <w:t>Segurança</w:t>
+      </w:r>
+    </w:p>
+    <w:p>
+      <w:pPr>
+        <w:pStyle w:val="PargrafodaLista"/>
+        <w:spacing w:line="360" w:lineRule="auto"/>
+        <w:ind w:left="1440"/>
+        <w:jc w:val="both"/>
+      </w:pPr>
+      <w:r>
+        <w:t>Baixa segurança</w:t>
+      </w:r>
+      <w:r>
+        <w:t>.</w:t>
+      </w:r>
+    </w:p>
+    <w:p>
+      <w:pPr>
+        <w:pStyle w:val="PargrafodaLista"/>
+        <w:numPr>
+          <w:ilvl w:val="1"/>
+          <w:numId w:val="9"/>
+        </w:numPr>
+        <w:spacing w:line="360" w:lineRule="auto"/>
+        <w:jc w:val="both"/>
+      </w:pPr>
+      <w:r>
+        <w:t>Compatibilidade</w:t>
+      </w:r>
+    </w:p>
+    <w:p>
+      <w:pPr>
+        <w:pStyle w:val="PargrafodaLista"/>
+        <w:spacing w:line="360" w:lineRule="auto"/>
+        <w:ind w:left="1440"/>
+        <w:jc w:val="both"/>
+      </w:pPr>
+      <w:r>
+        <w:t>Dificuldade inexistente</w:t>
+      </w:r>
+      <w:r>
+        <w:t>.</w:t>
+      </w:r>
+    </w:p>
+    <w:p>
+      <w:pPr>
+        <w:pStyle w:val="PargrafodaLista"/>
+        <w:spacing w:line="360" w:lineRule="auto"/>
+        <w:jc w:val="both"/>
+      </w:pPr>
+    </w:p>
+    <w:p>
+      <w:pPr>
+        <w:pStyle w:val="PargrafodaLista"/>
+        <w:numPr>
+          <w:ilvl w:val="0"/>
+          <w:numId w:val="10"/>
+        </w:numPr>
+        <w:spacing w:line="360" w:lineRule="auto"/>
+        <w:jc w:val="both"/>
+      </w:pPr>
+      <w:r>
+        <w:t>Precisa haver uma tela de cadastro simples, e que permita apenas o preenchimento do número de matrícula equivalente a que está ativa na Universidade detentora do sistema, e uma senha gerada pela própria Universidade;</w:t>
+      </w:r>
+    </w:p>
+    <w:p>
+      <w:pPr>
+        <w:pStyle w:val="PargrafodaLista"/>
+        <w:numPr>
+          <w:ilvl w:val="1"/>
+          <w:numId w:val="9"/>
+        </w:numPr>
+        <w:spacing w:line="360" w:lineRule="auto"/>
+        <w:jc w:val="both"/>
+      </w:pPr>
+      <w:r>
+        <w:t>Finalidade</w:t>
+      </w:r>
+    </w:p>
+    <w:p>
+      <w:pPr>
+        <w:pStyle w:val="PargrafodaLista"/>
+        <w:spacing w:line="360" w:lineRule="auto"/>
+        <w:ind w:left="1440"/>
+        <w:jc w:val="both"/>
+      </w:pPr>
+      <w:r>
+        <w:t>Praticidade e simplicidade</w:t>
+      </w:r>
+      <w:r>
+        <w:t>.</w:t>
+      </w:r>
+    </w:p>
+    <w:p>
+      <w:pPr>
+        <w:pStyle w:val="PargrafodaLista"/>
+        <w:numPr>
+          <w:ilvl w:val="1"/>
+          <w:numId w:val="9"/>
+        </w:numPr>
+        <w:spacing w:line="360" w:lineRule="auto"/>
+        <w:jc w:val="both"/>
+      </w:pPr>
+      <w:r>
+        <w:t>Usabilidade</w:t>
+      </w:r>
+    </w:p>
+    <w:p>
+      <w:pPr>
+        <w:pStyle w:val="PargrafodaLista"/>
+        <w:spacing w:line="360" w:lineRule="auto"/>
+        <w:ind w:left="1440"/>
+        <w:jc w:val="both"/>
+      </w:pPr>
+      <w:r>
+        <w:t>Baixa dificuldade de implementação</w:t>
+      </w:r>
+      <w:r>
+        <w:t>.</w:t>
+      </w:r>
+    </w:p>
+    <w:p>
+      <w:pPr>
+        <w:pStyle w:val="PargrafodaLista"/>
+        <w:numPr>
+          <w:ilvl w:val="1"/>
+          <w:numId w:val="9"/>
+        </w:numPr>
+        <w:spacing w:line="360" w:lineRule="auto"/>
+        <w:jc w:val="both"/>
+      </w:pPr>
+      <w:r>
+        <w:t>Confiabilidade</w:t>
+      </w:r>
+    </w:p>
+    <w:p>
+      <w:pPr>
+        <w:pStyle w:val="PargrafodaLista"/>
+        <w:spacing w:line="360" w:lineRule="auto"/>
+        <w:ind w:left="1440"/>
+        <w:jc w:val="both"/>
+      </w:pPr>
+      <w:r>
+        <w:t>Falhas quase inexistentes</w:t>
+      </w:r>
+      <w:r>
+        <w:t>.</w:t>
+      </w:r>
+    </w:p>
+    <w:p>
+      <w:pPr>
+        <w:pStyle w:val="PargrafodaLista"/>
+        <w:numPr>
+          <w:ilvl w:val="1"/>
+          <w:numId w:val="9"/>
+        </w:numPr>
+        <w:spacing w:line="360" w:lineRule="auto"/>
+        <w:jc w:val="both"/>
+      </w:pPr>
+      <w:r>
+        <w:t>Eficiência</w:t>
+      </w:r>
+    </w:p>
+    <w:p>
+      <w:pPr>
+        <w:pStyle w:val="PargrafodaLista"/>
+        <w:spacing w:line="360" w:lineRule="auto"/>
+        <w:ind w:left="1440"/>
+        <w:jc w:val="both"/>
+      </w:pPr>
+      <w:r>
+        <w:t>Utilização geral do sistema</w:t>
+      </w:r>
+      <w:r>
+        <w:t>.</w:t>
+      </w:r>
+    </w:p>
+    <w:p>
+      <w:pPr>
+        <w:pStyle w:val="PargrafodaLista"/>
+        <w:numPr>
+          <w:ilvl w:val="1"/>
+          <w:numId w:val="9"/>
+        </w:numPr>
+        <w:spacing w:line="360" w:lineRule="auto"/>
+        <w:jc w:val="both"/>
+      </w:pPr>
+      <w:r>
+        <w:t>Manutenibilidade</w:t>
+      </w:r>
+    </w:p>
+    <w:p>
+      <w:pPr>
+        <w:pStyle w:val="PargrafodaLista"/>
+        <w:spacing w:line="360" w:lineRule="auto"/>
+        <w:ind w:left="1440"/>
+        <w:jc w:val="both"/>
+      </w:pPr>
+      <w:r>
+        <w:t>Baixo esforço para manutenção</w:t>
+      </w:r>
+      <w:r>
+        <w:t>.</w:t>
+      </w:r>
+    </w:p>
+    <w:p>
+      <w:pPr>
+        <w:pStyle w:val="PargrafodaLista"/>
+        <w:numPr>
+          <w:ilvl w:val="1"/>
+          <w:numId w:val="9"/>
+        </w:numPr>
+        <w:spacing w:line="360" w:lineRule="auto"/>
+        <w:jc w:val="both"/>
+      </w:pPr>
+      <w:r>
+        <w:t>Portabilidade</w:t>
+      </w:r>
+    </w:p>
+    <w:p>
+      <w:pPr>
+        <w:pStyle w:val="PargrafodaLista"/>
+        <w:spacing w:line="360" w:lineRule="auto"/>
+        <w:ind w:left="1440"/>
+        <w:jc w:val="both"/>
+      </w:pPr>
+      <w:r>
+        <w:t>Fácil de implementação em outros ambientes</w:t>
+      </w:r>
+      <w:r>
+        <w:t>.</w:t>
+      </w:r>
+    </w:p>
+    <w:p>
+      <w:pPr>
+        <w:pStyle w:val="PargrafodaLista"/>
+        <w:numPr>
+          <w:ilvl w:val="1"/>
+          <w:numId w:val="9"/>
+        </w:numPr>
+        <w:spacing w:line="360" w:lineRule="auto"/>
+        <w:jc w:val="both"/>
+      </w:pPr>
+      <w:r>
+        <w:t>Segurança</w:t>
+      </w:r>
+    </w:p>
+    <w:p>
+      <w:pPr>
+        <w:pStyle w:val="PargrafodaLista"/>
+        <w:spacing w:line="360" w:lineRule="auto"/>
+        <w:ind w:left="1440"/>
+        <w:jc w:val="both"/>
+      </w:pPr>
+      <w:r>
+        <w:t>Normal</w:t>
+      </w:r>
+      <w:r>
+        <w:t>.</w:t>
+      </w:r>
+    </w:p>
+    <w:p>
+      <w:pPr>
+        <w:pStyle w:val="PargrafodaLista"/>
+        <w:numPr>
+          <w:ilvl w:val="1"/>
+          <w:numId w:val="9"/>
+        </w:numPr>
+        <w:spacing w:line="360" w:lineRule="auto"/>
+        <w:jc w:val="both"/>
+      </w:pPr>
+      <w:r>
+        <w:t>Compatibilidade</w:t>
+      </w:r>
+    </w:p>
+    <w:p>
+      <w:pPr>
+        <w:pStyle w:val="PargrafodaLista"/>
+        <w:spacing w:line="360" w:lineRule="auto"/>
+        <w:ind w:left="1440"/>
+        <w:jc w:val="both"/>
+      </w:pPr>
+      <w:r>
+        <w:t>Extrema.</w:t>
+      </w:r>
+    </w:p>
+    <w:p>
+      <w:pPr>
+        <w:pStyle w:val="PargrafodaLista"/>
+        <w:spacing w:line="360" w:lineRule="auto"/>
+        <w:jc w:val="both"/>
+      </w:pPr>
+    </w:p>
+    <w:p>
+      <w:pPr>
+        <w:pStyle w:val="PargrafodaLista"/>
+        <w:numPr>
+          <w:ilvl w:val="0"/>
+          <w:numId w:val="10"/>
+        </w:numPr>
+        <w:spacing w:line="360" w:lineRule="auto"/>
+        <w:jc w:val="both"/>
+      </w:pPr>
+      <w:r>
+        <w:lastRenderedPageBreak/>
+        <w:t>Deve haver uma página de informações do usuário, onde as informações serão retornadas pela própria base de dados da Universidade, e um botão de requisitar alterações de determinados dados;</w:t>
+      </w:r>
+    </w:p>
+    <w:p>
+      <w:pPr>
+        <w:pStyle w:val="PargrafodaLista"/>
+        <w:numPr>
+          <w:ilvl w:val="1"/>
+          <w:numId w:val="9"/>
+        </w:numPr>
+        <w:spacing w:line="360" w:lineRule="auto"/>
+        <w:jc w:val="both"/>
+      </w:pPr>
+      <w:r>
+        <w:t>Finalidade</w:t>
+      </w:r>
+    </w:p>
+    <w:p>
+      <w:pPr>
+        <w:pStyle w:val="PargrafodaLista"/>
+        <w:spacing w:line="360" w:lineRule="auto"/>
+        <w:ind w:left="1440"/>
+        <w:jc w:val="both"/>
+      </w:pPr>
+      <w:r>
+        <w:t>Controle de dados</w:t>
+      </w:r>
+      <w:r>
+        <w:t>.</w:t>
+      </w:r>
+    </w:p>
+    <w:p>
+      <w:pPr>
+        <w:pStyle w:val="PargrafodaLista"/>
+        <w:numPr>
+          <w:ilvl w:val="1"/>
+          <w:numId w:val="9"/>
+        </w:numPr>
+        <w:spacing w:line="360" w:lineRule="auto"/>
+        <w:jc w:val="both"/>
+      </w:pPr>
+      <w:r>
+        <w:t>Usabilidade</w:t>
+      </w:r>
+    </w:p>
+    <w:p>
+      <w:pPr>
+        <w:pStyle w:val="PargrafodaLista"/>
+        <w:spacing w:line="360" w:lineRule="auto"/>
+        <w:ind w:left="1440"/>
+        <w:jc w:val="both"/>
+      </w:pPr>
+      <w:r>
+        <w:t xml:space="preserve">Baixa dificuldade </w:t>
+      </w:r>
+      <w:r>
+        <w:t>de implementação.</w:t>
+      </w:r>
+    </w:p>
+    <w:p>
+      <w:pPr>
+        <w:pStyle w:val="PargrafodaLista"/>
+        <w:numPr>
+          <w:ilvl w:val="1"/>
+          <w:numId w:val="9"/>
+        </w:numPr>
+        <w:spacing w:line="360" w:lineRule="auto"/>
+        <w:jc w:val="both"/>
+      </w:pPr>
+      <w:r>
+        <w:t>Confiabilidade</w:t>
+      </w:r>
+    </w:p>
+    <w:p>
+      <w:pPr>
+        <w:pStyle w:val="PargrafodaLista"/>
+        <w:spacing w:line="360" w:lineRule="auto"/>
+        <w:ind w:left="1440"/>
+        <w:jc w:val="both"/>
+      </w:pPr>
+      <w:r>
+        <w:t>Probabilidade de falhas na produção.</w:t>
+      </w:r>
+    </w:p>
+    <w:p>
+      <w:pPr>
+        <w:pStyle w:val="PargrafodaLista"/>
+        <w:numPr>
+          <w:ilvl w:val="1"/>
+          <w:numId w:val="9"/>
+        </w:numPr>
+        <w:spacing w:line="360" w:lineRule="auto"/>
+        <w:jc w:val="both"/>
+      </w:pPr>
+      <w:r>
+        <w:t>Eficiência</w:t>
+      </w:r>
+    </w:p>
+    <w:p>
+      <w:pPr>
+        <w:pStyle w:val="PargrafodaLista"/>
+        <w:spacing w:line="360" w:lineRule="auto"/>
+        <w:ind w:left="1440"/>
+        <w:jc w:val="both"/>
+      </w:pPr>
+      <w:r>
+        <w:t>Confiança no projeto</w:t>
+      </w:r>
+      <w:r>
+        <w:t>.</w:t>
+      </w:r>
+    </w:p>
+    <w:p>
+      <w:pPr>
+        <w:pStyle w:val="PargrafodaLista"/>
+        <w:numPr>
+          <w:ilvl w:val="1"/>
+          <w:numId w:val="9"/>
+        </w:numPr>
+        <w:spacing w:line="360" w:lineRule="auto"/>
+        <w:jc w:val="both"/>
+      </w:pPr>
+      <w:r>
+        <w:t>Manutenibilidade</w:t>
+      </w:r>
+    </w:p>
+    <w:p>
+      <w:pPr>
+        <w:pStyle w:val="PargrafodaLista"/>
+        <w:spacing w:line="360" w:lineRule="auto"/>
+        <w:ind w:left="1440"/>
+        <w:jc w:val="both"/>
+      </w:pPr>
+      <w:r>
+        <w:t xml:space="preserve">Esforço </w:t>
+      </w:r>
+      <w:r>
+        <w:t>normal</w:t>
+      </w:r>
+      <w:r>
+        <w:t>.</w:t>
+      </w:r>
+    </w:p>
+    <w:p>
+      <w:pPr>
+        <w:pStyle w:val="PargrafodaLista"/>
+        <w:numPr>
+          <w:ilvl w:val="1"/>
+          <w:numId w:val="9"/>
+        </w:numPr>
+        <w:spacing w:line="360" w:lineRule="auto"/>
+        <w:jc w:val="both"/>
+      </w:pPr>
+      <w:r>
+        <w:t>Portabilidade</w:t>
+      </w:r>
+    </w:p>
+    <w:p>
+      <w:pPr>
+        <w:pStyle w:val="PargrafodaLista"/>
+        <w:spacing w:line="360" w:lineRule="auto"/>
+        <w:ind w:left="1440"/>
+        <w:jc w:val="both"/>
+      </w:pPr>
+      <w:r>
+        <w:t>Fácil adequação.</w:t>
+      </w:r>
+    </w:p>
+    <w:p>
+      <w:pPr>
+        <w:pStyle w:val="PargrafodaLista"/>
+        <w:numPr>
+          <w:ilvl w:val="1"/>
+          <w:numId w:val="9"/>
+        </w:numPr>
+        <w:spacing w:line="360" w:lineRule="auto"/>
+        <w:jc w:val="both"/>
+      </w:pPr>
+      <w:r>
+        <w:t>Segurança</w:t>
+      </w:r>
+    </w:p>
+    <w:p>
+      <w:pPr>
+        <w:pStyle w:val="PargrafodaLista"/>
+        <w:spacing w:line="360" w:lineRule="auto"/>
+        <w:ind w:left="1440"/>
+        <w:jc w:val="both"/>
+      </w:pPr>
+      <w:r>
+        <w:t>Normal</w:t>
+      </w:r>
+      <w:r>
+        <w:t>.</w:t>
+      </w:r>
+    </w:p>
+    <w:p>
+      <w:pPr>
+        <w:pStyle w:val="PargrafodaLista"/>
+        <w:numPr>
+          <w:ilvl w:val="1"/>
+          <w:numId w:val="9"/>
+        </w:numPr>
+        <w:spacing w:line="360" w:lineRule="auto"/>
+        <w:jc w:val="both"/>
+      </w:pPr>
+      <w:r>
+        <w:t>Compatibilidade</w:t>
+      </w:r>
+    </w:p>
+    <w:p>
+      <w:pPr>
+        <w:pStyle w:val="PargrafodaLista"/>
+        <w:spacing w:line="360" w:lineRule="auto"/>
+        <w:ind w:left="1440"/>
+        <w:jc w:val="both"/>
+      </w:pPr>
+      <w:r>
+        <w:t>Normal</w:t>
+      </w:r>
+      <w:r>
+        <w:t>.</w:t>
+      </w:r>
+    </w:p>
+    <w:p>
+      <w:pPr>
+        <w:pStyle w:val="PargrafodaLista"/>
+        <w:spacing w:line="360" w:lineRule="auto"/>
+        <w:jc w:val="both"/>
+      </w:pPr>
+    </w:p>
+    <w:p>
+      <w:pPr>
+        <w:pStyle w:val="PargrafodaLista"/>
+        <w:numPr>
+          <w:ilvl w:val="0"/>
+          <w:numId w:val="10"/>
+        </w:numPr>
+        <w:spacing w:line="360" w:lineRule="auto"/>
+        <w:jc w:val="both"/>
+      </w:pPr>
+      <w:r>
+        <w:t>O sistema precisa ter um administrador geral, podendo gravar relatórios periódicos de movimentação de usuários;</w:t>
+      </w:r>
+    </w:p>
+    <w:p>
+      <w:pPr>
+        <w:pStyle w:val="PargrafodaLista"/>
+        <w:numPr>
+          <w:ilvl w:val="1"/>
+          <w:numId w:val="9"/>
+        </w:numPr>
+        <w:spacing w:line="360" w:lineRule="auto"/>
+        <w:jc w:val="both"/>
+      </w:pPr>
+      <w:r>
+        <w:t>Finalidade</w:t>
+      </w:r>
+    </w:p>
+    <w:p>
+      <w:pPr>
+        <w:pStyle w:val="PargrafodaLista"/>
+        <w:spacing w:line="360" w:lineRule="auto"/>
+        <w:ind w:left="1440"/>
+        <w:jc w:val="both"/>
+      </w:pPr>
+      <w:r>
+        <w:t>Administraçã</w:t>
+      </w:r>
+      <w:r>
+        <w:t>o, coordenação e automatização</w:t>
+      </w:r>
+      <w:r>
+        <w:t>.</w:t>
+      </w:r>
+    </w:p>
+    <w:p>
+      <w:pPr>
+        <w:pStyle w:val="PargrafodaLista"/>
+        <w:numPr>
+          <w:ilvl w:val="1"/>
+          <w:numId w:val="9"/>
+        </w:numPr>
+        <w:spacing w:line="360" w:lineRule="auto"/>
+        <w:jc w:val="both"/>
+      </w:pPr>
+      <w:r>
+        <w:t>Usabilidade</w:t>
+      </w:r>
+    </w:p>
+    <w:p>
+      <w:pPr>
+        <w:pStyle w:val="PargrafodaLista"/>
+        <w:spacing w:line="360" w:lineRule="auto"/>
+        <w:ind w:left="1440"/>
+        <w:jc w:val="both"/>
+      </w:pPr>
+      <w:r>
+        <w:t xml:space="preserve">Dificuldade </w:t>
+      </w:r>
+      <w:r>
+        <w:t xml:space="preserve">moderada </w:t>
+      </w:r>
+      <w:r>
+        <w:t>de implementação.</w:t>
+      </w:r>
+    </w:p>
+    <w:p>
+      <w:pPr>
+        <w:pStyle w:val="PargrafodaLista"/>
+        <w:numPr>
+          <w:ilvl w:val="1"/>
+          <w:numId w:val="9"/>
+        </w:numPr>
+        <w:spacing w:line="360" w:lineRule="auto"/>
+        <w:jc w:val="both"/>
+      </w:pPr>
+      <w:r>
+        <w:t>Confiabilidade</w:t>
+      </w:r>
+    </w:p>
+    <w:p>
+      <w:pPr>
+        <w:pStyle w:val="PargrafodaLista"/>
+        <w:spacing w:line="360" w:lineRule="auto"/>
+        <w:ind w:left="1440"/>
+        <w:jc w:val="both"/>
+      </w:pPr>
+      <w:r>
+        <w:t>Probabilidade de falhas na produção.</w:t>
+      </w:r>
+    </w:p>
+    <w:p>
+      <w:pPr>
+        <w:pStyle w:val="PargrafodaLista"/>
+        <w:numPr>
+          <w:ilvl w:val="1"/>
+          <w:numId w:val="9"/>
+        </w:numPr>
+        <w:spacing w:line="360" w:lineRule="auto"/>
+        <w:jc w:val="both"/>
+      </w:pPr>
+      <w:r>
+        <w:t>Eficiência</w:t>
+      </w:r>
+    </w:p>
+    <w:p>
+      <w:pPr>
+        <w:pStyle w:val="PargrafodaLista"/>
+        <w:spacing w:line="360" w:lineRule="auto"/>
+        <w:ind w:left="1440"/>
+        <w:jc w:val="both"/>
+      </w:pPr>
+      <w:r>
+        <w:t xml:space="preserve">Alta chance de escalabilidade </w:t>
+      </w:r>
+      <w:r>
+        <w:t>e praticidade do projeto</w:t>
+      </w:r>
+      <w:r>
+        <w:t>.</w:t>
+      </w:r>
+    </w:p>
+    <w:p>
+      <w:pPr>
+        <w:pStyle w:val="PargrafodaLista"/>
+        <w:numPr>
+          <w:ilvl w:val="1"/>
+          <w:numId w:val="9"/>
+        </w:numPr>
+        <w:spacing w:line="360" w:lineRule="auto"/>
+        <w:jc w:val="both"/>
+      </w:pPr>
+      <w:r>
+        <w:t>Manutenibilidade</w:t>
+      </w:r>
+    </w:p>
+    <w:p>
+      <w:pPr>
+        <w:pStyle w:val="PargrafodaLista"/>
+        <w:spacing w:line="360" w:lineRule="auto"/>
+        <w:ind w:left="1440"/>
+        <w:jc w:val="both"/>
+      </w:pPr>
+      <w:r>
+        <w:t xml:space="preserve">Esforço </w:t>
+      </w:r>
+      <w:r>
+        <w:t>normal</w:t>
+      </w:r>
+      <w:r>
+        <w:t xml:space="preserve"> para manutenção.</w:t>
+      </w:r>
+    </w:p>
+    <w:p>
+      <w:pPr>
+        <w:pStyle w:val="PargrafodaLista"/>
+        <w:numPr>
+          <w:ilvl w:val="1"/>
+          <w:numId w:val="9"/>
+        </w:numPr>
+        <w:spacing w:line="360" w:lineRule="auto"/>
+        <w:jc w:val="both"/>
+      </w:pPr>
+      <w:r>
+        <w:t>Portabilidade</w:t>
+      </w:r>
+    </w:p>
+    <w:p>
+      <w:pPr>
+        <w:pStyle w:val="PargrafodaLista"/>
+        <w:spacing w:line="360" w:lineRule="auto"/>
+        <w:ind w:left="1440"/>
+        <w:jc w:val="both"/>
+      </w:pPr>
+      <w:r>
+        <w:lastRenderedPageBreak/>
+        <w:t>Normal</w:t>
+      </w:r>
+      <w:r>
+        <w:t>.</w:t>
+      </w:r>
+    </w:p>
+    <w:p>
+      <w:pPr>
+        <w:pStyle w:val="PargrafodaLista"/>
+        <w:numPr>
+          <w:ilvl w:val="1"/>
+          <w:numId w:val="9"/>
+        </w:numPr>
+        <w:spacing w:line="360" w:lineRule="auto"/>
+        <w:jc w:val="both"/>
+      </w:pPr>
+      <w:r>
+        <w:t>Segurança</w:t>
+      </w:r>
+    </w:p>
+    <w:p>
+      <w:pPr>
+        <w:pStyle w:val="PargrafodaLista"/>
+        <w:spacing w:line="360" w:lineRule="auto"/>
+        <w:ind w:left="1440"/>
+        <w:jc w:val="both"/>
+      </w:pPr>
+      <w:r>
+        <w:t>A</w:t>
+      </w:r>
+      <w:r>
+        <w:t>lta.</w:t>
+      </w:r>
+    </w:p>
+    <w:p>
+      <w:pPr>
+        <w:pStyle w:val="PargrafodaLista"/>
+        <w:numPr>
+          <w:ilvl w:val="1"/>
+          <w:numId w:val="9"/>
+        </w:numPr>
+        <w:spacing w:line="360" w:lineRule="auto"/>
+        <w:jc w:val="both"/>
+      </w:pPr>
+      <w:r>
+        <w:t>Compatibilidade</w:t>
+      </w:r>
+    </w:p>
+    <w:p>
+      <w:pPr>
+        <w:pStyle w:val="PargrafodaLista"/>
+        <w:spacing w:line="360" w:lineRule="auto"/>
+        <w:ind w:left="1440"/>
+        <w:jc w:val="both"/>
+      </w:pPr>
+      <w:r>
+        <w:t>Normal</w:t>
+      </w:r>
+      <w:r>
+        <w:t>.</w:t>
+      </w:r>
+    </w:p>
+    <w:p>
+      <w:pPr>
+        <w:pStyle w:val="PargrafodaLista"/>
+        <w:spacing w:line="360" w:lineRule="auto"/>
+        <w:jc w:val="both"/>
+      </w:pPr>
+    </w:p>
+    <w:p>
+      <w:pPr>
+        <w:pStyle w:val="PargrafodaLista"/>
+        <w:numPr>
+          <w:ilvl w:val="0"/>
+          <w:numId w:val="10"/>
+        </w:numPr>
+        <w:spacing w:line="360" w:lineRule="auto"/>
+        <w:jc w:val="both"/>
+      </w:pPr>
+      <w:r>
+        <w:t>O site precisa ter uma central de notificações que retornem dados de possíveis chamadas de emprego e status do curso.</w:t>
+      </w:r>
+    </w:p>
+    <w:p>
+      <w:pPr>
+        <w:pStyle w:val="PargrafodaLista"/>
+        <w:numPr>
+          <w:ilvl w:val="1"/>
+          <w:numId w:val="9"/>
+        </w:numPr>
+        <w:spacing w:line="360" w:lineRule="auto"/>
+        <w:jc w:val="both"/>
+      </w:pPr>
+      <w:r>
+        <w:t>Finalidade</w:t>
+      </w:r>
+    </w:p>
+    <w:p>
+      <w:pPr>
+        <w:pStyle w:val="PargrafodaLista"/>
+        <w:spacing w:line="360" w:lineRule="auto"/>
+        <w:ind w:left="1440"/>
+        <w:jc w:val="both"/>
+      </w:pPr>
+      <w:r>
+        <w:t>Automatização</w:t>
+      </w:r>
+      <w:r>
+        <w:t xml:space="preserve"> e praticidade</w:t>
+      </w:r>
+      <w:r>
+        <w:t>.</w:t>
+      </w:r>
+    </w:p>
+    <w:p>
+      <w:pPr>
+        <w:pStyle w:val="PargrafodaLista"/>
+        <w:numPr>
+          <w:ilvl w:val="1"/>
+          <w:numId w:val="9"/>
+        </w:numPr>
+        <w:spacing w:line="360" w:lineRule="auto"/>
+        <w:jc w:val="both"/>
+      </w:pPr>
+      <w:r>
+        <w:t>Usabilidade</w:t>
+      </w:r>
+    </w:p>
+    <w:p>
+      <w:pPr>
+        <w:pStyle w:val="PargrafodaLista"/>
+        <w:spacing w:line="360" w:lineRule="auto"/>
+        <w:ind w:left="1440"/>
+        <w:jc w:val="both"/>
+      </w:pPr>
+      <w:r>
+        <w:t>Dificuldade extrema de implementação.</w:t>
+      </w:r>
+    </w:p>
+    <w:p>
+      <w:pPr>
+        <w:pStyle w:val="PargrafodaLista"/>
+        <w:numPr>
+          <w:ilvl w:val="1"/>
+          <w:numId w:val="9"/>
+        </w:numPr>
+        <w:spacing w:line="360" w:lineRule="auto"/>
+        <w:jc w:val="both"/>
+      </w:pPr>
+      <w:r>
+        <w:t>Confiabilidade</w:t>
+      </w:r>
+    </w:p>
+    <w:p>
+      <w:pPr>
+        <w:pStyle w:val="PargrafodaLista"/>
+        <w:spacing w:line="360" w:lineRule="auto"/>
+        <w:ind w:left="1440"/>
+        <w:jc w:val="both"/>
+      </w:pPr>
+      <w:r>
+        <w:t xml:space="preserve">Probabilidade de </w:t>
+      </w:r>
+      <w:r>
+        <w:t>erros internos não visíveis para o usuário</w:t>
+      </w:r>
+      <w:r>
+        <w:t>.</w:t>
+      </w:r>
+    </w:p>
+    <w:p>
+      <w:pPr>
+        <w:pStyle w:val="PargrafodaLista"/>
+        <w:numPr>
+          <w:ilvl w:val="1"/>
+          <w:numId w:val="9"/>
+        </w:numPr>
+        <w:spacing w:line="360" w:lineRule="auto"/>
+        <w:jc w:val="both"/>
+      </w:pPr>
+      <w:r>
+        <w:t>Eficiência</w:t>
+      </w:r>
+    </w:p>
+    <w:p>
+      <w:pPr>
+        <w:pStyle w:val="PargrafodaLista"/>
+        <w:spacing w:line="360" w:lineRule="auto"/>
+        <w:ind w:left="1440"/>
+        <w:jc w:val="both"/>
+      </w:pPr>
+      <w:r>
+        <w:t xml:space="preserve">Alta chance de escalabilidade e </w:t>
+      </w:r>
+      <w:r>
+        <w:t>valor ao projeto</w:t>
+      </w:r>
+      <w:r>
+        <w:t>.</w:t>
+      </w:r>
+    </w:p>
+    <w:p>
+      <w:pPr>
+        <w:pStyle w:val="PargrafodaLista"/>
+        <w:numPr>
+          <w:ilvl w:val="1"/>
+          <w:numId w:val="9"/>
+        </w:numPr>
+        <w:spacing w:line="360" w:lineRule="auto"/>
+        <w:jc w:val="both"/>
+      </w:pPr>
+      <w:r>
+        <w:t>Manutenibilidade</w:t>
+      </w:r>
+    </w:p>
+    <w:p>
+      <w:pPr>
+        <w:pStyle w:val="PargrafodaLista"/>
+        <w:spacing w:line="360" w:lineRule="auto"/>
+        <w:ind w:left="1440"/>
+        <w:jc w:val="both"/>
+      </w:pPr>
+      <w:r>
+        <w:t>Grande esforço exigido</w:t>
+      </w:r>
+      <w:r>
+        <w:t>.</w:t>
+      </w:r>
+    </w:p>
+    <w:p>
+      <w:pPr>
+        <w:pStyle w:val="PargrafodaLista"/>
+        <w:numPr>
+          <w:ilvl w:val="1"/>
+          <w:numId w:val="9"/>
+        </w:numPr>
+        <w:spacing w:line="360" w:lineRule="auto"/>
+        <w:jc w:val="both"/>
+      </w:pPr>
+      <w:r>
+        <w:t>Portabilidade</w:t>
+      </w:r>
+    </w:p>
+    <w:p>
+      <w:pPr>
+        <w:pStyle w:val="PargrafodaLista"/>
+        <w:spacing w:line="360" w:lineRule="auto"/>
+        <w:ind w:left="1440"/>
+        <w:jc w:val="both"/>
+      </w:pPr>
+      <w:r>
+        <w:t>Demanda uma certa dificuldade para se adequar a outros ambientes.</w:t>
+      </w:r>
+    </w:p>
+    <w:p>
+      <w:pPr>
+        <w:pStyle w:val="PargrafodaLista"/>
+        <w:numPr>
+          <w:ilvl w:val="1"/>
+          <w:numId w:val="9"/>
+        </w:numPr>
+        <w:spacing w:line="360" w:lineRule="auto"/>
+        <w:jc w:val="both"/>
+      </w:pPr>
+      <w:r>
+        <w:t>Segurança</w:t>
+      </w:r>
+    </w:p>
+    <w:p>
+      <w:pPr>
+        <w:pStyle w:val="PargrafodaLista"/>
+        <w:spacing w:line="360" w:lineRule="auto"/>
+        <w:ind w:left="1440"/>
+        <w:jc w:val="both"/>
+      </w:pPr>
+      <w:r>
+        <w:t>Extremamente alta.</w:t>
+      </w:r>
+    </w:p>
+    <w:p>
+      <w:pPr>
+        <w:pStyle w:val="PargrafodaLista"/>
+        <w:numPr>
+          <w:ilvl w:val="1"/>
+          <w:numId w:val="9"/>
+        </w:numPr>
+        <w:spacing w:line="360" w:lineRule="auto"/>
+        <w:jc w:val="both"/>
+      </w:pPr>
+      <w:r>
+        <w:t>Compatibilidade</w:t>
+      </w:r>
+    </w:p>
+    <w:p>
+      <w:pPr>
+        <w:pStyle w:val="PargrafodaLista"/>
+        <w:spacing w:line="360" w:lineRule="auto"/>
+        <w:ind w:left="1440"/>
+        <w:jc w:val="both"/>
+      </w:pPr>
+      <w:r>
+        <w:t>Média</w:t>
+      </w:r>
+      <w:r>
+        <w:t>.</w:t>
+      </w:r>
+    </w:p>
+    <w:p>
+      <w:pPr>
+        <w:pStyle w:val="PargrafodaLista"/>
+        <w:spacing w:line="360" w:lineRule="auto"/>
+        <w:jc w:val="both"/>
+      </w:pPr>
     </w:p>
     <w:p>
       <w:pPr>
@@ -11755,12 +14434,12 @@
           <w:numId w:val="3"/>
         </w:numPr>
       </w:pPr>
-      <w:bookmarkStart w:id="21" w:name="_Toc83231647"/>
+      <w:bookmarkStart w:id="23" w:name="_Toc83631272"/>
       <w:r>
         <w:lastRenderedPageBreak/>
         <w:t>MODELOS DO SISTEMA</w:t>
       </w:r>
-      <w:bookmarkEnd w:id="21"/>
+      <w:bookmarkEnd w:id="23"/>
     </w:p>
     <w:sectPr>
       <w:headerReference w:type="default" r:id="rId12"/>
@@ -12064,369 +14743,13 @@
     </w:lvl>
   </w:abstractNum>
   <w:abstractNum w:abstractNumId="2" w15:restartNumberingAfterBreak="0">
-    <w:nsid w:val="1CE114E5"/>
-    <w:multiLevelType w:val="hybridMultilevel"/>
-    <w:tmpl w:val="B19AFFBC"/>
-    <w:lvl w:ilvl="0" w:tplc="04160017">
+    <w:nsid w:val="183F62D0"/>
+    <w:multiLevelType w:val="multilevel"/>
+    <w:tmpl w:val="12824FD6"/>
+    <w:lvl w:ilvl="0">
       <w:start w:val="1"/>
       <w:numFmt w:val="lowerLetter"/>
       <w:lvlText w:val="%1)"/>
-      <w:lvlJc w:val="left"/>
-      <w:pPr>
-        <w:ind w:left="720" w:hanging="360"/>
-      </w:pPr>
-      <w:rPr>
-        <w:rFonts w:hint="default"/>
-      </w:rPr>
-    </w:lvl>
-    <w:lvl w:ilvl="1" w:tplc="04160019" w:tentative="1">
-      <w:start w:val="1"/>
-      <w:numFmt w:val="lowerLetter"/>
-      <w:lvlText w:val="%2."/>
-      <w:lvlJc w:val="left"/>
-      <w:pPr>
-        <w:ind w:left="1440" w:hanging="360"/>
-      </w:pPr>
-    </w:lvl>
-    <w:lvl w:ilvl="2" w:tplc="0416001B" w:tentative="1">
-      <w:start w:val="1"/>
-      <w:numFmt w:val="lowerRoman"/>
-      <w:lvlText w:val="%3."/>
-      <w:lvlJc w:val="right"/>
-      <w:pPr>
-        <w:ind w:left="2160" w:hanging="180"/>
-      </w:pPr>
-    </w:lvl>
-    <w:lvl w:ilvl="3" w:tplc="0416000F" w:tentative="1">
-      <w:start w:val="1"/>
-      <w:numFmt w:val="decimal"/>
-      <w:lvlText w:val="%4."/>
-      <w:lvlJc w:val="left"/>
-      <w:pPr>
-        <w:ind w:left="2880" w:hanging="360"/>
-      </w:pPr>
-    </w:lvl>
-    <w:lvl w:ilvl="4" w:tplc="04160019" w:tentative="1">
-      <w:start w:val="1"/>
-      <w:numFmt w:val="lowerLetter"/>
-      <w:lvlText w:val="%5."/>
-      <w:lvlJc w:val="left"/>
-      <w:pPr>
-        <w:ind w:left="3600" w:hanging="360"/>
-      </w:pPr>
-    </w:lvl>
-    <w:lvl w:ilvl="5" w:tplc="0416001B" w:tentative="1">
-      <w:start w:val="1"/>
-      <w:numFmt w:val="lowerRoman"/>
-      <w:lvlText w:val="%6."/>
-      <w:lvlJc w:val="right"/>
-      <w:pPr>
-        <w:ind w:left="4320" w:hanging="180"/>
-      </w:pPr>
-    </w:lvl>
-    <w:lvl w:ilvl="6" w:tplc="0416000F" w:tentative="1">
-      <w:start w:val="1"/>
-      <w:numFmt w:val="decimal"/>
-      <w:lvlText w:val="%7."/>
-      <w:lvlJc w:val="left"/>
-      <w:pPr>
-        <w:ind w:left="5040" w:hanging="360"/>
-      </w:pPr>
-    </w:lvl>
-    <w:lvl w:ilvl="7" w:tplc="04160019" w:tentative="1">
-      <w:start w:val="1"/>
-      <w:numFmt w:val="lowerLetter"/>
-      <w:lvlText w:val="%8."/>
-      <w:lvlJc w:val="left"/>
-      <w:pPr>
-        <w:ind w:left="5760" w:hanging="360"/>
-      </w:pPr>
-    </w:lvl>
-    <w:lvl w:ilvl="8" w:tplc="0416001B" w:tentative="1">
-      <w:start w:val="1"/>
-      <w:numFmt w:val="lowerRoman"/>
-      <w:lvlText w:val="%9."/>
-      <w:lvlJc w:val="right"/>
-      <w:pPr>
-        <w:ind w:left="6480" w:hanging="180"/>
-      </w:pPr>
-    </w:lvl>
-  </w:abstractNum>
-  <w:abstractNum w:abstractNumId="3" w15:restartNumberingAfterBreak="0">
-    <w:nsid w:val="1ECB0C11"/>
-    <w:multiLevelType w:val="hybridMultilevel"/>
-    <w:tmpl w:val="E36AE93A"/>
-    <w:lvl w:ilvl="0" w:tplc="B63A5368">
-      <w:start w:val="1"/>
-      <w:numFmt w:val="lowerLetter"/>
-      <w:lvlText w:val="%1)"/>
-      <w:lvlJc w:val="left"/>
-      <w:pPr>
-        <w:ind w:left="720" w:hanging="360"/>
-      </w:pPr>
-      <w:rPr>
-        <w:rFonts w:cstheme="minorBidi" w:hint="default"/>
-      </w:rPr>
-    </w:lvl>
-    <w:lvl w:ilvl="1" w:tplc="04160013">
-      <w:start w:val="1"/>
-      <w:numFmt w:val="upperRoman"/>
-      <w:lvlText w:val="%2."/>
-      <w:lvlJc w:val="right"/>
-      <w:pPr>
-        <w:ind w:left="1440" w:hanging="360"/>
-      </w:pPr>
-    </w:lvl>
-    <w:lvl w:ilvl="2" w:tplc="0416001B" w:tentative="1">
-      <w:start w:val="1"/>
-      <w:numFmt w:val="lowerRoman"/>
-      <w:lvlText w:val="%3."/>
-      <w:lvlJc w:val="right"/>
-      <w:pPr>
-        <w:ind w:left="2160" w:hanging="180"/>
-      </w:pPr>
-    </w:lvl>
-    <w:lvl w:ilvl="3" w:tplc="0416000F" w:tentative="1">
-      <w:start w:val="1"/>
-      <w:numFmt w:val="decimal"/>
-      <w:lvlText w:val="%4."/>
-      <w:lvlJc w:val="left"/>
-      <w:pPr>
-        <w:ind w:left="2880" w:hanging="360"/>
-      </w:pPr>
-    </w:lvl>
-    <w:lvl w:ilvl="4" w:tplc="04160019" w:tentative="1">
-      <w:start w:val="1"/>
-      <w:numFmt w:val="lowerLetter"/>
-      <w:lvlText w:val="%5."/>
-      <w:lvlJc w:val="left"/>
-      <w:pPr>
-        <w:ind w:left="3600" w:hanging="360"/>
-      </w:pPr>
-    </w:lvl>
-    <w:lvl w:ilvl="5" w:tplc="0416001B" w:tentative="1">
-      <w:start w:val="1"/>
-      <w:numFmt w:val="lowerRoman"/>
-      <w:lvlText w:val="%6."/>
-      <w:lvlJc w:val="right"/>
-      <w:pPr>
-        <w:ind w:left="4320" w:hanging="180"/>
-      </w:pPr>
-    </w:lvl>
-    <w:lvl w:ilvl="6" w:tplc="0416000F" w:tentative="1">
-      <w:start w:val="1"/>
-      <w:numFmt w:val="decimal"/>
-      <w:lvlText w:val="%7."/>
-      <w:lvlJc w:val="left"/>
-      <w:pPr>
-        <w:ind w:left="5040" w:hanging="360"/>
-      </w:pPr>
-    </w:lvl>
-    <w:lvl w:ilvl="7" w:tplc="04160019" w:tentative="1">
-      <w:start w:val="1"/>
-      <w:numFmt w:val="lowerLetter"/>
-      <w:lvlText w:val="%8."/>
-      <w:lvlJc w:val="left"/>
-      <w:pPr>
-        <w:ind w:left="5760" w:hanging="360"/>
-      </w:pPr>
-    </w:lvl>
-    <w:lvl w:ilvl="8" w:tplc="0416001B" w:tentative="1">
-      <w:start w:val="1"/>
-      <w:numFmt w:val="lowerRoman"/>
-      <w:lvlText w:val="%9."/>
-      <w:lvlJc w:val="right"/>
-      <w:pPr>
-        <w:ind w:left="6480" w:hanging="180"/>
-      </w:pPr>
-    </w:lvl>
-  </w:abstractNum>
-  <w:abstractNum w:abstractNumId="4" w15:restartNumberingAfterBreak="0">
-    <w:nsid w:val="1F8D2B9A"/>
-    <w:multiLevelType w:val="hybridMultilevel"/>
-    <w:tmpl w:val="BC12A1AC"/>
-    <w:lvl w:ilvl="0" w:tplc="B63A5368">
-      <w:start w:val="1"/>
-      <w:numFmt w:val="lowerLetter"/>
-      <w:lvlText w:val="%1)"/>
-      <w:lvlJc w:val="left"/>
-      <w:pPr>
-        <w:ind w:left="720" w:hanging="360"/>
-      </w:pPr>
-      <w:rPr>
-        <w:rFonts w:cstheme="minorBidi" w:hint="default"/>
-      </w:rPr>
-    </w:lvl>
-    <w:lvl w:ilvl="1" w:tplc="04160001">
-      <w:start w:val="1"/>
-      <w:numFmt w:val="bullet"/>
-      <w:lvlText w:val=""/>
-      <w:lvlJc w:val="left"/>
-      <w:pPr>
-        <w:ind w:left="1440" w:hanging="360"/>
-      </w:pPr>
-      <w:rPr>
-        <w:rFonts w:ascii="Symbol" w:hAnsi="Symbol" w:hint="default"/>
-      </w:rPr>
-    </w:lvl>
-    <w:lvl w:ilvl="2" w:tplc="0416001B" w:tentative="1">
-      <w:start w:val="1"/>
-      <w:numFmt w:val="lowerRoman"/>
-      <w:lvlText w:val="%3."/>
-      <w:lvlJc w:val="right"/>
-      <w:pPr>
-        <w:ind w:left="2160" w:hanging="180"/>
-      </w:pPr>
-    </w:lvl>
-    <w:lvl w:ilvl="3" w:tplc="0416000F" w:tentative="1">
-      <w:start w:val="1"/>
-      <w:numFmt w:val="decimal"/>
-      <w:lvlText w:val="%4."/>
-      <w:lvlJc w:val="left"/>
-      <w:pPr>
-        <w:ind w:left="2880" w:hanging="360"/>
-      </w:pPr>
-    </w:lvl>
-    <w:lvl w:ilvl="4" w:tplc="04160019" w:tentative="1">
-      <w:start w:val="1"/>
-      <w:numFmt w:val="lowerLetter"/>
-      <w:lvlText w:val="%5."/>
-      <w:lvlJc w:val="left"/>
-      <w:pPr>
-        <w:ind w:left="3600" w:hanging="360"/>
-      </w:pPr>
-    </w:lvl>
-    <w:lvl w:ilvl="5" w:tplc="0416001B" w:tentative="1">
-      <w:start w:val="1"/>
-      <w:numFmt w:val="lowerRoman"/>
-      <w:lvlText w:val="%6."/>
-      <w:lvlJc w:val="right"/>
-      <w:pPr>
-        <w:ind w:left="4320" w:hanging="180"/>
-      </w:pPr>
-    </w:lvl>
-    <w:lvl w:ilvl="6" w:tplc="0416000F" w:tentative="1">
-      <w:start w:val="1"/>
-      <w:numFmt w:val="decimal"/>
-      <w:lvlText w:val="%7."/>
-      <w:lvlJc w:val="left"/>
-      <w:pPr>
-        <w:ind w:left="5040" w:hanging="360"/>
-      </w:pPr>
-    </w:lvl>
-    <w:lvl w:ilvl="7" w:tplc="04160019" w:tentative="1">
-      <w:start w:val="1"/>
-      <w:numFmt w:val="lowerLetter"/>
-      <w:lvlText w:val="%8."/>
-      <w:lvlJc w:val="left"/>
-      <w:pPr>
-        <w:ind w:left="5760" w:hanging="360"/>
-      </w:pPr>
-    </w:lvl>
-    <w:lvl w:ilvl="8" w:tplc="0416001B" w:tentative="1">
-      <w:start w:val="1"/>
-      <w:numFmt w:val="lowerRoman"/>
-      <w:lvlText w:val="%9."/>
-      <w:lvlJc w:val="right"/>
-      <w:pPr>
-        <w:ind w:left="6480" w:hanging="180"/>
-      </w:pPr>
-    </w:lvl>
-  </w:abstractNum>
-  <w:abstractNum w:abstractNumId="5" w15:restartNumberingAfterBreak="0">
-    <w:nsid w:val="2F5B71EC"/>
-    <w:multiLevelType w:val="hybridMultilevel"/>
-    <w:tmpl w:val="5B7C069A"/>
-    <w:lvl w:ilvl="0" w:tplc="04160017">
-      <w:start w:val="1"/>
-      <w:numFmt w:val="lowerLetter"/>
-      <w:lvlText w:val="%1)"/>
-      <w:lvlJc w:val="left"/>
-      <w:pPr>
-        <w:ind w:left="1077" w:hanging="360"/>
-      </w:pPr>
-    </w:lvl>
-    <w:lvl w:ilvl="1" w:tplc="04160019" w:tentative="1">
-      <w:start w:val="1"/>
-      <w:numFmt w:val="lowerLetter"/>
-      <w:lvlText w:val="%2."/>
-      <w:lvlJc w:val="left"/>
-      <w:pPr>
-        <w:ind w:left="1797" w:hanging="360"/>
-      </w:pPr>
-    </w:lvl>
-    <w:lvl w:ilvl="2" w:tplc="0416001B" w:tentative="1">
-      <w:start w:val="1"/>
-      <w:numFmt w:val="lowerRoman"/>
-      <w:lvlText w:val="%3."/>
-      <w:lvlJc w:val="right"/>
-      <w:pPr>
-        <w:ind w:left="2517" w:hanging="180"/>
-      </w:pPr>
-    </w:lvl>
-    <w:lvl w:ilvl="3" w:tplc="0416000F" w:tentative="1">
-      <w:start w:val="1"/>
-      <w:numFmt w:val="decimal"/>
-      <w:lvlText w:val="%4."/>
-      <w:lvlJc w:val="left"/>
-      <w:pPr>
-        <w:ind w:left="3237" w:hanging="360"/>
-      </w:pPr>
-    </w:lvl>
-    <w:lvl w:ilvl="4" w:tplc="04160019" w:tentative="1">
-      <w:start w:val="1"/>
-      <w:numFmt w:val="lowerLetter"/>
-      <w:lvlText w:val="%5."/>
-      <w:lvlJc w:val="left"/>
-      <w:pPr>
-        <w:ind w:left="3957" w:hanging="360"/>
-      </w:pPr>
-    </w:lvl>
-    <w:lvl w:ilvl="5" w:tplc="0416001B" w:tentative="1">
-      <w:start w:val="1"/>
-      <w:numFmt w:val="lowerRoman"/>
-      <w:lvlText w:val="%6."/>
-      <w:lvlJc w:val="right"/>
-      <w:pPr>
-        <w:ind w:left="4677" w:hanging="180"/>
-      </w:pPr>
-    </w:lvl>
-    <w:lvl w:ilvl="6" w:tplc="0416000F" w:tentative="1">
-      <w:start w:val="1"/>
-      <w:numFmt w:val="decimal"/>
-      <w:lvlText w:val="%7."/>
-      <w:lvlJc w:val="left"/>
-      <w:pPr>
-        <w:ind w:left="5397" w:hanging="360"/>
-      </w:pPr>
-    </w:lvl>
-    <w:lvl w:ilvl="7" w:tplc="04160019" w:tentative="1">
-      <w:start w:val="1"/>
-      <w:numFmt w:val="lowerLetter"/>
-      <w:lvlText w:val="%8."/>
-      <w:lvlJc w:val="left"/>
-      <w:pPr>
-        <w:ind w:left="6117" w:hanging="360"/>
-      </w:pPr>
-    </w:lvl>
-    <w:lvl w:ilvl="8" w:tplc="0416001B" w:tentative="1">
-      <w:start w:val="1"/>
-      <w:numFmt w:val="lowerRoman"/>
-      <w:lvlText w:val="%9."/>
-      <w:lvlJc w:val="right"/>
-      <w:pPr>
-        <w:ind w:left="6837" w:hanging="180"/>
-      </w:pPr>
-    </w:lvl>
-  </w:abstractNum>
-  <w:abstractNum w:abstractNumId="6" w15:restartNumberingAfterBreak="0">
-    <w:nsid w:val="4B6E0F17"/>
-    <w:multiLevelType w:val="multilevel"/>
-    <w:tmpl w:val="C0749D56"/>
-    <w:lvl w:ilvl="0">
-      <w:start w:val="1"/>
-      <w:numFmt w:val="decimal"/>
-      <w:lvlText w:val="%1."/>
       <w:lvlJc w:val="left"/>
       <w:pPr>
         <w:ind w:left="720" w:hanging="360"/>
@@ -12540,7 +14863,484 @@
       </w:rPr>
     </w:lvl>
   </w:abstractNum>
+  <w:abstractNum w:abstractNumId="3" w15:restartNumberingAfterBreak="0">
+    <w:nsid w:val="1CE114E5"/>
+    <w:multiLevelType w:val="hybridMultilevel"/>
+    <w:tmpl w:val="B19AFFBC"/>
+    <w:lvl w:ilvl="0" w:tplc="04160017">
+      <w:start w:val="1"/>
+      <w:numFmt w:val="lowerLetter"/>
+      <w:lvlText w:val="%1)"/>
+      <w:lvlJc w:val="left"/>
+      <w:pPr>
+        <w:ind w:left="720" w:hanging="360"/>
+      </w:pPr>
+      <w:rPr>
+        <w:rFonts w:hint="default"/>
+      </w:rPr>
+    </w:lvl>
+    <w:lvl w:ilvl="1" w:tplc="04160019" w:tentative="1">
+      <w:start w:val="1"/>
+      <w:numFmt w:val="lowerLetter"/>
+      <w:lvlText w:val="%2."/>
+      <w:lvlJc w:val="left"/>
+      <w:pPr>
+        <w:ind w:left="1440" w:hanging="360"/>
+      </w:pPr>
+    </w:lvl>
+    <w:lvl w:ilvl="2" w:tplc="0416001B" w:tentative="1">
+      <w:start w:val="1"/>
+      <w:numFmt w:val="lowerRoman"/>
+      <w:lvlText w:val="%3."/>
+      <w:lvlJc w:val="right"/>
+      <w:pPr>
+        <w:ind w:left="2160" w:hanging="180"/>
+      </w:pPr>
+    </w:lvl>
+    <w:lvl w:ilvl="3" w:tplc="0416000F" w:tentative="1">
+      <w:start w:val="1"/>
+      <w:numFmt w:val="decimal"/>
+      <w:lvlText w:val="%4."/>
+      <w:lvlJc w:val="left"/>
+      <w:pPr>
+        <w:ind w:left="2880" w:hanging="360"/>
+      </w:pPr>
+    </w:lvl>
+    <w:lvl w:ilvl="4" w:tplc="04160019" w:tentative="1">
+      <w:start w:val="1"/>
+      <w:numFmt w:val="lowerLetter"/>
+      <w:lvlText w:val="%5."/>
+      <w:lvlJc w:val="left"/>
+      <w:pPr>
+        <w:ind w:left="3600" w:hanging="360"/>
+      </w:pPr>
+    </w:lvl>
+    <w:lvl w:ilvl="5" w:tplc="0416001B" w:tentative="1">
+      <w:start w:val="1"/>
+      <w:numFmt w:val="lowerRoman"/>
+      <w:lvlText w:val="%6."/>
+      <w:lvlJc w:val="right"/>
+      <w:pPr>
+        <w:ind w:left="4320" w:hanging="180"/>
+      </w:pPr>
+    </w:lvl>
+    <w:lvl w:ilvl="6" w:tplc="0416000F" w:tentative="1">
+      <w:start w:val="1"/>
+      <w:numFmt w:val="decimal"/>
+      <w:lvlText w:val="%7."/>
+      <w:lvlJc w:val="left"/>
+      <w:pPr>
+        <w:ind w:left="5040" w:hanging="360"/>
+      </w:pPr>
+    </w:lvl>
+    <w:lvl w:ilvl="7" w:tplc="04160019" w:tentative="1">
+      <w:start w:val="1"/>
+      <w:numFmt w:val="lowerLetter"/>
+      <w:lvlText w:val="%8."/>
+      <w:lvlJc w:val="left"/>
+      <w:pPr>
+        <w:ind w:left="5760" w:hanging="360"/>
+      </w:pPr>
+    </w:lvl>
+    <w:lvl w:ilvl="8" w:tplc="0416001B" w:tentative="1">
+      <w:start w:val="1"/>
+      <w:numFmt w:val="lowerRoman"/>
+      <w:lvlText w:val="%9."/>
+      <w:lvlJc w:val="right"/>
+      <w:pPr>
+        <w:ind w:left="6480" w:hanging="180"/>
+      </w:pPr>
+    </w:lvl>
+  </w:abstractNum>
+  <w:abstractNum w:abstractNumId="4" w15:restartNumberingAfterBreak="0">
+    <w:nsid w:val="1ECB0C11"/>
+    <w:multiLevelType w:val="hybridMultilevel"/>
+    <w:tmpl w:val="E36AE93A"/>
+    <w:lvl w:ilvl="0" w:tplc="B63A5368">
+      <w:start w:val="1"/>
+      <w:numFmt w:val="lowerLetter"/>
+      <w:lvlText w:val="%1)"/>
+      <w:lvlJc w:val="left"/>
+      <w:pPr>
+        <w:ind w:left="720" w:hanging="360"/>
+      </w:pPr>
+      <w:rPr>
+        <w:rFonts w:cstheme="minorBidi" w:hint="default"/>
+      </w:rPr>
+    </w:lvl>
+    <w:lvl w:ilvl="1" w:tplc="04160013">
+      <w:start w:val="1"/>
+      <w:numFmt w:val="upperRoman"/>
+      <w:lvlText w:val="%2."/>
+      <w:lvlJc w:val="right"/>
+      <w:pPr>
+        <w:ind w:left="1440" w:hanging="360"/>
+      </w:pPr>
+    </w:lvl>
+    <w:lvl w:ilvl="2" w:tplc="0416001B" w:tentative="1">
+      <w:start w:val="1"/>
+      <w:numFmt w:val="lowerRoman"/>
+      <w:lvlText w:val="%3."/>
+      <w:lvlJc w:val="right"/>
+      <w:pPr>
+        <w:ind w:left="2160" w:hanging="180"/>
+      </w:pPr>
+    </w:lvl>
+    <w:lvl w:ilvl="3" w:tplc="0416000F" w:tentative="1">
+      <w:start w:val="1"/>
+      <w:numFmt w:val="decimal"/>
+      <w:lvlText w:val="%4."/>
+      <w:lvlJc w:val="left"/>
+      <w:pPr>
+        <w:ind w:left="2880" w:hanging="360"/>
+      </w:pPr>
+    </w:lvl>
+    <w:lvl w:ilvl="4" w:tplc="04160019" w:tentative="1">
+      <w:start w:val="1"/>
+      <w:numFmt w:val="lowerLetter"/>
+      <w:lvlText w:val="%5."/>
+      <w:lvlJc w:val="left"/>
+      <w:pPr>
+        <w:ind w:left="3600" w:hanging="360"/>
+      </w:pPr>
+    </w:lvl>
+    <w:lvl w:ilvl="5" w:tplc="0416001B" w:tentative="1">
+      <w:start w:val="1"/>
+      <w:numFmt w:val="lowerRoman"/>
+      <w:lvlText w:val="%6."/>
+      <w:lvlJc w:val="right"/>
+      <w:pPr>
+        <w:ind w:left="4320" w:hanging="180"/>
+      </w:pPr>
+    </w:lvl>
+    <w:lvl w:ilvl="6" w:tplc="0416000F" w:tentative="1">
+      <w:start w:val="1"/>
+      <w:numFmt w:val="decimal"/>
+      <w:lvlText w:val="%7."/>
+      <w:lvlJc w:val="left"/>
+      <w:pPr>
+        <w:ind w:left="5040" w:hanging="360"/>
+      </w:pPr>
+    </w:lvl>
+    <w:lvl w:ilvl="7" w:tplc="04160019" w:tentative="1">
+      <w:start w:val="1"/>
+      <w:numFmt w:val="lowerLetter"/>
+      <w:lvlText w:val="%8."/>
+      <w:lvlJc w:val="left"/>
+      <w:pPr>
+        <w:ind w:left="5760" w:hanging="360"/>
+      </w:pPr>
+    </w:lvl>
+    <w:lvl w:ilvl="8" w:tplc="0416001B" w:tentative="1">
+      <w:start w:val="1"/>
+      <w:numFmt w:val="lowerRoman"/>
+      <w:lvlText w:val="%9."/>
+      <w:lvlJc w:val="right"/>
+      <w:pPr>
+        <w:ind w:left="6480" w:hanging="180"/>
+      </w:pPr>
+    </w:lvl>
+  </w:abstractNum>
+  <w:abstractNum w:abstractNumId="5" w15:restartNumberingAfterBreak="0">
+    <w:nsid w:val="1F8D2B9A"/>
+    <w:multiLevelType w:val="hybridMultilevel"/>
+    <w:tmpl w:val="CD7810D6"/>
+    <w:lvl w:ilvl="0" w:tplc="B63A5368">
+      <w:start w:val="1"/>
+      <w:numFmt w:val="lowerLetter"/>
+      <w:lvlText w:val="%1)"/>
+      <w:lvlJc w:val="left"/>
+      <w:pPr>
+        <w:ind w:left="720" w:hanging="360"/>
+      </w:pPr>
+      <w:rPr>
+        <w:rFonts w:cstheme="minorBidi" w:hint="default"/>
+      </w:rPr>
+    </w:lvl>
+    <w:lvl w:ilvl="1" w:tplc="04160001">
+      <w:start w:val="1"/>
+      <w:numFmt w:val="bullet"/>
+      <w:lvlText w:val=""/>
+      <w:lvlJc w:val="left"/>
+      <w:pPr>
+        <w:ind w:left="1440" w:hanging="360"/>
+      </w:pPr>
+      <w:rPr>
+        <w:rFonts w:ascii="Symbol" w:hAnsi="Symbol" w:hint="default"/>
+      </w:rPr>
+    </w:lvl>
+    <w:lvl w:ilvl="2" w:tplc="0416001B" w:tentative="1">
+      <w:start w:val="1"/>
+      <w:numFmt w:val="lowerRoman"/>
+      <w:lvlText w:val="%3."/>
+      <w:lvlJc w:val="right"/>
+      <w:pPr>
+        <w:ind w:left="2160" w:hanging="180"/>
+      </w:pPr>
+    </w:lvl>
+    <w:lvl w:ilvl="3" w:tplc="0416000F" w:tentative="1">
+      <w:start w:val="1"/>
+      <w:numFmt w:val="decimal"/>
+      <w:lvlText w:val="%4."/>
+      <w:lvlJc w:val="left"/>
+      <w:pPr>
+        <w:ind w:left="2880" w:hanging="360"/>
+      </w:pPr>
+    </w:lvl>
+    <w:lvl w:ilvl="4" w:tplc="04160019" w:tentative="1">
+      <w:start w:val="1"/>
+      <w:numFmt w:val="lowerLetter"/>
+      <w:lvlText w:val="%5."/>
+      <w:lvlJc w:val="left"/>
+      <w:pPr>
+        <w:ind w:left="3600" w:hanging="360"/>
+      </w:pPr>
+    </w:lvl>
+    <w:lvl w:ilvl="5" w:tplc="0416001B" w:tentative="1">
+      <w:start w:val="1"/>
+      <w:numFmt w:val="lowerRoman"/>
+      <w:lvlText w:val="%6."/>
+      <w:lvlJc w:val="right"/>
+      <w:pPr>
+        <w:ind w:left="4320" w:hanging="180"/>
+      </w:pPr>
+    </w:lvl>
+    <w:lvl w:ilvl="6" w:tplc="0416000F" w:tentative="1">
+      <w:start w:val="1"/>
+      <w:numFmt w:val="decimal"/>
+      <w:lvlText w:val="%7."/>
+      <w:lvlJc w:val="left"/>
+      <w:pPr>
+        <w:ind w:left="5040" w:hanging="360"/>
+      </w:pPr>
+    </w:lvl>
+    <w:lvl w:ilvl="7" w:tplc="04160019" w:tentative="1">
+      <w:start w:val="1"/>
+      <w:numFmt w:val="lowerLetter"/>
+      <w:lvlText w:val="%8."/>
+      <w:lvlJc w:val="left"/>
+      <w:pPr>
+        <w:ind w:left="5760" w:hanging="360"/>
+      </w:pPr>
+    </w:lvl>
+    <w:lvl w:ilvl="8" w:tplc="0416001B" w:tentative="1">
+      <w:start w:val="1"/>
+      <w:numFmt w:val="lowerRoman"/>
+      <w:lvlText w:val="%9."/>
+      <w:lvlJc w:val="right"/>
+      <w:pPr>
+        <w:ind w:left="6480" w:hanging="180"/>
+      </w:pPr>
+    </w:lvl>
+  </w:abstractNum>
+  <w:abstractNum w:abstractNumId="6" w15:restartNumberingAfterBreak="0">
+    <w:nsid w:val="2F5B71EC"/>
+    <w:multiLevelType w:val="hybridMultilevel"/>
+    <w:tmpl w:val="5B7C069A"/>
+    <w:lvl w:ilvl="0" w:tplc="04160017">
+      <w:start w:val="1"/>
+      <w:numFmt w:val="lowerLetter"/>
+      <w:lvlText w:val="%1)"/>
+      <w:lvlJc w:val="left"/>
+      <w:pPr>
+        <w:ind w:left="1077" w:hanging="360"/>
+      </w:pPr>
+    </w:lvl>
+    <w:lvl w:ilvl="1" w:tplc="04160019" w:tentative="1">
+      <w:start w:val="1"/>
+      <w:numFmt w:val="lowerLetter"/>
+      <w:lvlText w:val="%2."/>
+      <w:lvlJc w:val="left"/>
+      <w:pPr>
+        <w:ind w:left="1797" w:hanging="360"/>
+      </w:pPr>
+    </w:lvl>
+    <w:lvl w:ilvl="2" w:tplc="0416001B" w:tentative="1">
+      <w:start w:val="1"/>
+      <w:numFmt w:val="lowerRoman"/>
+      <w:lvlText w:val="%3."/>
+      <w:lvlJc w:val="right"/>
+      <w:pPr>
+        <w:ind w:left="2517" w:hanging="180"/>
+      </w:pPr>
+    </w:lvl>
+    <w:lvl w:ilvl="3" w:tplc="0416000F" w:tentative="1">
+      <w:start w:val="1"/>
+      <w:numFmt w:val="decimal"/>
+      <w:lvlText w:val="%4."/>
+      <w:lvlJc w:val="left"/>
+      <w:pPr>
+        <w:ind w:left="3237" w:hanging="360"/>
+      </w:pPr>
+    </w:lvl>
+    <w:lvl w:ilvl="4" w:tplc="04160019" w:tentative="1">
+      <w:start w:val="1"/>
+      <w:numFmt w:val="lowerLetter"/>
+      <w:lvlText w:val="%5."/>
+      <w:lvlJc w:val="left"/>
+      <w:pPr>
+        <w:ind w:left="3957" w:hanging="360"/>
+      </w:pPr>
+    </w:lvl>
+    <w:lvl w:ilvl="5" w:tplc="0416001B" w:tentative="1">
+      <w:start w:val="1"/>
+      <w:numFmt w:val="lowerRoman"/>
+      <w:lvlText w:val="%6."/>
+      <w:lvlJc w:val="right"/>
+      <w:pPr>
+        <w:ind w:left="4677" w:hanging="180"/>
+      </w:pPr>
+    </w:lvl>
+    <w:lvl w:ilvl="6" w:tplc="0416000F" w:tentative="1">
+      <w:start w:val="1"/>
+      <w:numFmt w:val="decimal"/>
+      <w:lvlText w:val="%7."/>
+      <w:lvlJc w:val="left"/>
+      <w:pPr>
+        <w:ind w:left="5397" w:hanging="360"/>
+      </w:pPr>
+    </w:lvl>
+    <w:lvl w:ilvl="7" w:tplc="04160019" w:tentative="1">
+      <w:start w:val="1"/>
+      <w:numFmt w:val="lowerLetter"/>
+      <w:lvlText w:val="%8."/>
+      <w:lvlJc w:val="left"/>
+      <w:pPr>
+        <w:ind w:left="6117" w:hanging="360"/>
+      </w:pPr>
+    </w:lvl>
+    <w:lvl w:ilvl="8" w:tplc="0416001B" w:tentative="1">
+      <w:start w:val="1"/>
+      <w:numFmt w:val="lowerRoman"/>
+      <w:lvlText w:val="%9."/>
+      <w:lvlJc w:val="right"/>
+      <w:pPr>
+        <w:ind w:left="6837" w:hanging="180"/>
+      </w:pPr>
+    </w:lvl>
+  </w:abstractNum>
   <w:abstractNum w:abstractNumId="7" w15:restartNumberingAfterBreak="0">
+    <w:nsid w:val="4B6E0F17"/>
+    <w:multiLevelType w:val="multilevel"/>
+    <w:tmpl w:val="C0749D56"/>
+    <w:lvl w:ilvl="0">
+      <w:start w:val="1"/>
+      <w:numFmt w:val="decimal"/>
+      <w:lvlText w:val="%1."/>
+      <w:lvlJc w:val="left"/>
+      <w:pPr>
+        <w:ind w:left="720" w:hanging="360"/>
+      </w:pPr>
+      <w:rPr>
+        <w:rFonts w:hint="default"/>
+      </w:rPr>
+    </w:lvl>
+    <w:lvl w:ilvl="1">
+      <w:start w:val="1"/>
+      <w:numFmt w:val="decimal"/>
+      <w:isLgl/>
+      <w:lvlText w:val="%1.%2."/>
+      <w:lvlJc w:val="left"/>
+      <w:pPr>
+        <w:ind w:left="1080" w:hanging="720"/>
+      </w:pPr>
+      <w:rPr>
+        <w:rFonts w:hint="default"/>
+      </w:rPr>
+    </w:lvl>
+    <w:lvl w:ilvl="2">
+      <w:start w:val="1"/>
+      <w:numFmt w:val="decimal"/>
+      <w:isLgl/>
+      <w:lvlText w:val="%1.%2.%3."/>
+      <w:lvlJc w:val="left"/>
+      <w:pPr>
+        <w:ind w:left="1080" w:hanging="720"/>
+      </w:pPr>
+      <w:rPr>
+        <w:rFonts w:hint="default"/>
+      </w:rPr>
+    </w:lvl>
+    <w:lvl w:ilvl="3">
+      <w:start w:val="1"/>
+      <w:numFmt w:val="decimal"/>
+      <w:isLgl/>
+      <w:lvlText w:val="%1.%2.%3.%4."/>
+      <w:lvlJc w:val="left"/>
+      <w:pPr>
+        <w:ind w:left="1440" w:hanging="1080"/>
+      </w:pPr>
+      <w:rPr>
+        <w:rFonts w:hint="default"/>
+      </w:rPr>
+    </w:lvl>
+    <w:lvl w:ilvl="4">
+      <w:start w:val="1"/>
+      <w:numFmt w:val="decimal"/>
+      <w:isLgl/>
+      <w:lvlText w:val="%1.%2.%3.%4.%5."/>
+      <w:lvlJc w:val="left"/>
+      <w:pPr>
+        <w:ind w:left="1440" w:hanging="1080"/>
+      </w:pPr>
+      <w:rPr>
+        <w:rFonts w:hint="default"/>
+      </w:rPr>
+    </w:lvl>
+    <w:lvl w:ilvl="5">
+      <w:start w:val="1"/>
+      <w:numFmt w:val="decimal"/>
+      <w:isLgl/>
+      <w:lvlText w:val="%1.%2.%3.%4.%5.%6."/>
+      <w:lvlJc w:val="left"/>
+      <w:pPr>
+        <w:ind w:left="1800" w:hanging="1440"/>
+      </w:pPr>
+      <w:rPr>
+        <w:rFonts w:hint="default"/>
+      </w:rPr>
+    </w:lvl>
+    <w:lvl w:ilvl="6">
+      <w:start w:val="1"/>
+      <w:numFmt w:val="decimal"/>
+      <w:isLgl/>
+      <w:lvlText w:val="%1.%2.%3.%4.%5.%6.%7."/>
+      <w:lvlJc w:val="left"/>
+      <w:pPr>
+        <w:ind w:left="1800" w:hanging="1440"/>
+      </w:pPr>
+      <w:rPr>
+        <w:rFonts w:hint="default"/>
+      </w:rPr>
+    </w:lvl>
+    <w:lvl w:ilvl="7">
+      <w:start w:val="1"/>
+      <w:numFmt w:val="decimal"/>
+      <w:isLgl/>
+      <w:lvlText w:val="%1.%2.%3.%4.%5.%6.%7.%8."/>
+      <w:lvlJc w:val="left"/>
+      <w:pPr>
+        <w:ind w:left="2160" w:hanging="1800"/>
+      </w:pPr>
+      <w:rPr>
+        <w:rFonts w:hint="default"/>
+      </w:rPr>
+    </w:lvl>
+    <w:lvl w:ilvl="8">
+      <w:start w:val="1"/>
+      <w:numFmt w:val="decimal"/>
+      <w:isLgl/>
+      <w:lvlText w:val="%1.%2.%3.%4.%5.%6.%7.%8.%9."/>
+      <w:lvlJc w:val="left"/>
+      <w:pPr>
+        <w:ind w:left="2520" w:hanging="2160"/>
+      </w:pPr>
+      <w:rPr>
+        <w:rFonts w:hint="default"/>
+      </w:rPr>
+    </w:lvl>
+  </w:abstractNum>
+  <w:abstractNum w:abstractNumId="8" w15:restartNumberingAfterBreak="0">
     <w:nsid w:val="671964A8"/>
     <w:multiLevelType w:val="hybridMultilevel"/>
     <w:tmpl w:val="8182B964"/>
@@ -12629,7 +15429,7 @@
       </w:pPr>
     </w:lvl>
   </w:abstractNum>
-  <w:abstractNum w:abstractNumId="8" w15:restartNumberingAfterBreak="0">
+  <w:abstractNum w:abstractNumId="9" w15:restartNumberingAfterBreak="0">
     <w:nsid w:val="7E5B48BB"/>
     <w:multiLevelType w:val="hybridMultilevel"/>
     <w:tmpl w:val="C268AC8E"/>
@@ -12722,25 +15522,28 @@
     <w:abstractNumId w:val="0"/>
   </w:num>
   <w:num w:numId="3">
+    <w:abstractNumId w:val="7"/>
+  </w:num>
+  <w:num w:numId="4">
     <w:abstractNumId w:val="6"/>
   </w:num>
-  <w:num w:numId="4">
+  <w:num w:numId="5">
+    <w:abstractNumId w:val="9"/>
+  </w:num>
+  <w:num w:numId="6">
+    <w:abstractNumId w:val="8"/>
+  </w:num>
+  <w:num w:numId="7">
+    <w:abstractNumId w:val="3"/>
+  </w:num>
+  <w:num w:numId="8">
+    <w:abstractNumId w:val="4"/>
+  </w:num>
+  <w:num w:numId="9">
     <w:abstractNumId w:val="5"/>
   </w:num>
-  <w:num w:numId="5">
-    <w:abstractNumId w:val="8"/>
-  </w:num>
-  <w:num w:numId="6">
-    <w:abstractNumId w:val="7"/>
-  </w:num>
-  <w:num w:numId="7">
+  <w:num w:numId="10">
     <w:abstractNumId w:val="2"/>
-  </w:num>
-  <w:num w:numId="8">
-    <w:abstractNumId w:val="3"/>
-  </w:num>
-  <w:num w:numId="9">
-    <w:abstractNumId w:val="4"/>
   </w:num>
 </w:numbering>
 </file>

</xml_diff>

<commit_message>
Use case diagrams and use case updates
</commit_message>
<xml_diff>
--- a/Documentation/Documentation.docx
+++ b/Documentation/Documentation.docx
@@ -1117,7 +1117,7 @@
         <w:rPr>
           <w:noProof/>
         </w:rPr>
-        <w:instrText xml:space="preserve"> PAGEREF _Toc82548723 \h </w:instrText>
+        <w:instrText xml:space="preserve"> PAGEREF _Toc83755041 \h </w:instrText>
       </w:r>
       <w:r>
         <w:rPr>
@@ -1178,7 +1178,7 @@
         <w:rPr>
           <w:noProof/>
         </w:rPr>
-        <w:instrText xml:space="preserve"> PAGEREF _Toc82548724 \h </w:instrText>
+        <w:instrText xml:space="preserve"> PAGEREF _Toc83755042 \h </w:instrText>
       </w:r>
       <w:r>
         <w:rPr>
@@ -1195,7 +1195,7 @@
         <w:rPr>
           <w:noProof/>
         </w:rPr>
-        <w:t>5</w:t>
+        <w:t>6</w:t>
       </w:r>
       <w:r>
         <w:rPr>
@@ -1239,7 +1239,7 @@
         <w:rPr>
           <w:noProof/>
         </w:rPr>
-        <w:instrText xml:space="preserve"> PAGEREF _Toc82548725 \h </w:instrText>
+        <w:instrText xml:space="preserve"> PAGEREF _Toc83755043 \h </w:instrText>
       </w:r>
       <w:r>
         <w:rPr>
@@ -1257,6 +1257,189 @@
           <w:noProof/>
         </w:rPr>
         <w:t>6</w:t>
+      </w:r>
+      <w:r>
+        <w:rPr>
+          <w:noProof/>
+        </w:rPr>
+        <w:fldChar w:fldCharType="end"/>
+      </w:r>
+    </w:p>
+    <w:p>
+      <w:pPr>
+        <w:pStyle w:val="ndicedeilustraes"/>
+        <w:tabs>
+          <w:tab w:val="right" w:pos="8494"/>
+        </w:tabs>
+        <w:rPr>
+          <w:rFonts w:asciiTheme="minorHAnsi" w:eastAsiaTheme="minorEastAsia" w:hAnsiTheme="minorHAnsi"/>
+          <w:noProof/>
+          <w:sz w:val="22"/>
+          <w:lang w:eastAsia="pt-BR"/>
+        </w:rPr>
+      </w:pPr>
+      <w:r>
+        <w:rPr>
+          <w:noProof/>
+        </w:rPr>
+        <w:t>FIGURA 4 – DIAGRAMA DE CLASSE - UC001</w:t>
+      </w:r>
+      <w:r>
+        <w:rPr>
+          <w:noProof/>
+        </w:rPr>
+        <w:tab/>
+      </w:r>
+      <w:r>
+        <w:rPr>
+          <w:noProof/>
+        </w:rPr>
+        <w:fldChar w:fldCharType="begin"/>
+      </w:r>
+      <w:r>
+        <w:rPr>
+          <w:noProof/>
+        </w:rPr>
+        <w:instrText xml:space="preserve"> PAGEREF _Toc83755044 \h </w:instrText>
+      </w:r>
+      <w:r>
+        <w:rPr>
+          <w:noProof/>
+        </w:rPr>
+      </w:r>
+      <w:r>
+        <w:rPr>
+          <w:noProof/>
+        </w:rPr>
+        <w:fldChar w:fldCharType="separate"/>
+      </w:r>
+      <w:r>
+        <w:rPr>
+          <w:noProof/>
+        </w:rPr>
+        <w:t>7</w:t>
+      </w:r>
+      <w:r>
+        <w:rPr>
+          <w:noProof/>
+        </w:rPr>
+        <w:fldChar w:fldCharType="end"/>
+      </w:r>
+    </w:p>
+    <w:p>
+      <w:pPr>
+        <w:pStyle w:val="ndicedeilustraes"/>
+        <w:tabs>
+          <w:tab w:val="right" w:pos="8494"/>
+        </w:tabs>
+        <w:rPr>
+          <w:rFonts w:asciiTheme="minorHAnsi" w:eastAsiaTheme="minorEastAsia" w:hAnsiTheme="minorHAnsi"/>
+          <w:noProof/>
+          <w:sz w:val="22"/>
+          <w:lang w:eastAsia="pt-BR"/>
+        </w:rPr>
+      </w:pPr>
+      <w:r>
+        <w:rPr>
+          <w:noProof/>
+        </w:rPr>
+        <w:t>FIGURA 5 – DIAGRAMA DE CLASSE - UC002</w:t>
+      </w:r>
+      <w:r>
+        <w:rPr>
+          <w:noProof/>
+        </w:rPr>
+        <w:tab/>
+      </w:r>
+      <w:r>
+        <w:rPr>
+          <w:noProof/>
+        </w:rPr>
+        <w:fldChar w:fldCharType="begin"/>
+      </w:r>
+      <w:r>
+        <w:rPr>
+          <w:noProof/>
+        </w:rPr>
+        <w:instrText xml:space="preserve"> PAGEREF _Toc83755045 \h </w:instrText>
+      </w:r>
+      <w:r>
+        <w:rPr>
+          <w:noProof/>
+        </w:rPr>
+      </w:r>
+      <w:r>
+        <w:rPr>
+          <w:noProof/>
+        </w:rPr>
+        <w:fldChar w:fldCharType="separate"/>
+      </w:r>
+      <w:r>
+        <w:rPr>
+          <w:noProof/>
+        </w:rPr>
+        <w:t>7</w:t>
+      </w:r>
+      <w:r>
+        <w:rPr>
+          <w:noProof/>
+        </w:rPr>
+        <w:fldChar w:fldCharType="end"/>
+      </w:r>
+    </w:p>
+    <w:p>
+      <w:pPr>
+        <w:pStyle w:val="ndicedeilustraes"/>
+        <w:tabs>
+          <w:tab w:val="right" w:pos="8494"/>
+        </w:tabs>
+        <w:rPr>
+          <w:rFonts w:asciiTheme="minorHAnsi" w:eastAsiaTheme="minorEastAsia" w:hAnsiTheme="minorHAnsi"/>
+          <w:noProof/>
+          <w:sz w:val="22"/>
+          <w:lang w:eastAsia="pt-BR"/>
+        </w:rPr>
+      </w:pPr>
+      <w:r>
+        <w:rPr>
+          <w:noProof/>
+        </w:rPr>
+        <w:t>FIGURA 6 – DIAGRAMA DE CLASSE - UC003</w:t>
+      </w:r>
+      <w:r>
+        <w:rPr>
+          <w:noProof/>
+        </w:rPr>
+        <w:tab/>
+      </w:r>
+      <w:r>
+        <w:rPr>
+          <w:noProof/>
+        </w:rPr>
+        <w:fldChar w:fldCharType="begin"/>
+      </w:r>
+      <w:r>
+        <w:rPr>
+          <w:noProof/>
+        </w:rPr>
+        <w:instrText xml:space="preserve"> PAGEREF _Toc83755046 \h </w:instrText>
+      </w:r>
+      <w:r>
+        <w:rPr>
+          <w:noProof/>
+        </w:rPr>
+      </w:r>
+      <w:r>
+        <w:rPr>
+          <w:noProof/>
+        </w:rPr>
+        <w:fldChar w:fldCharType="separate"/>
+      </w:r>
+      <w:r>
+        <w:rPr>
+          <w:noProof/>
+        </w:rPr>
+        <w:t>8</w:t>
       </w:r>
       <w:r>
         <w:rPr>
@@ -1371,7 +1554,7 @@
             </w:rPr>
             <w:fldChar w:fldCharType="separate"/>
           </w:r>
-          <w:hyperlink w:anchor="_Toc83631258" w:history="1">
+          <w:hyperlink w:anchor="_Toc83755025" w:history="1">
             <w:r>
               <w:rPr>
                 <w:rStyle w:val="Hyperlink"/>
@@ -1414,7 +1597,7 @@
                 <w:noProof/>
                 <w:webHidden/>
               </w:rPr>
-              <w:instrText xml:space="preserve"> PAGEREF _Toc83631258 \h </w:instrText>
+              <w:instrText xml:space="preserve"> PAGEREF _Toc83755025 \h </w:instrText>
             </w:r>
             <w:r>
               <w:rPr>
@@ -1459,7 +1642,7 @@
               <w:lang w:eastAsia="pt-BR"/>
             </w:rPr>
           </w:pPr>
-          <w:hyperlink w:anchor="_Toc83631259" w:history="1">
+          <w:hyperlink w:anchor="_Toc83755026" w:history="1">
             <w:r>
               <w:rPr>
                 <w:rStyle w:val="Hyperlink"/>
@@ -1502,7 +1685,7 @@
                 <w:noProof/>
                 <w:webHidden/>
               </w:rPr>
-              <w:instrText xml:space="preserve"> PAGEREF _Toc83631259 \h </w:instrText>
+              <w:instrText xml:space="preserve"> PAGEREF _Toc83755026 \h </w:instrText>
             </w:r>
             <w:r>
               <w:rPr>
@@ -1547,7 +1730,7 @@
               <w:lang w:eastAsia="pt-BR"/>
             </w:rPr>
           </w:pPr>
-          <w:hyperlink w:anchor="_Toc83631260" w:history="1">
+          <w:hyperlink w:anchor="_Toc83755027" w:history="1">
             <w:r>
               <w:rPr>
                 <w:rStyle w:val="Hyperlink"/>
@@ -1590,7 +1773,7 @@
                 <w:noProof/>
                 <w:webHidden/>
               </w:rPr>
-              <w:instrText xml:space="preserve"> PAGEREF _Toc83631260 \h </w:instrText>
+              <w:instrText xml:space="preserve"> PAGEREF _Toc83755027 \h </w:instrText>
             </w:r>
             <w:r>
               <w:rPr>
@@ -1635,7 +1818,7 @@
               <w:lang w:eastAsia="pt-BR"/>
             </w:rPr>
           </w:pPr>
-          <w:hyperlink w:anchor="_Toc83631261" w:history="1">
+          <w:hyperlink w:anchor="_Toc83755028" w:history="1">
             <w:r>
               <w:rPr>
                 <w:rStyle w:val="Hyperlink"/>
@@ -1678,7 +1861,7 @@
                 <w:noProof/>
                 <w:webHidden/>
               </w:rPr>
-              <w:instrText xml:space="preserve"> PAGEREF _Toc83631261 \h </w:instrText>
+              <w:instrText xml:space="preserve"> PAGEREF _Toc83755028 \h </w:instrText>
             </w:r>
             <w:r>
               <w:rPr>
@@ -1723,7 +1906,7 @@
               <w:lang w:eastAsia="pt-BR"/>
             </w:rPr>
           </w:pPr>
-          <w:hyperlink w:anchor="_Toc83631262" w:history="1">
+          <w:hyperlink w:anchor="_Toc83755029" w:history="1">
             <w:r>
               <w:rPr>
                 <w:rStyle w:val="Hyperlink"/>
@@ -1766,7 +1949,7 @@
                 <w:noProof/>
                 <w:webHidden/>
               </w:rPr>
-              <w:instrText xml:space="preserve"> PAGEREF _Toc83631262 \h </w:instrText>
+              <w:instrText xml:space="preserve"> PAGEREF _Toc83755029 \h </w:instrText>
             </w:r>
             <w:r>
               <w:rPr>
@@ -1811,7 +1994,7 @@
               <w:lang w:eastAsia="pt-BR"/>
             </w:rPr>
           </w:pPr>
-          <w:hyperlink w:anchor="_Toc83631263" w:history="1">
+          <w:hyperlink w:anchor="_Toc83755030" w:history="1">
             <w:r>
               <w:rPr>
                 <w:rStyle w:val="Hyperlink"/>
@@ -1854,7 +2037,7 @@
                 <w:noProof/>
                 <w:webHidden/>
               </w:rPr>
-              <w:instrText xml:space="preserve"> PAGEREF _Toc83631263 \h </w:instrText>
+              <w:instrText xml:space="preserve"> PAGEREF _Toc83755030 \h </w:instrText>
             </w:r>
             <w:r>
               <w:rPr>
@@ -1899,7 +2082,7 @@
               <w:lang w:eastAsia="pt-BR"/>
             </w:rPr>
           </w:pPr>
-          <w:hyperlink w:anchor="_Toc83631264" w:history="1">
+          <w:hyperlink w:anchor="_Toc83755031" w:history="1">
             <w:r>
               <w:rPr>
                 <w:rStyle w:val="Hyperlink"/>
@@ -1942,7 +2125,7 @@
                 <w:noProof/>
                 <w:webHidden/>
               </w:rPr>
-              <w:instrText xml:space="preserve"> PAGEREF _Toc83631264 \h </w:instrText>
+              <w:instrText xml:space="preserve"> PAGEREF _Toc83755031 \h </w:instrText>
             </w:r>
             <w:r>
               <w:rPr>
@@ -1987,7 +2170,7 @@
               <w:lang w:eastAsia="pt-BR"/>
             </w:rPr>
           </w:pPr>
-          <w:hyperlink w:anchor="_Toc83631265" w:history="1">
+          <w:hyperlink w:anchor="_Toc83755032" w:history="1">
             <w:r>
               <w:rPr>
                 <w:rStyle w:val="Hyperlink"/>
@@ -2030,7 +2213,7 @@
                 <w:noProof/>
                 <w:webHidden/>
               </w:rPr>
-              <w:instrText xml:space="preserve"> PAGEREF _Toc83631265 \h </w:instrText>
+              <w:instrText xml:space="preserve"> PAGEREF _Toc83755032 \h </w:instrText>
             </w:r>
             <w:r>
               <w:rPr>
@@ -2075,7 +2258,7 @@
               <w:lang w:eastAsia="pt-BR"/>
             </w:rPr>
           </w:pPr>
-          <w:hyperlink w:anchor="_Toc83631266" w:history="1">
+          <w:hyperlink w:anchor="_Toc83755033" w:history="1">
             <w:r>
               <w:rPr>
                 <w:rStyle w:val="Hyperlink"/>
@@ -2119,7 +2302,7 @@
                 <w:noProof/>
                 <w:webHidden/>
               </w:rPr>
-              <w:instrText xml:space="preserve"> PAGEREF _Toc83631266 \h </w:instrText>
+              <w:instrText xml:space="preserve"> PAGEREF _Toc83755033 \h </w:instrText>
             </w:r>
             <w:r>
               <w:rPr>
@@ -2164,7 +2347,7 @@
               <w:lang w:eastAsia="pt-BR"/>
             </w:rPr>
           </w:pPr>
-          <w:hyperlink w:anchor="_Toc83631267" w:history="1">
+          <w:hyperlink w:anchor="_Toc83755034" w:history="1">
             <w:r>
               <w:rPr>
                 <w:rStyle w:val="Hyperlink"/>
@@ -2207,7 +2390,7 @@
                 <w:noProof/>
                 <w:webHidden/>
               </w:rPr>
-              <w:instrText xml:space="preserve"> PAGEREF _Toc83631267 \h </w:instrText>
+              <w:instrText xml:space="preserve"> PAGEREF _Toc83755034 \h </w:instrText>
             </w:r>
             <w:r>
               <w:rPr>
@@ -2227,7 +2410,7 @@
                 <w:noProof/>
                 <w:webHidden/>
               </w:rPr>
-              <w:t>4</w:t>
+              <w:t>5</w:t>
             </w:r>
             <w:r>
               <w:rPr>
@@ -2252,7 +2435,7 @@
               <w:lang w:eastAsia="pt-BR"/>
             </w:rPr>
           </w:pPr>
-          <w:hyperlink w:anchor="_Toc83631268" w:history="1">
+          <w:hyperlink w:anchor="_Toc83755035" w:history="1">
             <w:r>
               <w:rPr>
                 <w:rStyle w:val="Hyperlink"/>
@@ -2295,7 +2478,7 @@
                 <w:noProof/>
                 <w:webHidden/>
               </w:rPr>
-              <w:instrText xml:space="preserve"> PAGEREF _Toc83631268 \h </w:instrText>
+              <w:instrText xml:space="preserve"> PAGEREF _Toc83755035 \h </w:instrText>
             </w:r>
             <w:r>
               <w:rPr>
@@ -2328,6 +2511,94 @@
         </w:p>
         <w:p>
           <w:pPr>
+            <w:pStyle w:val="Sumrio2"/>
+            <w:tabs>
+              <w:tab w:val="left" w:pos="880"/>
+              <w:tab w:val="right" w:leader="dot" w:pos="8494"/>
+            </w:tabs>
+            <w:rPr>
+              <w:rFonts w:asciiTheme="minorHAnsi" w:eastAsiaTheme="minorEastAsia" w:hAnsiTheme="minorHAnsi"/>
+              <w:noProof/>
+              <w:sz w:val="22"/>
+              <w:lang w:eastAsia="pt-BR"/>
+            </w:rPr>
+          </w:pPr>
+          <w:hyperlink w:anchor="_Toc83755036" w:history="1">
+            <w:r>
+              <w:rPr>
+                <w:rStyle w:val="Hyperlink"/>
+                <w:noProof/>
+              </w:rPr>
+              <w:t>3.2.</w:t>
+            </w:r>
+            <w:r>
+              <w:rPr>
+                <w:rFonts w:asciiTheme="minorHAnsi" w:eastAsiaTheme="minorEastAsia" w:hAnsiTheme="minorHAnsi"/>
+                <w:noProof/>
+                <w:sz w:val="22"/>
+                <w:lang w:eastAsia="pt-BR"/>
+              </w:rPr>
+              <w:tab/>
+            </w:r>
+            <w:r>
+              <w:rPr>
+                <w:rStyle w:val="Hyperlink"/>
+                <w:noProof/>
+              </w:rPr>
+              <w:t>DIAGRAMAS DE CASO DE USO</w:t>
+            </w:r>
+            <w:r>
+              <w:rPr>
+                <w:noProof/>
+                <w:webHidden/>
+              </w:rPr>
+              <w:tab/>
+            </w:r>
+            <w:r>
+              <w:rPr>
+                <w:noProof/>
+                <w:webHidden/>
+              </w:rPr>
+              <w:fldChar w:fldCharType="begin"/>
+            </w:r>
+            <w:r>
+              <w:rPr>
+                <w:noProof/>
+                <w:webHidden/>
+              </w:rPr>
+              <w:instrText xml:space="preserve"> PAGEREF _Toc83755036 \h </w:instrText>
+            </w:r>
+            <w:r>
+              <w:rPr>
+                <w:noProof/>
+                <w:webHidden/>
+              </w:rPr>
+            </w:r>
+            <w:r>
+              <w:rPr>
+                <w:noProof/>
+                <w:webHidden/>
+              </w:rPr>
+              <w:fldChar w:fldCharType="separate"/>
+            </w:r>
+            <w:r>
+              <w:rPr>
+                <w:noProof/>
+                <w:webHidden/>
+              </w:rPr>
+              <w:t>7</w:t>
+            </w:r>
+            <w:r>
+              <w:rPr>
+                <w:noProof/>
+                <w:webHidden/>
+              </w:rPr>
+              <w:fldChar w:fldCharType="end"/>
+            </w:r>
+          </w:hyperlink>
+        </w:p>
+        <w:p>
+          <w:pPr>
             <w:pStyle w:val="Sumrio1"/>
             <w:tabs>
               <w:tab w:val="left" w:pos="440"/>
@@ -2340,7 +2611,7 @@
               <w:lang w:eastAsia="pt-BR"/>
             </w:rPr>
           </w:pPr>
-          <w:hyperlink w:anchor="_Toc83631269" w:history="1">
+          <w:hyperlink w:anchor="_Toc83755037" w:history="1">
             <w:r>
               <w:rPr>
                 <w:rStyle w:val="Hyperlink"/>
@@ -2383,7 +2654,7 @@
                 <w:noProof/>
                 <w:webHidden/>
               </w:rPr>
-              <w:instrText xml:space="preserve"> PAGEREF _Toc83631269 \h </w:instrText>
+              <w:instrText xml:space="preserve"> PAGEREF _Toc83755037 \h </w:instrText>
             </w:r>
             <w:r>
               <w:rPr>
@@ -2403,7 +2674,7 @@
                 <w:noProof/>
                 <w:webHidden/>
               </w:rPr>
-              <w:t>7</w:t>
+              <w:t>9</w:t>
             </w:r>
             <w:r>
               <w:rPr>
@@ -2428,7 +2699,7 @@
               <w:lang w:eastAsia="pt-BR"/>
             </w:rPr>
           </w:pPr>
-          <w:hyperlink w:anchor="_Toc83631270" w:history="1">
+          <w:hyperlink w:anchor="_Toc83755038" w:history="1">
             <w:r>
               <w:rPr>
                 <w:rStyle w:val="Hyperlink"/>
@@ -2471,7 +2742,7 @@
                 <w:noProof/>
                 <w:webHidden/>
               </w:rPr>
-              <w:instrText xml:space="preserve"> PAGEREF _Toc83631270 \h </w:instrText>
+              <w:instrText xml:space="preserve"> PAGEREF _Toc83755038 \h </w:instrText>
             </w:r>
             <w:r>
               <w:rPr>
@@ -2491,7 +2762,7 @@
                 <w:noProof/>
                 <w:webHidden/>
               </w:rPr>
-              <w:t>7</w:t>
+              <w:t>9</w:t>
             </w:r>
             <w:r>
               <w:rPr>
@@ -2516,7 +2787,7 @@
               <w:lang w:eastAsia="pt-BR"/>
             </w:rPr>
           </w:pPr>
-          <w:hyperlink w:anchor="_Toc83631271" w:history="1">
+          <w:hyperlink w:anchor="_Toc83755039" w:history="1">
             <w:r>
               <w:rPr>
                 <w:rStyle w:val="Hyperlink"/>
@@ -2559,7 +2830,7 @@
                 <w:noProof/>
                 <w:webHidden/>
               </w:rPr>
-              <w:instrText xml:space="preserve"> PAGEREF _Toc83631271 \h </w:instrText>
+              <w:instrText xml:space="preserve"> PAGEREF _Toc83755039 \h </w:instrText>
             </w:r>
             <w:r>
               <w:rPr>
@@ -2579,7 +2850,7 @@
                 <w:noProof/>
                 <w:webHidden/>
               </w:rPr>
-              <w:t>21</w:t>
+              <w:t>23</w:t>
             </w:r>
             <w:r>
               <w:rPr>
@@ -2604,7 +2875,7 @@
               <w:lang w:eastAsia="pt-BR"/>
             </w:rPr>
           </w:pPr>
-          <w:hyperlink w:anchor="_Toc83631272" w:history="1">
+          <w:hyperlink w:anchor="_Toc83755040" w:history="1">
             <w:r>
               <w:rPr>
                 <w:rStyle w:val="Hyperlink"/>
@@ -2647,7 +2918,7 @@
                 <w:noProof/>
                 <w:webHidden/>
               </w:rPr>
-              <w:instrText xml:space="preserve"> PAGEREF _Toc83631272 \h </w:instrText>
+              <w:instrText xml:space="preserve"> PAGEREF _Toc83755040 \h </w:instrText>
             </w:r>
             <w:r>
               <w:rPr>
@@ -2667,7 +2938,7 @@
                 <w:noProof/>
                 <w:webHidden/>
               </w:rPr>
-              <w:t>28</w:t>
+              <w:t>30</w:t>
             </w:r>
             <w:r>
               <w:rPr>
@@ -2732,7 +3003,7 @@
         <w:spacing w:line="360" w:lineRule="auto"/>
         <w:ind w:left="357" w:hanging="357"/>
       </w:pPr>
-      <w:bookmarkStart w:id="0" w:name="_Toc83631258"/>
+      <w:bookmarkStart w:id="0" w:name="_Toc83755025"/>
       <w:r>
         <w:t>INTRODUÇÃO</w:t>
       </w:r>
@@ -2779,7 +3050,7 @@
         </w:numPr>
         <w:ind w:left="720"/>
       </w:pPr>
-      <w:bookmarkStart w:id="1" w:name="_Toc83631259"/>
+      <w:bookmarkStart w:id="1" w:name="_Toc83755026"/>
       <w:r>
         <w:t>APRESENTAÇÃO DO TEMA</w:t>
       </w:r>
@@ -2819,7 +3090,7 @@
         </w:numPr>
         <w:ind w:left="720"/>
       </w:pPr>
-      <w:bookmarkStart w:id="2" w:name="_Toc83631260"/>
+      <w:bookmarkStart w:id="2" w:name="_Toc83755027"/>
       <w:r>
         <w:t>PROBLEMAS A SOLUCIONAR</w:t>
       </w:r>
@@ -2844,7 +3115,7 @@
         </w:numPr>
         <w:ind w:left="720"/>
       </w:pPr>
-      <w:bookmarkStart w:id="3" w:name="_Toc83631261"/>
+      <w:bookmarkStart w:id="3" w:name="_Toc83755028"/>
       <w:r>
         <w:t>JUSTIFICATIVA</w:t>
       </w:r>
@@ -2876,7 +3147,7 @@
         </w:numPr>
         <w:ind w:left="720"/>
       </w:pPr>
-      <w:bookmarkStart w:id="4" w:name="_Toc83631262"/>
+      <w:bookmarkStart w:id="4" w:name="_Toc83755029"/>
       <w:r>
         <w:t>OBJETIVO GERAL</w:t>
       </w:r>
@@ -2909,7 +3180,7 @@
         </w:numPr>
         <w:ind w:left="720"/>
       </w:pPr>
-      <w:bookmarkStart w:id="5" w:name="_Toc83631263"/>
+      <w:bookmarkStart w:id="5" w:name="_Toc83755030"/>
       <w:r>
         <w:t>OBJETIVOS ESPECÍFICOS</w:t>
       </w:r>
@@ -3030,7 +3301,7 @@
         <w:spacing w:line="360" w:lineRule="auto"/>
         <w:ind w:left="357" w:hanging="357"/>
       </w:pPr>
-      <w:bookmarkStart w:id="6" w:name="_Toc83631264"/>
+      <w:bookmarkStart w:id="6" w:name="_Toc83755031"/>
       <w:r>
         <w:lastRenderedPageBreak/>
         <w:t>DEFINIÇ</w:t>
@@ -3160,7 +3431,7 @@
         </w:numPr>
         <w:ind w:left="720"/>
       </w:pPr>
-      <w:bookmarkStart w:id="7" w:name="_Toc83631265"/>
+      <w:bookmarkStart w:id="7" w:name="_Toc83755032"/>
       <w:r>
         <w:t>REQUISITOS FUNCIONAIS</w:t>
       </w:r>
@@ -3436,7 +3707,7 @@
           <w:szCs w:val="24"/>
         </w:rPr>
       </w:pPr>
-      <w:bookmarkStart w:id="8" w:name="_Toc83631266"/>
+      <w:bookmarkStart w:id="8" w:name="_Toc83755033"/>
       <w:r>
         <w:t>REQUISITOS NÃO-FUNCIONAIS</w:t>
       </w:r>
@@ -3604,6 +3875,11 @@
       </w:r>
     </w:p>
     <w:p>
+      <w:r>
+        <w:br w:type="page"/>
+      </w:r>
+    </w:p>
+    <w:p>
       <w:pPr>
         <w:pStyle w:val="Ttulo1"/>
         <w:numPr>
@@ -3613,8 +3889,9 @@
         <w:spacing w:line="360" w:lineRule="auto"/>
         <w:ind w:left="357" w:hanging="357"/>
       </w:pPr>
-      <w:bookmarkStart w:id="9" w:name="_Toc83631267"/>
-      <w:r>
+      <w:bookmarkStart w:id="9" w:name="_Toc83755034"/>
+      <w:r>
+        <w:lastRenderedPageBreak/>
         <w:t>ARQUITETURA DO SISTEMA</w:t>
       </w:r>
       <w:bookmarkEnd w:id="9"/>
@@ -3638,9 +3915,8 @@
         </w:numPr>
         <w:ind w:left="720"/>
       </w:pPr>
-      <w:bookmarkStart w:id="10" w:name="_Toc83631268"/>
-      <w:r>
-        <w:lastRenderedPageBreak/>
+      <w:bookmarkStart w:id="10" w:name="_Toc83755035"/>
+      <w:r>
         <w:t>DIAGRAMAS BPMN</w:t>
       </w:r>
       <w:bookmarkEnd w:id="10"/>
@@ -3658,7 +3934,7 @@
           <w:szCs w:val="24"/>
         </w:rPr>
       </w:pPr>
-      <w:bookmarkStart w:id="11" w:name="_Toc82548723"/>
+      <w:bookmarkStart w:id="11" w:name="_Toc83755041"/>
       <w:r>
         <w:rPr>
           <w:i w:val="0"/>
@@ -3818,6 +4094,11 @@
         <w:t>Fonte: OS AUTORES (2021)</w:t>
       </w:r>
     </w:p>
+    <w:p>
+      <w:pPr>
+        <w:jc w:val="center"/>
+      </w:pPr>
+    </w:p>
     <w:p/>
     <w:p>
       <w:pPr>
@@ -3832,7 +4113,7 @@
           <w:szCs w:val="24"/>
         </w:rPr>
       </w:pPr>
-      <w:bookmarkStart w:id="12" w:name="_Toc82548724"/>
+      <w:bookmarkStart w:id="12" w:name="_Toc83755042"/>
       <w:r>
         <w:rPr>
           <w:i w:val="0"/>
@@ -3841,6 +4122,7 @@
           <w:sz w:val="24"/>
           <w:szCs w:val="24"/>
         </w:rPr>
+        <w:lastRenderedPageBreak/>
         <w:t xml:space="preserve">FIGURA </w:t>
       </w:r>
       <w:r>
@@ -4014,6 +4296,11 @@
     </w:p>
     <w:p>
       <w:pPr>
+        <w:jc w:val="center"/>
+      </w:pPr>
+    </w:p>
+    <w:p>
+      <w:pPr>
         <w:pStyle w:val="Legenda"/>
         <w:keepNext/>
         <w:jc w:val="center"/>
@@ -4025,7 +4312,7 @@
           <w:szCs w:val="24"/>
         </w:rPr>
       </w:pPr>
-      <w:bookmarkStart w:id="13" w:name="_Toc82548725"/>
+      <w:bookmarkStart w:id="13" w:name="_Toc83755043"/>
       <w:r>
         <w:rPr>
           <w:i w:val="0"/>
@@ -4034,7 +4321,6 @@
           <w:sz w:val="24"/>
           <w:szCs w:val="24"/>
         </w:rPr>
-        <w:lastRenderedPageBreak/>
         <w:t xml:space="preserve">FIGURA </w:t>
       </w:r>
       <w:r>
@@ -4167,6 +4453,538 @@
       </w:r>
     </w:p>
     <w:p>
+      <w:pPr>
+        <w:jc w:val="center"/>
+      </w:pPr>
+    </w:p>
+    <w:p>
+      <w:pPr>
+        <w:pStyle w:val="Ttulo2"/>
+        <w:numPr>
+          <w:ilvl w:val="1"/>
+          <w:numId w:val="3"/>
+        </w:numPr>
+        <w:ind w:left="720"/>
+      </w:pPr>
+      <w:bookmarkStart w:id="14" w:name="_Toc83755036"/>
+      <w:r>
+        <w:lastRenderedPageBreak/>
+        <w:t>DIAGRAMAS</w:t>
+      </w:r>
+      <w:r>
+        <w:t xml:space="preserve"> DE CASO DE USO</w:t>
+      </w:r>
+      <w:bookmarkEnd w:id="14"/>
+    </w:p>
+    <w:p>
+      <w:pPr>
+        <w:pStyle w:val="Legenda"/>
+        <w:keepNext/>
+        <w:jc w:val="center"/>
+        <w:rPr>
+          <w:i w:val="0"/>
+          <w:iCs w:val="0"/>
+          <w:color w:val="auto"/>
+          <w:sz w:val="24"/>
+          <w:szCs w:val="24"/>
+        </w:rPr>
+      </w:pPr>
+      <w:bookmarkStart w:id="15" w:name="_Toc83755044"/>
+      <w:r>
+        <w:rPr>
+          <w:i w:val="0"/>
+          <w:iCs w:val="0"/>
+          <w:color w:val="auto"/>
+          <w:sz w:val="24"/>
+          <w:szCs w:val="24"/>
+        </w:rPr>
+        <w:t xml:space="preserve">FIGURA </w:t>
+      </w:r>
+      <w:r>
+        <w:rPr>
+          <w:i w:val="0"/>
+          <w:iCs w:val="0"/>
+          <w:color w:val="auto"/>
+          <w:sz w:val="24"/>
+          <w:szCs w:val="24"/>
+        </w:rPr>
+        <w:fldChar w:fldCharType="begin"/>
+      </w:r>
+      <w:r>
+        <w:rPr>
+          <w:i w:val="0"/>
+          <w:iCs w:val="0"/>
+          <w:color w:val="auto"/>
+          <w:sz w:val="24"/>
+          <w:szCs w:val="24"/>
+        </w:rPr>
+        <w:instrText xml:space="preserve"> SEQ Figura \* ARABIC </w:instrText>
+      </w:r>
+      <w:r>
+        <w:rPr>
+          <w:i w:val="0"/>
+          <w:iCs w:val="0"/>
+          <w:color w:val="auto"/>
+          <w:sz w:val="24"/>
+          <w:szCs w:val="24"/>
+        </w:rPr>
+        <w:fldChar w:fldCharType="separate"/>
+      </w:r>
+      <w:r>
+        <w:rPr>
+          <w:i w:val="0"/>
+          <w:iCs w:val="0"/>
+          <w:noProof/>
+          <w:color w:val="auto"/>
+          <w:sz w:val="24"/>
+          <w:szCs w:val="24"/>
+        </w:rPr>
+        <w:t>4</w:t>
+      </w:r>
+      <w:r>
+        <w:rPr>
+          <w:i w:val="0"/>
+          <w:iCs w:val="0"/>
+          <w:color w:val="auto"/>
+          <w:sz w:val="24"/>
+          <w:szCs w:val="24"/>
+        </w:rPr>
+        <w:fldChar w:fldCharType="end"/>
+      </w:r>
+      <w:r>
+        <w:rPr>
+          <w:i w:val="0"/>
+          <w:iCs w:val="0"/>
+          <w:color w:val="auto"/>
+          <w:sz w:val="24"/>
+          <w:szCs w:val="24"/>
+        </w:rPr>
+        <w:t xml:space="preserve"> </w:t>
+      </w:r>
+      <w:r>
+        <w:rPr>
+          <w:i w:val="0"/>
+          <w:iCs w:val="0"/>
+          <w:color w:val="auto"/>
+          <w:sz w:val="24"/>
+          <w:szCs w:val="24"/>
+        </w:rPr>
+        <w:t>–</w:t>
+      </w:r>
+      <w:r>
+        <w:rPr>
+          <w:i w:val="0"/>
+          <w:iCs w:val="0"/>
+          <w:color w:val="auto"/>
+          <w:sz w:val="24"/>
+          <w:szCs w:val="24"/>
+        </w:rPr>
+        <w:t xml:space="preserve"> DIAGRAMA DE CLASSE - UC001</w:t>
+      </w:r>
+      <w:bookmarkEnd w:id="15"/>
+    </w:p>
+    <w:p>
+      <w:pPr>
+        <w:jc w:val="center"/>
+      </w:pPr>
+      <w:r>
+        <w:rPr>
+          <w:noProof/>
+        </w:rPr>
+        <w:drawing>
+          <wp:inline distT="0" distB="0" distL="0" distR="0" wp14:anchorId="5B15F94A" wp14:editId="62C4EA93">
+            <wp:extent cx="4320000" cy="2101132"/>
+            <wp:effectExtent l="0" t="0" r="4445" b="0"/>
+            <wp:docPr id="7" name="Imagem 7"/>
+            <wp:cNvGraphicFramePr>
+              <a:graphicFrameLocks xmlns:a="http://schemas.openxmlformats.org/drawingml/2006/main" noChangeAspect="1"/>
+            </wp:cNvGraphicFramePr>
+            <a:graphic xmlns:a="http://schemas.openxmlformats.org/drawingml/2006/main">
+              <a:graphicData uri="http://schemas.openxmlformats.org/drawingml/2006/picture">
+                <pic:pic xmlns:pic="http://schemas.openxmlformats.org/drawingml/2006/picture">
+                  <pic:nvPicPr>
+                    <pic:cNvPr id="0" name="Picture 2"/>
+                    <pic:cNvPicPr>
+                      <a:picLocks noChangeAspect="1" noChangeArrowheads="1"/>
+                    </pic:cNvPicPr>
+                  </pic:nvPicPr>
+                  <pic:blipFill>
+                    <a:blip r:embed="rId12">
+                      <a:extLst>
+                        <a:ext uri="{28A0092B-C50C-407E-A947-70E740481C1C}">
+                          <a14:useLocalDpi xmlns:a14="http://schemas.microsoft.com/office/drawing/2010/main" val="0"/>
+                        </a:ext>
+                      </a:extLst>
+                    </a:blip>
+                    <a:srcRect/>
+                    <a:stretch>
+                      <a:fillRect/>
+                    </a:stretch>
+                  </pic:blipFill>
+                  <pic:spPr bwMode="auto">
+                    <a:xfrm>
+                      <a:off x="0" y="0"/>
+                      <a:ext cx="4320000" cy="2101132"/>
+                    </a:xfrm>
+                    <a:prstGeom prst="rect">
+                      <a:avLst/>
+                    </a:prstGeom>
+                    <a:noFill/>
+                    <a:ln>
+                      <a:noFill/>
+                    </a:ln>
+                  </pic:spPr>
+                </pic:pic>
+              </a:graphicData>
+            </a:graphic>
+          </wp:inline>
+        </w:drawing>
+      </w:r>
+    </w:p>
+    <w:p>
+      <w:pPr>
+        <w:jc w:val="center"/>
+      </w:pPr>
+      <w:r>
+        <w:t>Fonte: OS AUTORES (2021)</w:t>
+      </w:r>
+    </w:p>
+    <w:p>
+      <w:pPr>
+        <w:jc w:val="center"/>
+      </w:pPr>
+    </w:p>
+    <w:p>
+      <w:pPr>
+        <w:pStyle w:val="Legenda"/>
+        <w:keepNext/>
+        <w:jc w:val="center"/>
+        <w:rPr>
+          <w:i w:val="0"/>
+          <w:iCs w:val="0"/>
+          <w:color w:val="auto"/>
+          <w:sz w:val="24"/>
+          <w:szCs w:val="24"/>
+        </w:rPr>
+      </w:pPr>
+      <w:bookmarkStart w:id="16" w:name="_Toc83755045"/>
+      <w:r>
+        <w:rPr>
+          <w:i w:val="0"/>
+          <w:iCs w:val="0"/>
+          <w:color w:val="auto"/>
+          <w:sz w:val="24"/>
+          <w:szCs w:val="24"/>
+        </w:rPr>
+        <w:t xml:space="preserve">FIGURA </w:t>
+      </w:r>
+      <w:r>
+        <w:rPr>
+          <w:i w:val="0"/>
+          <w:iCs w:val="0"/>
+          <w:color w:val="auto"/>
+          <w:sz w:val="24"/>
+          <w:szCs w:val="24"/>
+        </w:rPr>
+        <w:fldChar w:fldCharType="begin"/>
+      </w:r>
+      <w:r>
+        <w:rPr>
+          <w:i w:val="0"/>
+          <w:iCs w:val="0"/>
+          <w:color w:val="auto"/>
+          <w:sz w:val="24"/>
+          <w:szCs w:val="24"/>
+        </w:rPr>
+        <w:instrText xml:space="preserve"> SEQ Figura \* ARABIC </w:instrText>
+      </w:r>
+      <w:r>
+        <w:rPr>
+          <w:i w:val="0"/>
+          <w:iCs w:val="0"/>
+          <w:color w:val="auto"/>
+          <w:sz w:val="24"/>
+          <w:szCs w:val="24"/>
+        </w:rPr>
+        <w:fldChar w:fldCharType="separate"/>
+      </w:r>
+      <w:r>
+        <w:rPr>
+          <w:i w:val="0"/>
+          <w:iCs w:val="0"/>
+          <w:noProof/>
+          <w:color w:val="auto"/>
+          <w:sz w:val="24"/>
+          <w:szCs w:val="24"/>
+        </w:rPr>
+        <w:t>5</w:t>
+      </w:r>
+      <w:r>
+        <w:rPr>
+          <w:i w:val="0"/>
+          <w:iCs w:val="0"/>
+          <w:color w:val="auto"/>
+          <w:sz w:val="24"/>
+          <w:szCs w:val="24"/>
+        </w:rPr>
+        <w:fldChar w:fldCharType="end"/>
+      </w:r>
+      <w:r>
+        <w:rPr>
+          <w:i w:val="0"/>
+          <w:iCs w:val="0"/>
+          <w:color w:val="auto"/>
+          <w:sz w:val="24"/>
+          <w:szCs w:val="24"/>
+        </w:rPr>
+        <w:t xml:space="preserve"> </w:t>
+      </w:r>
+      <w:r>
+        <w:rPr>
+          <w:i w:val="0"/>
+          <w:iCs w:val="0"/>
+          <w:color w:val="auto"/>
+          <w:sz w:val="24"/>
+          <w:szCs w:val="24"/>
+        </w:rPr>
+        <w:t>–</w:t>
+      </w:r>
+      <w:r>
+        <w:rPr>
+          <w:i w:val="0"/>
+          <w:iCs w:val="0"/>
+          <w:color w:val="auto"/>
+          <w:sz w:val="24"/>
+          <w:szCs w:val="24"/>
+        </w:rPr>
+        <w:t xml:space="preserve"> DIAGRAMA DE CLASSE - UC002</w:t>
+      </w:r>
+      <w:bookmarkEnd w:id="16"/>
+    </w:p>
+    <w:p>
+      <w:pPr>
+        <w:jc w:val="center"/>
+      </w:pPr>
+      <w:r>
+        <w:rPr>
+          <w:noProof/>
+        </w:rPr>
+        <w:drawing>
+          <wp:inline distT="0" distB="0" distL="0" distR="0" wp14:anchorId="7B454765" wp14:editId="579DDDE5">
+            <wp:extent cx="4320000" cy="3960965"/>
+            <wp:effectExtent l="0" t="0" r="4445" b="1905"/>
+            <wp:docPr id="11" name="Imagem 11"/>
+            <wp:cNvGraphicFramePr>
+              <a:graphicFrameLocks xmlns:a="http://schemas.openxmlformats.org/drawingml/2006/main" noChangeAspect="1"/>
+            </wp:cNvGraphicFramePr>
+            <a:graphic xmlns:a="http://schemas.openxmlformats.org/drawingml/2006/main">
+              <a:graphicData uri="http://schemas.openxmlformats.org/drawingml/2006/picture">
+                <pic:pic xmlns:pic="http://schemas.openxmlformats.org/drawingml/2006/picture">
+                  <pic:nvPicPr>
+                    <pic:cNvPr id="11" name="Imagem 11"/>
+                    <pic:cNvPicPr>
+                      <a:picLocks noChangeAspect="1" noChangeArrowheads="1"/>
+                    </pic:cNvPicPr>
+                  </pic:nvPicPr>
+                  <pic:blipFill>
+                    <a:blip r:embed="rId13">
+                      <a:extLst>
+                        <a:ext uri="{28A0092B-C50C-407E-A947-70E740481C1C}">
+                          <a14:useLocalDpi xmlns:a14="http://schemas.microsoft.com/office/drawing/2010/main" val="0"/>
+                        </a:ext>
+                      </a:extLst>
+                    </a:blip>
+                    <a:stretch>
+                      <a:fillRect/>
+                    </a:stretch>
+                  </pic:blipFill>
+                  <pic:spPr bwMode="auto">
+                    <a:xfrm>
+                      <a:off x="0" y="0"/>
+                      <a:ext cx="4320000" cy="3960965"/>
+                    </a:xfrm>
+                    <a:prstGeom prst="rect">
+                      <a:avLst/>
+                    </a:prstGeom>
+                    <a:noFill/>
+                    <a:ln>
+                      <a:noFill/>
+                    </a:ln>
+                  </pic:spPr>
+                </pic:pic>
+              </a:graphicData>
+            </a:graphic>
+          </wp:inline>
+        </w:drawing>
+      </w:r>
+    </w:p>
+    <w:p>
+      <w:pPr>
+        <w:jc w:val="center"/>
+      </w:pPr>
+      <w:r>
+        <w:t>Fonte: OS AUTORES (2021)</w:t>
+      </w:r>
+    </w:p>
+    <w:p>
+      <w:pPr>
+        <w:jc w:val="center"/>
+      </w:pPr>
+    </w:p>
+    <w:p>
+      <w:pPr>
+        <w:pStyle w:val="Legenda"/>
+        <w:keepNext/>
+        <w:jc w:val="center"/>
+        <w:rPr>
+          <w:i w:val="0"/>
+          <w:iCs w:val="0"/>
+          <w:color w:val="auto"/>
+          <w:sz w:val="24"/>
+          <w:szCs w:val="24"/>
+        </w:rPr>
+      </w:pPr>
+      <w:bookmarkStart w:id="17" w:name="_Toc83755046"/>
+      <w:r>
+        <w:rPr>
+          <w:i w:val="0"/>
+          <w:iCs w:val="0"/>
+          <w:color w:val="auto"/>
+          <w:sz w:val="24"/>
+          <w:szCs w:val="24"/>
+        </w:rPr>
+        <w:lastRenderedPageBreak/>
+        <w:t xml:space="preserve">FIGURA </w:t>
+      </w:r>
+      <w:r>
+        <w:rPr>
+          <w:i w:val="0"/>
+          <w:iCs w:val="0"/>
+          <w:color w:val="auto"/>
+          <w:sz w:val="24"/>
+          <w:szCs w:val="24"/>
+        </w:rPr>
+        <w:fldChar w:fldCharType="begin"/>
+      </w:r>
+      <w:r>
+        <w:rPr>
+          <w:i w:val="0"/>
+          <w:iCs w:val="0"/>
+          <w:color w:val="auto"/>
+          <w:sz w:val="24"/>
+          <w:szCs w:val="24"/>
+        </w:rPr>
+        <w:instrText xml:space="preserve"> SEQ Figura \* ARABIC </w:instrText>
+      </w:r>
+      <w:r>
+        <w:rPr>
+          <w:i w:val="0"/>
+          <w:iCs w:val="0"/>
+          <w:color w:val="auto"/>
+          <w:sz w:val="24"/>
+          <w:szCs w:val="24"/>
+        </w:rPr>
+        <w:fldChar w:fldCharType="separate"/>
+      </w:r>
+      <w:r>
+        <w:rPr>
+          <w:i w:val="0"/>
+          <w:iCs w:val="0"/>
+          <w:noProof/>
+          <w:color w:val="auto"/>
+          <w:sz w:val="24"/>
+          <w:szCs w:val="24"/>
+        </w:rPr>
+        <w:t>6</w:t>
+      </w:r>
+      <w:r>
+        <w:rPr>
+          <w:i w:val="0"/>
+          <w:iCs w:val="0"/>
+          <w:color w:val="auto"/>
+          <w:sz w:val="24"/>
+          <w:szCs w:val="24"/>
+        </w:rPr>
+        <w:fldChar w:fldCharType="end"/>
+      </w:r>
+      <w:r>
+        <w:rPr>
+          <w:i w:val="0"/>
+          <w:iCs w:val="0"/>
+          <w:color w:val="auto"/>
+          <w:sz w:val="24"/>
+          <w:szCs w:val="24"/>
+        </w:rPr>
+        <w:t xml:space="preserve"> – DIAGRAMA DE CLASSE - UC003</w:t>
+      </w:r>
+      <w:bookmarkEnd w:id="17"/>
+    </w:p>
+    <w:p>
+      <w:pPr>
+        <w:jc w:val="center"/>
+      </w:pPr>
+      <w:r>
+        <w:rPr>
+          <w:noProof/>
+        </w:rPr>
+        <w:drawing>
+          <wp:inline distT="0" distB="0" distL="0" distR="0" wp14:anchorId="317ECD1A" wp14:editId="294137AB">
+            <wp:extent cx="4320000" cy="4192601"/>
+            <wp:effectExtent l="0" t="0" r="4445" b="0"/>
+            <wp:docPr id="13" name="Imagem 13"/>
+            <wp:cNvGraphicFramePr>
+              <a:graphicFrameLocks xmlns:a="http://schemas.openxmlformats.org/drawingml/2006/main" noChangeAspect="1"/>
+            </wp:cNvGraphicFramePr>
+            <a:graphic xmlns:a="http://schemas.openxmlformats.org/drawingml/2006/main">
+              <a:graphicData uri="http://schemas.openxmlformats.org/drawingml/2006/picture">
+                <pic:pic xmlns:pic="http://schemas.openxmlformats.org/drawingml/2006/picture">
+                  <pic:nvPicPr>
+                    <pic:cNvPr id="13" name="Imagem 13"/>
+                    <pic:cNvPicPr>
+                      <a:picLocks noChangeAspect="1" noChangeArrowheads="1"/>
+                    </pic:cNvPicPr>
+                  </pic:nvPicPr>
+                  <pic:blipFill>
+                    <a:blip r:embed="rId14">
+                      <a:extLst>
+                        <a:ext uri="{28A0092B-C50C-407E-A947-70E740481C1C}">
+                          <a14:useLocalDpi xmlns:a14="http://schemas.microsoft.com/office/drawing/2010/main" val="0"/>
+                        </a:ext>
+                      </a:extLst>
+                    </a:blip>
+                    <a:stretch>
+                      <a:fillRect/>
+                    </a:stretch>
+                  </pic:blipFill>
+                  <pic:spPr bwMode="auto">
+                    <a:xfrm>
+                      <a:off x="0" y="0"/>
+                      <a:ext cx="4320000" cy="4192601"/>
+                    </a:xfrm>
+                    <a:prstGeom prst="rect">
+                      <a:avLst/>
+                    </a:prstGeom>
+                    <a:noFill/>
+                    <a:ln>
+                      <a:noFill/>
+                    </a:ln>
+                  </pic:spPr>
+                </pic:pic>
+              </a:graphicData>
+            </a:graphic>
+          </wp:inline>
+        </w:drawing>
+      </w:r>
+    </w:p>
+    <w:p>
+      <w:pPr>
+        <w:jc w:val="center"/>
+      </w:pPr>
+      <w:r>
+        <w:t>Fonte: OS AUTORES (2021)</w:t>
+      </w:r>
+    </w:p>
+    <w:p>
       <w:r>
         <w:br w:type="page"/>
       </w:r>
@@ -4181,12 +4999,12 @@
         <w:spacing w:line="360" w:lineRule="auto"/>
         <w:ind w:left="357" w:hanging="357"/>
       </w:pPr>
-      <w:bookmarkStart w:id="14" w:name="_Toc83631269"/>
+      <w:bookmarkStart w:id="18" w:name="_Toc83755037"/>
       <w:r>
         <w:lastRenderedPageBreak/>
         <w:t>ESPECIFICAÇÃO DOS REQUISITOS DE SISTEMA</w:t>
       </w:r>
-      <w:bookmarkEnd w:id="14"/>
+      <w:bookmarkEnd w:id="18"/>
     </w:p>
     <w:p>
       <w:pPr>
@@ -4197,11 +5015,11 @@
         </w:numPr>
         <w:ind w:left="720"/>
       </w:pPr>
-      <w:bookmarkStart w:id="15" w:name="_Toc83631270"/>
+      <w:bookmarkStart w:id="19" w:name="_Toc83755038"/>
       <w:r>
         <w:t>REQUISITOS FUNCIONAIS</w:t>
       </w:r>
-      <w:bookmarkEnd w:id="15"/>
+      <w:bookmarkEnd w:id="19"/>
     </w:p>
     <w:p>
       <w:pPr>
@@ -4779,7 +5597,7 @@
           <w:szCs w:val="24"/>
         </w:rPr>
       </w:pPr>
-      <w:bookmarkStart w:id="16" w:name="_Hlk83149159"/>
+      <w:bookmarkStart w:id="20" w:name="_Hlk83149159"/>
       <w:r>
         <w:rPr>
           <w:rFonts w:cs="Arial"/>
@@ -5295,7 +6113,7 @@
         <w:t>Nenhum.</w:t>
       </w:r>
     </w:p>
-    <w:bookmarkEnd w:id="16"/>
+    <w:bookmarkEnd w:id="20"/>
     <w:p>
       <w:pPr>
         <w:pStyle w:val="PargrafodaLista"/>
@@ -5940,7 +6758,7 @@
           <w:szCs w:val="24"/>
         </w:rPr>
       </w:pPr>
-      <w:bookmarkStart w:id="17" w:name="_Hlk83152722"/>
+      <w:bookmarkStart w:id="21" w:name="_Hlk83152722"/>
       <w:r>
         <w:t>Remover estudantes;</w:t>
       </w:r>
@@ -5959,7 +6777,7 @@
           <w:szCs w:val="24"/>
         </w:rPr>
       </w:pPr>
-      <w:bookmarkStart w:id="18" w:name="_Hlk83152748"/>
+      <w:bookmarkStart w:id="22" w:name="_Hlk83152748"/>
       <w:r>
         <w:rPr>
           <w:rFonts w:cs="Arial"/>
@@ -6449,7 +7267,7 @@
           <w:szCs w:val="24"/>
         </w:rPr>
       </w:pPr>
-      <w:bookmarkStart w:id="19" w:name="_Hlk83151584"/>
+      <w:bookmarkStart w:id="23" w:name="_Hlk83151584"/>
       <w:r>
         <w:rPr>
           <w:rFonts w:cs="Arial"/>
@@ -6465,9 +7283,9 @@
         <w:t>.</w:t>
       </w:r>
     </w:p>
-    <w:bookmarkEnd w:id="17"/>
-    <w:bookmarkEnd w:id="18"/>
-    <w:bookmarkEnd w:id="19"/>
+    <w:bookmarkEnd w:id="21"/>
+    <w:bookmarkEnd w:id="22"/>
+    <w:bookmarkEnd w:id="23"/>
     <w:p>
       <w:pPr>
         <w:spacing w:line="360" w:lineRule="auto"/>
@@ -11742,7 +12560,7 @@
         </w:numPr>
         <w:ind w:left="720"/>
       </w:pPr>
-      <w:bookmarkStart w:id="20" w:name="_Toc83631271"/>
+      <w:bookmarkStart w:id="24" w:name="_Toc83755039"/>
       <w:r>
         <w:t xml:space="preserve">REQUISITOS </w:t>
       </w:r>
@@ -11752,7 +12570,7 @@
       <w:r>
         <w:t>FUNCIONAIS</w:t>
       </w:r>
-      <w:bookmarkEnd w:id="20"/>
+      <w:bookmarkEnd w:id="24"/>
     </w:p>
     <w:p>
       <w:pPr>
@@ -11778,7 +12596,7 @@
         <w:spacing w:line="360" w:lineRule="auto"/>
         <w:jc w:val="both"/>
       </w:pPr>
-      <w:bookmarkStart w:id="21" w:name="_Hlk83628768"/>
+      <w:bookmarkStart w:id="25" w:name="_Hlk83628768"/>
       <w:r>
         <w:t>F</w:t>
       </w:r>
@@ -11975,7 +12793,7 @@
         <w:t>Normal.</w:t>
       </w:r>
     </w:p>
-    <w:bookmarkEnd w:id="21"/>
+    <w:bookmarkEnd w:id="25"/>
     <w:p>
       <w:pPr>
         <w:pStyle w:val="PargrafodaLista"/>
@@ -12012,10 +12830,7 @@
         <w:jc w:val="both"/>
       </w:pPr>
       <w:r>
-        <w:t>Compatibilidade</w:t>
-      </w:r>
-      <w:r>
-        <w:t>.</w:t>
+        <w:t>Compatibilidade.</w:t>
       </w:r>
     </w:p>
     <w:p>
@@ -12066,13 +12881,7 @@
         <w:jc w:val="both"/>
       </w:pPr>
       <w:r>
-        <w:t>Falh</w:t>
-      </w:r>
-      <w:r>
-        <w:t>as podem ser mais fáceis de existir</w:t>
-      </w:r>
-      <w:r>
-        <w:t>.</w:t>
+        <w:t>Falhas podem ser mais fáceis de existir.</w:t>
       </w:r>
     </w:p>
     <w:p>
@@ -12122,13 +12931,7 @@
         <w:jc w:val="both"/>
       </w:pPr>
       <w:r>
-        <w:t>Esforço</w:t>
-      </w:r>
-      <w:r>
-        <w:t xml:space="preserve"> alto-moderado para alteração</w:t>
-      </w:r>
-      <w:r>
-        <w:t>.</w:t>
+        <w:t>Esforço alto-moderado para alteração.</w:t>
       </w:r>
     </w:p>
     <w:p>
@@ -12203,10 +13006,7 @@
         <w:jc w:val="both"/>
       </w:pPr>
       <w:r>
-        <w:t>Extrema</w:t>
-      </w:r>
-      <w:r>
-        <w:t>.</w:t>
+        <w:t>Extrema.</w:t>
       </w:r>
     </w:p>
     <w:p>
@@ -12252,10 +13052,7 @@
         <w:jc w:val="both"/>
       </w:pPr>
       <w:r>
-        <w:t>Agilidade e execução eficaz</w:t>
-      </w:r>
-      <w:r>
-        <w:t>.</w:t>
+        <w:t>Agilidade e execução eficaz.</w:t>
       </w:r>
     </w:p>
     <w:p>
@@ -12280,10 +13077,7 @@
         <w:jc w:val="both"/>
       </w:pPr>
       <w:r>
-        <w:t>Exaustivo</w:t>
-      </w:r>
-      <w:r>
-        <w:t>.</w:t>
+        <w:t>Exaustivo.</w:t>
       </w:r>
     </w:p>
     <w:p>
@@ -12308,13 +13102,7 @@
         <w:jc w:val="both"/>
       </w:pPr>
       <w:r>
-        <w:t xml:space="preserve">Falhas </w:t>
-      </w:r>
-      <w:r>
-        <w:t>são solucionadas mais rapidamente</w:t>
-      </w:r>
-      <w:r>
-        <w:t>.</w:t>
+        <w:t>Falhas são solucionadas mais rapidamente.</w:t>
       </w:r>
     </w:p>
     <w:p>
@@ -12339,10 +13127,7 @@
         <w:jc w:val="both"/>
       </w:pPr>
       <w:r>
-        <w:t>Alta confiança</w:t>
-      </w:r>
-      <w:r>
-        <w:t>.</w:t>
+        <w:t>Alta confiança.</w:t>
       </w:r>
     </w:p>
     <w:p>
@@ -12367,13 +13152,7 @@
         <w:jc w:val="both"/>
       </w:pPr>
       <w:r>
-        <w:t xml:space="preserve">Esforço </w:t>
-      </w:r>
-      <w:r>
-        <w:t>inicial extremo</w:t>
-      </w:r>
-      <w:r>
-        <w:t>.</w:t>
+        <w:t>Esforço inicial extremo.</w:t>
       </w:r>
     </w:p>
     <w:p>
@@ -12398,13 +13177,7 @@
         <w:jc w:val="both"/>
       </w:pPr>
       <w:r>
-        <w:t xml:space="preserve">Demanda </w:t>
-      </w:r>
-      <w:r>
-        <w:t>alta dificuldade inicial</w:t>
-      </w:r>
-      <w:r>
-        <w:t>.</w:t>
+        <w:t>Demanda alta dificuldade inicial.</w:t>
       </w:r>
     </w:p>
     <w:p>
@@ -12454,10 +13227,7 @@
         <w:jc w:val="both"/>
       </w:pPr>
       <w:r>
-        <w:t>Dificuldade extrema</w:t>
-      </w:r>
-      <w:r>
-        <w:t>.</w:t>
+        <w:t>Dificuldade extrema.</w:t>
       </w:r>
     </w:p>
     <w:p>
@@ -12554,10 +13324,7 @@
         <w:jc w:val="both"/>
       </w:pPr>
       <w:r>
-        <w:t>Poucas falhas</w:t>
-      </w:r>
-      <w:r>
-        <w:t>.</w:t>
+        <w:t>Poucas falhas.</w:t>
       </w:r>
     </w:p>
     <w:p>
@@ -12582,10 +13349,7 @@
         <w:jc w:val="both"/>
       </w:pPr>
       <w:r>
-        <w:t>Confiança no projeto</w:t>
-      </w:r>
-      <w:r>
-        <w:t>.</w:t>
+        <w:t>Confiança no projeto.</w:t>
       </w:r>
     </w:p>
     <w:p>
@@ -12610,10 +13374,7 @@
         <w:jc w:val="both"/>
       </w:pPr>
       <w:r>
-        <w:t>Baixo esforço para alteração</w:t>
-      </w:r>
-      <w:r>
-        <w:t>.</w:t>
+        <w:t>Baixo esforço para alteração.</w:t>
       </w:r>
     </w:p>
     <w:p>
@@ -12737,10 +13498,7 @@
         <w:jc w:val="both"/>
       </w:pPr>
       <w:r>
-        <w:t>Automatização</w:t>
-      </w:r>
-      <w:r>
-        <w:t>.</w:t>
+        <w:t>Automatização.</w:t>
       </w:r>
     </w:p>
     <w:p>
@@ -12765,10 +13523,7 @@
         <w:jc w:val="both"/>
       </w:pPr>
       <w:r>
-        <w:t>Dificuldade média de implementar</w:t>
-      </w:r>
-      <w:r>
-        <w:t>.</w:t>
+        <w:t>Dificuldade média de implementar.</w:t>
       </w:r>
     </w:p>
     <w:p>
@@ -12793,10 +13548,7 @@
         <w:jc w:val="both"/>
       </w:pPr>
       <w:r>
-        <w:t>Probabilidade de falhas na produção</w:t>
-      </w:r>
-      <w:r>
-        <w:t>.</w:t>
+        <w:t>Probabilidade de falhas na produção.</w:t>
       </w:r>
     </w:p>
     <w:p>
@@ -12821,13 +13573,7 @@
         <w:jc w:val="both"/>
       </w:pPr>
       <w:r>
-        <w:t xml:space="preserve">Alta chance de </w:t>
-      </w:r>
-      <w:r>
-        <w:t>escalabilidade, rapidez e praticidade do projeto</w:t>
-      </w:r>
-      <w:r>
-        <w:t>.</w:t>
+        <w:t>Alta chance de escalabilidade, rapidez e praticidade do projeto.</w:t>
       </w:r>
     </w:p>
     <w:p>
@@ -12852,10 +13598,7 @@
         <w:jc w:val="both"/>
       </w:pPr>
       <w:r>
-        <w:t>Esforço demasiado para manutenção do projeto</w:t>
-      </w:r>
-      <w:r>
-        <w:t>.</w:t>
+        <w:t>Esforço demasiado para manutenção do projeto.</w:t>
       </w:r>
     </w:p>
     <w:p>
@@ -12906,10 +13649,7 @@
         <w:jc w:val="both"/>
       </w:pPr>
       <w:r>
-        <w:t>Média</w:t>
-      </w:r>
-      <w:r>
-        <w:t>.</w:t>
+        <w:t>Média.</w:t>
       </w:r>
     </w:p>
     <w:p>
@@ -12968,7 +13708,7 @@
         <w:spacing w:line="360" w:lineRule="auto"/>
         <w:jc w:val="both"/>
       </w:pPr>
-      <w:bookmarkStart w:id="22" w:name="_Hlk83630662"/>
+      <w:bookmarkStart w:id="26" w:name="_Hlk83630662"/>
       <w:r>
         <w:t>Finalidade</w:t>
       </w:r>
@@ -12981,10 +13721,7 @@
         <w:jc w:val="both"/>
       </w:pPr>
       <w:r>
-        <w:t>Automatização e segurança</w:t>
-      </w:r>
-      <w:r>
-        <w:t>.</w:t>
+        <w:t>Automatização e segurança.</w:t>
       </w:r>
     </w:p>
     <w:p>
@@ -13009,10 +13746,7 @@
         <w:jc w:val="both"/>
       </w:pPr>
       <w:r>
-        <w:t>Dificuldade extrema de implementação</w:t>
-      </w:r>
-      <w:r>
-        <w:t>.</w:t>
+        <w:t>Dificuldade extrema de implementação.</w:t>
       </w:r>
     </w:p>
     <w:p>
@@ -13087,13 +13821,7 @@
         <w:jc w:val="both"/>
       </w:pPr>
       <w:r>
-        <w:t xml:space="preserve">Esforço moderado para </w:t>
-      </w:r>
-      <w:r>
-        <w:t>manutenção</w:t>
-      </w:r>
-      <w:r>
-        <w:t>.</w:t>
+        <w:t>Esforço moderado para manutenção.</w:t>
       </w:r>
     </w:p>
     <w:p>
@@ -13168,13 +13896,10 @@
         <w:jc w:val="both"/>
       </w:pPr>
       <w:r>
-        <w:t>Extrema</w:t>
-      </w:r>
-      <w:r>
-        <w:t>.</w:t>
-      </w:r>
-    </w:p>
-    <w:bookmarkEnd w:id="22"/>
+        <w:t>Extrema.</w:t>
+      </w:r>
+    </w:p>
+    <w:bookmarkEnd w:id="26"/>
     <w:p>
       <w:pPr>
         <w:pStyle w:val="PargrafodaLista"/>
@@ -13218,10 +13943,7 @@
         <w:jc w:val="both"/>
       </w:pPr>
       <w:r>
-        <w:t>Administração e coordenação</w:t>
-      </w:r>
-      <w:r>
-        <w:t>.</w:t>
+        <w:t>Administração e coordenação.</w:t>
       </w:r>
     </w:p>
     <w:p>
@@ -13246,10 +13968,7 @@
         <w:jc w:val="both"/>
       </w:pPr>
       <w:r>
-        <w:t>Dificuldade moderada</w:t>
-      </w:r>
-      <w:r>
-        <w:t>.</w:t>
+        <w:t>Dificuldade moderada.</w:t>
       </w:r>
     </w:p>
     <w:p>
@@ -13275,10 +13994,7 @@
       </w:pPr>
       <w:r>
         <w:lastRenderedPageBreak/>
-        <w:t>Erro humano não padronizado</w:t>
-      </w:r>
-      <w:r>
-        <w:t>.</w:t>
+        <w:t>Erro humano não padronizado.</w:t>
       </w:r>
     </w:p>
     <w:p>
@@ -13303,10 +14019,7 @@
         <w:jc w:val="both"/>
       </w:pPr>
       <w:r>
-        <w:t>Alta-moderada</w:t>
-      </w:r>
-      <w:r>
-        <w:t>.</w:t>
+        <w:t>Alta-moderada.</w:t>
       </w:r>
     </w:p>
     <w:p>
@@ -13331,10 +14044,7 @@
         <w:jc w:val="both"/>
       </w:pPr>
       <w:r>
-        <w:t>Baixo esforço</w:t>
-      </w:r>
-      <w:r>
-        <w:t>.</w:t>
+        <w:t>Baixo esforço.</w:t>
       </w:r>
     </w:p>
     <w:p>
@@ -13359,10 +14069,7 @@
         <w:jc w:val="both"/>
       </w:pPr>
       <w:r>
-        <w:t>Dificuldade inexistente</w:t>
-      </w:r>
-      <w:r>
-        <w:t>.</w:t>
+        <w:t>Dificuldade inexistente.</w:t>
       </w:r>
     </w:p>
     <w:p>
@@ -13387,10 +14094,7 @@
         <w:jc w:val="both"/>
       </w:pPr>
       <w:r>
-        <w:t>Baixa segurança</w:t>
-      </w:r>
-      <w:r>
-        <w:t>.</w:t>
+        <w:t>Baixa segurança.</w:t>
       </w:r>
     </w:p>
     <w:p>
@@ -13415,10 +14119,7 @@
         <w:jc w:val="both"/>
       </w:pPr>
       <w:r>
-        <w:t>Dificuldade inexistente</w:t>
-      </w:r>
-      <w:r>
-        <w:t>.</w:t>
+        <w:t>Dificuldade inexistente.</w:t>
       </w:r>
     </w:p>
     <w:p>
@@ -13464,10 +14165,7 @@
         <w:jc w:val="both"/>
       </w:pPr>
       <w:r>
-        <w:t>Praticidade e simplicidade</w:t>
-      </w:r>
-      <w:r>
-        <w:t>.</w:t>
+        <w:t>Praticidade e simplicidade.</w:t>
       </w:r>
     </w:p>
     <w:p>
@@ -13492,10 +14190,7 @@
         <w:jc w:val="both"/>
       </w:pPr>
       <w:r>
-        <w:t>Baixa dificuldade de implementação</w:t>
-      </w:r>
-      <w:r>
-        <w:t>.</w:t>
+        <w:t>Baixa dificuldade de implementação.</w:t>
       </w:r>
     </w:p>
     <w:p>
@@ -13520,10 +14215,7 @@
         <w:jc w:val="both"/>
       </w:pPr>
       <w:r>
-        <w:t>Falhas quase inexistentes</w:t>
-      </w:r>
-      <w:r>
-        <w:t>.</w:t>
+        <w:t>Falhas quase inexistentes.</w:t>
       </w:r>
     </w:p>
     <w:p>
@@ -13548,10 +14240,7 @@
         <w:jc w:val="both"/>
       </w:pPr>
       <w:r>
-        <w:t>Utilização geral do sistema</w:t>
-      </w:r>
-      <w:r>
-        <w:t>.</w:t>
+        <w:t>Utilização geral do sistema.</w:t>
       </w:r>
     </w:p>
     <w:p>
@@ -13707,10 +14396,7 @@
         <w:jc w:val="both"/>
       </w:pPr>
       <w:r>
-        <w:t>Controle de dados</w:t>
-      </w:r>
-      <w:r>
-        <w:t>.</w:t>
+        <w:t>Controle de dados.</w:t>
       </w:r>
     </w:p>
     <w:p>
@@ -13735,10 +14421,7 @@
         <w:jc w:val="both"/>
       </w:pPr>
       <w:r>
-        <w:t xml:space="preserve">Baixa dificuldade </w:t>
-      </w:r>
-      <w:r>
-        <w:t>de implementação.</w:t>
+        <w:t>Baixa dificuldade de implementação.</w:t>
       </w:r>
     </w:p>
     <w:p>
@@ -13788,10 +14471,7 @@
         <w:jc w:val="both"/>
       </w:pPr>
       <w:r>
-        <w:t>Confiança no projeto</w:t>
-      </w:r>
-      <w:r>
-        <w:t>.</w:t>
+        <w:t>Confiança no projeto.</w:t>
       </w:r>
     </w:p>
     <w:p>
@@ -13816,13 +14496,7 @@
         <w:jc w:val="both"/>
       </w:pPr>
       <w:r>
-        <w:t xml:space="preserve">Esforço </w:t>
-      </w:r>
-      <w:r>
-        <w:t>normal</w:t>
-      </w:r>
-      <w:r>
-        <w:t>.</w:t>
+        <w:t>Esforço normal.</w:t>
       </w:r>
     </w:p>
     <w:p>
@@ -13872,10 +14546,7 @@
         <w:jc w:val="both"/>
       </w:pPr>
       <w:r>
-        <w:t>Normal</w:t>
-      </w:r>
-      <w:r>
-        <w:t>.</w:t>
+        <w:t>Normal.</w:t>
       </w:r>
     </w:p>
     <w:p>
@@ -13900,10 +14571,7 @@
         <w:jc w:val="both"/>
       </w:pPr>
       <w:r>
-        <w:t>Normal</w:t>
-      </w:r>
-      <w:r>
-        <w:t>.</w:t>
+        <w:t>Normal.</w:t>
       </w:r>
     </w:p>
     <w:p>
@@ -14204,13 +14872,7 @@
         <w:jc w:val="both"/>
       </w:pPr>
       <w:r>
-        <w:t>Automatização</w:t>
-      </w:r>
-      <w:r>
-        <w:t xml:space="preserve"> e praticidade</w:t>
-      </w:r>
-      <w:r>
-        <w:t>.</w:t>
+        <w:t>Automatização e praticidade.</w:t>
       </w:r>
     </w:p>
     <w:p>
@@ -14260,13 +14922,7 @@
         <w:jc w:val="both"/>
       </w:pPr>
       <w:r>
-        <w:t xml:space="preserve">Probabilidade de </w:t>
-      </w:r>
-      <w:r>
-        <w:t>erros internos não visíveis para o usuário</w:t>
-      </w:r>
-      <w:r>
-        <w:t>.</w:t>
+        <w:t>Probabilidade de erros internos não visíveis para o usuário.</w:t>
       </w:r>
     </w:p>
     <w:p>
@@ -14291,13 +14947,7 @@
         <w:jc w:val="both"/>
       </w:pPr>
       <w:r>
-        <w:t xml:space="preserve">Alta chance de escalabilidade e </w:t>
-      </w:r>
-      <w:r>
-        <w:t>valor ao projeto</w:t>
-      </w:r>
-      <w:r>
-        <w:t>.</w:t>
+        <w:t>Alta chance de escalabilidade e valor ao projeto.</w:t>
       </w:r>
     </w:p>
     <w:p>
@@ -14322,10 +14972,7 @@
         <w:jc w:val="both"/>
       </w:pPr>
       <w:r>
-        <w:t>Grande esforço exigido</w:t>
-      </w:r>
-      <w:r>
-        <w:t>.</w:t>
+        <w:t>Grande esforço exigido.</w:t>
       </w:r>
     </w:p>
     <w:p>
@@ -14400,10 +15047,7 @@
         <w:jc w:val="both"/>
       </w:pPr>
       <w:r>
-        <w:t>Média</w:t>
-      </w:r>
-      <w:r>
-        <w:t>.</w:t>
+        <w:t>Média.</w:t>
       </w:r>
     </w:p>
     <w:p>
@@ -14434,15 +15078,15 @@
           <w:numId w:val="3"/>
         </w:numPr>
       </w:pPr>
-      <w:bookmarkStart w:id="23" w:name="_Toc83631272"/>
+      <w:bookmarkStart w:id="27" w:name="_Toc83755040"/>
       <w:r>
         <w:lastRenderedPageBreak/>
         <w:t>MODELOS DO SISTEMA</w:t>
       </w:r>
-      <w:bookmarkEnd w:id="23"/>
+      <w:bookmarkEnd w:id="27"/>
     </w:p>
     <w:sectPr>
-      <w:headerReference w:type="default" r:id="rId12"/>
+      <w:headerReference w:type="default" r:id="rId15"/>
       <w:pgSz w:w="11906" w:h="16838"/>
       <w:pgMar w:top="1417" w:right="1701" w:bottom="1417" w:left="1701" w:header="708" w:footer="708" w:gutter="0"/>
       <w:pgNumType w:start="1"/>
@@ -16214,7 +16858,6 @@
     <w:basedOn w:val="Normal"/>
     <w:next w:val="Normal"/>
     <w:uiPriority w:val="35"/>
-    <w:semiHidden/>
     <w:unhideWhenUsed/>
     <w:qFormat/>
     <w:rsid w:val="00E132A0"/>

</xml_diff>

<commit_message>
Finish admin content (excpet for the part to add vacancies, skills and companies
</commit_message>
<xml_diff>
--- a/Documentation/Documentation.docx
+++ b/Documentation/Documentation.docx
@@ -710,33 +710,15 @@
           <w:rFonts w:cs="Arial"/>
           <w:szCs w:val="24"/>
         </w:rPr>
-        <w:t xml:space="preserve">Evandro Antunes </w:t>
-      </w:r>
-      <w:proofErr w:type="spellStart"/>
-      <w:r>
-        <w:rPr>
-          <w:rFonts w:cs="Arial"/>
-          <w:szCs w:val="24"/>
-        </w:rPr>
-        <w:t>Zatti</w:t>
-      </w:r>
-      <w:proofErr w:type="spellEnd"/>
-      <w:r>
-        <w:rPr>
-          <w:rFonts w:cs="Arial"/>
-          <w:szCs w:val="24"/>
-        </w:rPr>
-        <w:t xml:space="preserve"> e Diogo </w:t>
-      </w:r>
-      <w:proofErr w:type="spellStart"/>
-      <w:r>
-        <w:rPr>
-          <w:rFonts w:cs="Arial"/>
-          <w:szCs w:val="24"/>
-        </w:rPr>
-        <w:t>Deconto</w:t>
-      </w:r>
-      <w:proofErr w:type="spellEnd"/>
+        <w:t>Evandro Antunes Zatti</w:t>
+      </w:r>
+      <w:r>
+        <w:rPr>
+          <w:rFonts w:cs="Arial"/>
+          <w:szCs w:val="24"/>
+        </w:rPr>
+        <w:t xml:space="preserve"> e Diogo Deconto</w:t>
+      </w:r>
     </w:p>
     <w:p>
       <w:pPr>
@@ -3424,15 +3406,7 @@
         <w:jc w:val="both"/>
       </w:pPr>
       <w:r>
-        <w:t>O objetivo geral deste trabalho é desenvolver uma ferramenta automatizada por meio de pesquisas de campo que permitam o entendimento dos maiores problemas na busca de emprego pelos estudantes de ensino superior, buscando sempre inserir todas as funcionalidades já existentes em sites de busca de emprego, e criando um layout agradável e mais amigável, tanto para estudantes – que irão acessar o sistema para “</w:t>
-      </w:r>
-      <w:proofErr w:type="spellStart"/>
-      <w:r>
-        <w:t>logar</w:t>
-      </w:r>
-      <w:proofErr w:type="spellEnd"/>
-      <w:r>
-        <w:t>” e visualizar seus resultados de vagas – quanto para empresas – no cadastramento de suas propostas.</w:t>
+        <w:t>O objetivo geral deste trabalho é desenvolver uma ferramenta automatizada por meio de pesquisas de campo que permitam o entendimento dos maiores problemas na busca de emprego pelos estudantes de ensino superior, buscando sempre inserir todas as funcionalidades já existentes em sites de busca de emprego, e criando um layout agradável e mais amigável, tanto para estudantes – que irão acessar o sistema para “logar” e visualizar seus resultados de vagas – quanto para empresas – no cadastramento de suas propostas.</w:t>
       </w:r>
     </w:p>
     <w:p>
@@ -3637,39 +3611,7 @@
           <w:rFonts w:cs="Arial"/>
           <w:szCs w:val="24"/>
         </w:rPr>
-        <w:t xml:space="preserve">, o grupo optou por utilizar o sistema de mapeamento e planejamento de execuções de tarefa do </w:t>
-      </w:r>
-      <w:proofErr w:type="spellStart"/>
-      <w:r>
-        <w:rPr>
-          <w:rFonts w:cs="Arial"/>
-          <w:szCs w:val="24"/>
-        </w:rPr>
-        <w:t>Kanban</w:t>
-      </w:r>
-      <w:proofErr w:type="spellEnd"/>
-      <w:r>
-        <w:rPr>
-          <w:rFonts w:cs="Arial"/>
-          <w:szCs w:val="24"/>
-        </w:rPr>
-        <w:t xml:space="preserve">, conseguindo dar feedbacks sempre que em progresso de tarefas e términos. Outros conceitos individuais foram utilizados do Scrum, sempre utilizando o </w:t>
-      </w:r>
-      <w:proofErr w:type="spellStart"/>
-      <w:r>
-        <w:rPr>
-          <w:rFonts w:cs="Arial"/>
-          <w:szCs w:val="24"/>
-        </w:rPr>
-        <w:t>Discord</w:t>
-      </w:r>
-      <w:proofErr w:type="spellEnd"/>
-      <w:r>
-        <w:rPr>
-          <w:rFonts w:cs="Arial"/>
-          <w:szCs w:val="24"/>
-        </w:rPr>
-        <w:t xml:space="preserve"> – aplicativo de chamadas de voz e texto em grupo – para demarcar dúvidas e impedimentos na realização de tarefas. Concluindo o planejamento de requisitos funcionais e não funcionais, obt</w:t>
+        <w:t>, o grupo optou por utilizar o sistema de mapeamento e planejamento de execuções de tarefa do Kanban, conseguindo dar feedbacks sempre que em progresso de tarefas e términos. Outros conceitos individuais foram utilizados do Scrum, sempre utilizando o Discord – aplicativo de chamadas de voz e texto em grupo – para demarcar dúvidas e impedimentos na realização de tarefas. Concluindo o planejamento de requisitos funcionais e não funcionais, obt</w:t>
       </w:r>
       <w:r>
         <w:rPr>
@@ -3734,15 +3676,7 @@
         </w:rPr>
       </w:pPr>
       <w:r>
-        <w:t>“</w:t>
-      </w:r>
-      <w:proofErr w:type="spellStart"/>
-      <w:r>
-        <w:t>Logar</w:t>
-      </w:r>
-      <w:proofErr w:type="spellEnd"/>
-      <w:r>
-        <w:t>” estudantes;</w:t>
+        <w:t>“Logar” estudantes;</w:t>
       </w:r>
     </w:p>
     <w:p>
@@ -3820,15 +3754,7 @@
         </w:rPr>
       </w:pPr>
       <w:r>
-        <w:t>“</w:t>
-      </w:r>
-      <w:proofErr w:type="spellStart"/>
-      <w:r>
-        <w:t>Logar</w:t>
-      </w:r>
-      <w:proofErr w:type="spellEnd"/>
-      <w:r>
-        <w:t>” administradores;</w:t>
+        <w:t>“Logar” administradores;</w:t>
       </w:r>
     </w:p>
     <w:p>
@@ -4888,6 +4814,25 @@
       <w:r>
         <w:t>Fonte: OS AUTORES (2021)</w:t>
       </w:r>
+    </w:p>
+    <w:p>
+      <w:pPr>
+        <w:pStyle w:val="Ttulo2"/>
+        <w:numPr>
+          <w:ilvl w:val="1"/>
+          <w:numId w:val="3"/>
+        </w:numPr>
+        <w:ind w:left="720"/>
+      </w:pPr>
+      <w:r>
+        <w:t>DIAGRAMA</w:t>
+      </w:r>
+      <w:r>
+        <w:t>S DE SEQUÊNCIA</w:t>
+      </w:r>
+    </w:p>
+    <w:p/>
+    <w:p>
       <w:r>
         <w:br w:type="page"/>
       </w:r>
@@ -5475,15 +5420,7 @@
         </w:rPr>
       </w:pPr>
       <w:r>
-        <w:t>“</w:t>
-      </w:r>
-      <w:proofErr w:type="spellStart"/>
-      <w:r>
-        <w:t>Logar</w:t>
-      </w:r>
-      <w:proofErr w:type="spellEnd"/>
-      <w:r>
-        <w:t>” estudantes;</w:t>
+        <w:t>“Logar” estudantes;</w:t>
       </w:r>
     </w:p>
     <w:p>
@@ -5524,23 +5461,7 @@
           <w:rFonts w:cs="Arial"/>
           <w:szCs w:val="24"/>
         </w:rPr>
-        <w:t>“</w:t>
-      </w:r>
-      <w:proofErr w:type="spellStart"/>
-      <w:r>
-        <w:rPr>
-          <w:rFonts w:cs="Arial"/>
-          <w:szCs w:val="24"/>
-        </w:rPr>
-        <w:t>Logar</w:t>
-      </w:r>
-      <w:proofErr w:type="spellEnd"/>
-      <w:r>
-        <w:rPr>
-          <w:rFonts w:cs="Arial"/>
-          <w:szCs w:val="24"/>
-        </w:rPr>
-        <w:t>” estudantes na plataforma.</w:t>
+        <w:t>“Logar” estudantes na plataforma.</w:t>
       </w:r>
     </w:p>
     <w:p>
@@ -5580,23 +5501,7 @@
           <w:rFonts w:cs="Arial"/>
           <w:szCs w:val="24"/>
         </w:rPr>
-        <w:t>“</w:t>
-      </w:r>
-      <w:proofErr w:type="spellStart"/>
-      <w:r>
-        <w:rPr>
-          <w:rFonts w:cs="Arial"/>
-          <w:szCs w:val="24"/>
-        </w:rPr>
-        <w:t>Logar</w:t>
-      </w:r>
-      <w:proofErr w:type="spellEnd"/>
-      <w:r>
-        <w:rPr>
-          <w:rFonts w:cs="Arial"/>
-          <w:szCs w:val="24"/>
-        </w:rPr>
-        <w:t>” estudantes na plataforma através do preenchimento do formulário de login.</w:t>
+        <w:t>“Logar” estudantes na plataforma através do preenchimento do formulário de login.</w:t>
       </w:r>
     </w:p>
     <w:p>
@@ -7698,23 +7603,7 @@
           <w:rFonts w:cs="Arial"/>
           <w:szCs w:val="24"/>
         </w:rPr>
-        <w:t xml:space="preserve"> administrador é registrado na tabela de “administrador” e pode “</w:t>
-      </w:r>
-      <w:proofErr w:type="spellStart"/>
-      <w:r>
-        <w:rPr>
-          <w:rFonts w:cs="Arial"/>
-          <w:szCs w:val="24"/>
-        </w:rPr>
-        <w:t>logar</w:t>
-      </w:r>
-      <w:proofErr w:type="spellEnd"/>
-      <w:r>
-        <w:rPr>
-          <w:rFonts w:cs="Arial"/>
-          <w:szCs w:val="24"/>
-        </w:rPr>
-        <w:t>” no “admin”</w:t>
+        <w:t xml:space="preserve"> administrador é registrado na tabela de “administrador” e pode “logar” no “admin”</w:t>
       </w:r>
       <w:r>
         <w:rPr>
@@ -7824,15 +7713,7 @@
         </w:rPr>
       </w:pPr>
       <w:r>
-        <w:t>“</w:t>
-      </w:r>
-      <w:proofErr w:type="spellStart"/>
-      <w:r>
-        <w:t>Logar</w:t>
-      </w:r>
-      <w:proofErr w:type="spellEnd"/>
-      <w:r>
-        <w:t>” administradores;</w:t>
+        <w:t>“Logar” administradores;</w:t>
       </w:r>
     </w:p>
     <w:p>
@@ -7872,23 +7753,7 @@
           <w:rFonts w:cs="Arial"/>
           <w:szCs w:val="24"/>
         </w:rPr>
-        <w:t>“</w:t>
-      </w:r>
-      <w:proofErr w:type="spellStart"/>
-      <w:r>
-        <w:rPr>
-          <w:rFonts w:cs="Arial"/>
-          <w:szCs w:val="24"/>
-        </w:rPr>
-        <w:t>Logar</w:t>
-      </w:r>
-      <w:proofErr w:type="spellEnd"/>
-      <w:r>
-        <w:rPr>
-          <w:rFonts w:cs="Arial"/>
-          <w:szCs w:val="24"/>
-        </w:rPr>
-        <w:t xml:space="preserve">” </w:t>
+        <w:t xml:space="preserve">“Logar” </w:t>
       </w:r>
       <w:r>
         <w:t>administradores</w:t>
@@ -7938,23 +7803,7 @@
           <w:rFonts w:cs="Arial"/>
           <w:szCs w:val="24"/>
         </w:rPr>
-        <w:t>“</w:t>
-      </w:r>
-      <w:proofErr w:type="spellStart"/>
-      <w:r>
-        <w:rPr>
-          <w:rFonts w:cs="Arial"/>
-          <w:szCs w:val="24"/>
-        </w:rPr>
-        <w:t>Logar</w:t>
-      </w:r>
-      <w:proofErr w:type="spellEnd"/>
-      <w:r>
-        <w:rPr>
-          <w:rFonts w:cs="Arial"/>
-          <w:szCs w:val="24"/>
-        </w:rPr>
-        <w:t xml:space="preserve">” </w:t>
+        <w:t xml:space="preserve">“Logar” </w:t>
       </w:r>
       <w:r>
         <w:t>administradores</w:t>
@@ -10626,23 +10475,7 @@
           <w:rFonts w:cs="Arial"/>
           <w:szCs w:val="24"/>
         </w:rPr>
-        <w:t>A empresa deve conseguir “</w:t>
-      </w:r>
-      <w:proofErr w:type="spellStart"/>
-      <w:r>
-        <w:rPr>
-          <w:rFonts w:cs="Arial"/>
-          <w:szCs w:val="24"/>
-        </w:rPr>
-        <w:t>logar</w:t>
-      </w:r>
-      <w:proofErr w:type="spellEnd"/>
-      <w:r>
-        <w:rPr>
-          <w:rFonts w:cs="Arial"/>
-          <w:szCs w:val="24"/>
-        </w:rPr>
-        <w:t>” no sistema para a área de empresas.</w:t>
+        <w:t>A empresa deve conseguir “logar” no sistema para a área de empresas.</w:t>
       </w:r>
     </w:p>
     <w:p>
@@ -15182,23 +15015,7 @@
       </w:r>
       <w:r>
         <w:lastRenderedPageBreak/>
-        <w:t>se enquadra na orientação de página da documentação – “/</w:t>
-      </w:r>
-      <w:proofErr w:type="spellStart"/>
-      <w:r>
-        <w:t>Documentation</w:t>
-      </w:r>
-      <w:proofErr w:type="spellEnd"/>
-      <w:r>
-        <w:t>/</w:t>
-      </w:r>
-      <w:proofErr w:type="spellStart"/>
-      <w:r>
-        <w:t>DataModel</w:t>
-      </w:r>
-      <w:proofErr w:type="spellEnd"/>
-      <w:r>
-        <w:t>”. Foi gerado também, um arquivo de “migração” do banco de dados em formato SQL para complementar a documentação.</w:t>
+        <w:t>se enquadra na orientação de página da documentação – “/Documentation/DataModel”. Foi gerado também, um arquivo de “migração” do banco de dados em formato SQL para complementar a documentação.</w:t>
       </w:r>
     </w:p>
     <w:p>
@@ -15215,7 +15032,6 @@
       </w:r>
       <w:bookmarkEnd w:id="29"/>
     </w:p>
-    <w:p/>
     <w:p>
       <w:pPr>
         <w:pStyle w:val="Legenda"/>
@@ -15238,7 +15054,6 @@
           <w:sz w:val="24"/>
           <w:szCs w:val="24"/>
         </w:rPr>
-        <w:lastRenderedPageBreak/>
         <w:t xml:space="preserve">FIGURA </w:t>
       </w:r>
       <w:r>
@@ -15342,9 +15157,9 @@
           <w:noProof/>
         </w:rPr>
         <w:drawing>
-          <wp:inline distT="0" distB="0" distL="0" distR="0" wp14:anchorId="74D78E7E" wp14:editId="29296B1A">
-            <wp:extent cx="4495800" cy="7358204"/>
-            <wp:effectExtent l="0" t="0" r="0" b="0"/>
+          <wp:inline distT="0" distB="0" distL="0" distR="0" wp14:anchorId="74D78E7E" wp14:editId="63CE94F4">
+            <wp:extent cx="4317558" cy="7066476"/>
+            <wp:effectExtent l="0" t="0" r="6985" b="1270"/>
             <wp:docPr id="104" name="Imagem 104"/>
             <wp:cNvGraphicFramePr>
               <a:graphicFrameLocks xmlns:a="http://schemas.openxmlformats.org/drawingml/2006/main" noChangeAspect="1"/>
@@ -15374,7 +15189,7 @@
                   <pic:spPr bwMode="auto">
                     <a:xfrm>
                       <a:off x="0" y="0"/>
-                      <a:ext cx="4513489" cy="7387155"/>
+                      <a:ext cx="4358330" cy="7133207"/>
                     </a:xfrm>
                     <a:prstGeom prst="rect">
                       <a:avLst/>
@@ -15701,6 +15516,92 @@
     </w:lvl>
   </w:abstractNum>
   <w:abstractNum w:abstractNumId="2" w15:restartNumberingAfterBreak="0">
+    <w:nsid w:val="10DD200C"/>
+    <w:multiLevelType w:val="hybridMultilevel"/>
+    <w:tmpl w:val="59603A9C"/>
+    <w:lvl w:ilvl="0" w:tplc="0416000F">
+      <w:start w:val="1"/>
+      <w:numFmt w:val="decimal"/>
+      <w:lvlText w:val="%1."/>
+      <w:lvlJc w:val="left"/>
+      <w:pPr>
+        <w:ind w:left="3600" w:hanging="360"/>
+      </w:pPr>
+    </w:lvl>
+    <w:lvl w:ilvl="1" w:tplc="04160019" w:tentative="1">
+      <w:start w:val="1"/>
+      <w:numFmt w:val="lowerLetter"/>
+      <w:lvlText w:val="%2."/>
+      <w:lvlJc w:val="left"/>
+      <w:pPr>
+        <w:ind w:left="4320" w:hanging="360"/>
+      </w:pPr>
+    </w:lvl>
+    <w:lvl w:ilvl="2" w:tplc="0416001B" w:tentative="1">
+      <w:start w:val="1"/>
+      <w:numFmt w:val="lowerRoman"/>
+      <w:lvlText w:val="%3."/>
+      <w:lvlJc w:val="right"/>
+      <w:pPr>
+        <w:ind w:left="5040" w:hanging="180"/>
+      </w:pPr>
+    </w:lvl>
+    <w:lvl w:ilvl="3" w:tplc="0416000F" w:tentative="1">
+      <w:start w:val="1"/>
+      <w:numFmt w:val="decimal"/>
+      <w:lvlText w:val="%4."/>
+      <w:lvlJc w:val="left"/>
+      <w:pPr>
+        <w:ind w:left="5760" w:hanging="360"/>
+      </w:pPr>
+    </w:lvl>
+    <w:lvl w:ilvl="4" w:tplc="04160019" w:tentative="1">
+      <w:start w:val="1"/>
+      <w:numFmt w:val="lowerLetter"/>
+      <w:lvlText w:val="%5."/>
+      <w:lvlJc w:val="left"/>
+      <w:pPr>
+        <w:ind w:left="6480" w:hanging="360"/>
+      </w:pPr>
+    </w:lvl>
+    <w:lvl w:ilvl="5" w:tplc="0416001B" w:tentative="1">
+      <w:start w:val="1"/>
+      <w:numFmt w:val="lowerRoman"/>
+      <w:lvlText w:val="%6."/>
+      <w:lvlJc w:val="right"/>
+      <w:pPr>
+        <w:ind w:left="7200" w:hanging="180"/>
+      </w:pPr>
+    </w:lvl>
+    <w:lvl w:ilvl="6" w:tplc="0416000F" w:tentative="1">
+      <w:start w:val="1"/>
+      <w:numFmt w:val="decimal"/>
+      <w:lvlText w:val="%7."/>
+      <w:lvlJc w:val="left"/>
+      <w:pPr>
+        <w:ind w:left="7920" w:hanging="360"/>
+      </w:pPr>
+    </w:lvl>
+    <w:lvl w:ilvl="7" w:tplc="04160019" w:tentative="1">
+      <w:start w:val="1"/>
+      <w:numFmt w:val="lowerLetter"/>
+      <w:lvlText w:val="%8."/>
+      <w:lvlJc w:val="left"/>
+      <w:pPr>
+        <w:ind w:left="8640" w:hanging="360"/>
+      </w:pPr>
+    </w:lvl>
+    <w:lvl w:ilvl="8" w:tplc="0416001B" w:tentative="1">
+      <w:start w:val="1"/>
+      <w:numFmt w:val="lowerRoman"/>
+      <w:lvlText w:val="%9."/>
+      <w:lvlJc w:val="right"/>
+      <w:pPr>
+        <w:ind w:left="9360" w:hanging="180"/>
+      </w:pPr>
+    </w:lvl>
+  </w:abstractNum>
+  <w:abstractNum w:abstractNumId="3" w15:restartNumberingAfterBreak="0">
     <w:nsid w:val="183F62D0"/>
     <w:multiLevelType w:val="multilevel"/>
     <w:tmpl w:val="12824FD6"/>
@@ -15821,7 +15722,7 @@
       </w:rPr>
     </w:lvl>
   </w:abstractNum>
-  <w:abstractNum w:abstractNumId="3" w15:restartNumberingAfterBreak="0">
+  <w:abstractNum w:abstractNumId="4" w15:restartNumberingAfterBreak="0">
     <w:nsid w:val="1CE114E5"/>
     <w:multiLevelType w:val="hybridMultilevel"/>
     <w:tmpl w:val="B19AFFBC"/>
@@ -15910,7 +15811,7 @@
       </w:pPr>
     </w:lvl>
   </w:abstractNum>
-  <w:abstractNum w:abstractNumId="4" w15:restartNumberingAfterBreak="0">
+  <w:abstractNum w:abstractNumId="5" w15:restartNumberingAfterBreak="0">
     <w:nsid w:val="1ECB0C11"/>
     <w:multiLevelType w:val="hybridMultilevel"/>
     <w:tmpl w:val="E36AE93A"/>
@@ -15999,7 +15900,7 @@
       </w:pPr>
     </w:lvl>
   </w:abstractNum>
-  <w:abstractNum w:abstractNumId="5" w15:restartNumberingAfterBreak="0">
+  <w:abstractNum w:abstractNumId="6" w15:restartNumberingAfterBreak="0">
     <w:nsid w:val="1F8D2B9A"/>
     <w:multiLevelType w:val="hybridMultilevel"/>
     <w:tmpl w:val="CD7810D6"/>
@@ -16091,7 +15992,7 @@
       </w:pPr>
     </w:lvl>
   </w:abstractNum>
-  <w:abstractNum w:abstractNumId="6" w15:restartNumberingAfterBreak="0">
+  <w:abstractNum w:abstractNumId="7" w15:restartNumberingAfterBreak="0">
     <w:nsid w:val="2F5B71EC"/>
     <w:multiLevelType w:val="hybridMultilevel"/>
     <w:tmpl w:val="5B7C069A"/>
@@ -16177,7 +16078,7 @@
       </w:pPr>
     </w:lvl>
   </w:abstractNum>
-  <w:abstractNum w:abstractNumId="7" w15:restartNumberingAfterBreak="0">
+  <w:abstractNum w:abstractNumId="8" w15:restartNumberingAfterBreak="0">
     <w:nsid w:val="375C10BC"/>
     <w:multiLevelType w:val="hybridMultilevel"/>
     <w:tmpl w:val="79C64232"/>
@@ -16263,7 +16164,93 @@
       </w:pPr>
     </w:lvl>
   </w:abstractNum>
-  <w:abstractNum w:abstractNumId="8" w15:restartNumberingAfterBreak="0">
+  <w:abstractNum w:abstractNumId="9" w15:restartNumberingAfterBreak="0">
+    <w:nsid w:val="42685D8D"/>
+    <w:multiLevelType w:val="hybridMultilevel"/>
+    <w:tmpl w:val="65BC4272"/>
+    <w:lvl w:ilvl="0" w:tplc="0416000F">
+      <w:start w:val="1"/>
+      <w:numFmt w:val="decimal"/>
+      <w:lvlText w:val="%1."/>
+      <w:lvlJc w:val="left"/>
+      <w:pPr>
+        <w:ind w:left="3600" w:hanging="360"/>
+      </w:pPr>
+    </w:lvl>
+    <w:lvl w:ilvl="1" w:tplc="04160019" w:tentative="1">
+      <w:start w:val="1"/>
+      <w:numFmt w:val="lowerLetter"/>
+      <w:lvlText w:val="%2."/>
+      <w:lvlJc w:val="left"/>
+      <w:pPr>
+        <w:ind w:left="4320" w:hanging="360"/>
+      </w:pPr>
+    </w:lvl>
+    <w:lvl w:ilvl="2" w:tplc="0416001B" w:tentative="1">
+      <w:start w:val="1"/>
+      <w:numFmt w:val="lowerRoman"/>
+      <w:lvlText w:val="%3."/>
+      <w:lvlJc w:val="right"/>
+      <w:pPr>
+        <w:ind w:left="5040" w:hanging="180"/>
+      </w:pPr>
+    </w:lvl>
+    <w:lvl w:ilvl="3" w:tplc="0416000F" w:tentative="1">
+      <w:start w:val="1"/>
+      <w:numFmt w:val="decimal"/>
+      <w:lvlText w:val="%4."/>
+      <w:lvlJc w:val="left"/>
+      <w:pPr>
+        <w:ind w:left="5760" w:hanging="360"/>
+      </w:pPr>
+    </w:lvl>
+    <w:lvl w:ilvl="4" w:tplc="04160019" w:tentative="1">
+      <w:start w:val="1"/>
+      <w:numFmt w:val="lowerLetter"/>
+      <w:lvlText w:val="%5."/>
+      <w:lvlJc w:val="left"/>
+      <w:pPr>
+        <w:ind w:left="6480" w:hanging="360"/>
+      </w:pPr>
+    </w:lvl>
+    <w:lvl w:ilvl="5" w:tplc="0416001B" w:tentative="1">
+      <w:start w:val="1"/>
+      <w:numFmt w:val="lowerRoman"/>
+      <w:lvlText w:val="%6."/>
+      <w:lvlJc w:val="right"/>
+      <w:pPr>
+        <w:ind w:left="7200" w:hanging="180"/>
+      </w:pPr>
+    </w:lvl>
+    <w:lvl w:ilvl="6" w:tplc="0416000F" w:tentative="1">
+      <w:start w:val="1"/>
+      <w:numFmt w:val="decimal"/>
+      <w:lvlText w:val="%7."/>
+      <w:lvlJc w:val="left"/>
+      <w:pPr>
+        <w:ind w:left="7920" w:hanging="360"/>
+      </w:pPr>
+    </w:lvl>
+    <w:lvl w:ilvl="7" w:tplc="04160019" w:tentative="1">
+      <w:start w:val="1"/>
+      <w:numFmt w:val="lowerLetter"/>
+      <w:lvlText w:val="%8."/>
+      <w:lvlJc w:val="left"/>
+      <w:pPr>
+        <w:ind w:left="8640" w:hanging="360"/>
+      </w:pPr>
+    </w:lvl>
+    <w:lvl w:ilvl="8" w:tplc="0416001B" w:tentative="1">
+      <w:start w:val="1"/>
+      <w:numFmt w:val="lowerRoman"/>
+      <w:lvlText w:val="%9."/>
+      <w:lvlJc w:val="right"/>
+      <w:pPr>
+        <w:ind w:left="9360" w:hanging="180"/>
+      </w:pPr>
+    </w:lvl>
+  </w:abstractNum>
+  <w:abstractNum w:abstractNumId="10" w15:restartNumberingAfterBreak="0">
     <w:nsid w:val="4B6E0F17"/>
     <w:multiLevelType w:val="multilevel"/>
     <w:tmpl w:val="C0749D56"/>
@@ -16384,7 +16371,7 @@
       </w:rPr>
     </w:lvl>
   </w:abstractNum>
-  <w:abstractNum w:abstractNumId="9" w15:restartNumberingAfterBreak="0">
+  <w:abstractNum w:abstractNumId="11" w15:restartNumberingAfterBreak="0">
     <w:nsid w:val="54AF798A"/>
     <w:multiLevelType w:val="multilevel"/>
     <w:tmpl w:val="C0749D56"/>
@@ -16505,7 +16492,7 @@
       </w:rPr>
     </w:lvl>
   </w:abstractNum>
-  <w:abstractNum w:abstractNumId="10" w15:restartNumberingAfterBreak="0">
+  <w:abstractNum w:abstractNumId="12" w15:restartNumberingAfterBreak="0">
     <w:nsid w:val="671964A8"/>
     <w:multiLevelType w:val="hybridMultilevel"/>
     <w:tmpl w:val="8182B964"/>
@@ -16594,7 +16581,7 @@
       </w:pPr>
     </w:lvl>
   </w:abstractNum>
-  <w:abstractNum w:abstractNumId="11" w15:restartNumberingAfterBreak="0">
+  <w:abstractNum w:abstractNumId="13" w15:restartNumberingAfterBreak="0">
     <w:nsid w:val="7CFE76DF"/>
     <w:multiLevelType w:val="multilevel"/>
     <w:tmpl w:val="C0749D56"/>
@@ -16715,7 +16702,7 @@
       </w:rPr>
     </w:lvl>
   </w:abstractNum>
-  <w:abstractNum w:abstractNumId="12" w15:restartNumberingAfterBreak="0">
+  <w:abstractNum w:abstractNumId="14" w15:restartNumberingAfterBreak="0">
     <w:nsid w:val="7E5B48BB"/>
     <w:multiLevelType w:val="hybridMultilevel"/>
     <w:tmpl w:val="C268AC8E"/>
@@ -16808,37 +16795,43 @@
     <w:abstractNumId w:val="0"/>
   </w:num>
   <w:num w:numId="3">
+    <w:abstractNumId w:val="10"/>
+  </w:num>
+  <w:num w:numId="4">
+    <w:abstractNumId w:val="7"/>
+  </w:num>
+  <w:num w:numId="5">
+    <w:abstractNumId w:val="14"/>
+  </w:num>
+  <w:num w:numId="6">
+    <w:abstractNumId w:val="12"/>
+  </w:num>
+  <w:num w:numId="7">
+    <w:abstractNumId w:val="4"/>
+  </w:num>
+  <w:num w:numId="8">
+    <w:abstractNumId w:val="5"/>
+  </w:num>
+  <w:num w:numId="9">
+    <w:abstractNumId w:val="6"/>
+  </w:num>
+  <w:num w:numId="10">
+    <w:abstractNumId w:val="3"/>
+  </w:num>
+  <w:num w:numId="11">
     <w:abstractNumId w:val="8"/>
   </w:num>
-  <w:num w:numId="4">
-    <w:abstractNumId w:val="6"/>
+  <w:num w:numId="12">
+    <w:abstractNumId w:val="13"/>
   </w:num>
-  <w:num w:numId="5">
-    <w:abstractNumId w:val="12"/>
-  </w:num>
-  <w:num w:numId="6">
-    <w:abstractNumId w:val="10"/>
-  </w:num>
-  <w:num w:numId="7">
-    <w:abstractNumId w:val="3"/>
-  </w:num>
-  <w:num w:numId="8">
-    <w:abstractNumId w:val="4"/>
-  </w:num>
-  <w:num w:numId="9">
-    <w:abstractNumId w:val="5"/>
-  </w:num>
-  <w:num w:numId="10">
-    <w:abstractNumId w:val="2"/>
-  </w:num>
-  <w:num w:numId="11">
-    <w:abstractNumId w:val="7"/>
-  </w:num>
-  <w:num w:numId="12">
+  <w:num w:numId="13">
     <w:abstractNumId w:val="11"/>
   </w:num>
-  <w:num w:numId="13">
+  <w:num w:numId="14">
     <w:abstractNumId w:val="9"/>
+  </w:num>
+  <w:num w:numId="15">
+    <w:abstractNumId w:val="2"/>
   </w:num>
 </w:numbering>
 </file>
@@ -17312,6 +17305,7 @@
   <w:style w:type="character" w:default="1" w:styleId="Fontepargpadro">
     <w:name w:val="Default Paragraph Font"/>
     <w:uiPriority w:val="1"/>
+    <w:semiHidden/>
     <w:unhideWhenUsed/>
   </w:style>
   <w:style w:type="table" w:default="1" w:styleId="Tabelanormal">

</xml_diff>